<commit_message>
Adiciona sumário e headings
</commit_message>
<xml_diff>
--- a/docs/Arquitetura/Documentação da Arquitetura.docx
+++ b/docs/Arquitetura/Documentação da Arquitetura.docx
@@ -556,302 +556,2422 @@
         </w:rPr>
       </w:pPr>
     </w:p>
+    <w:sdt>
+      <w:sdtPr>
+        <w:id w:val="1714845646"/>
+        <w:docPartObj>
+          <w:docPartGallery w:val="Table of Contents"/>
+          <w:docPartUnique/>
+        </w:docPartObj>
+      </w:sdtPr>
+      <w:sdtEndPr>
+        <w:rPr>
+          <w:rFonts w:asciiTheme="minorHAnsi" w:eastAsiaTheme="minorHAnsi" w:hAnsiTheme="minorHAnsi" w:cstheme="minorBidi"/>
+          <w:bCs/>
+          <w:noProof/>
+          <w:color w:val="auto"/>
+          <w:sz w:val="22"/>
+          <w:szCs w:val="22"/>
+          <w:lang w:val="pt-BR"/>
+        </w:rPr>
+      </w:sdtEndPr>
+      <w:sdtContent>
+        <w:p>
+          <w:pPr>
+            <w:pStyle w:val="TOCHeading"/>
+          </w:pPr>
+          <w:r>
+            <w:t>Sumário</w:t>
+          </w:r>
+        </w:p>
+        <w:p>
+          <w:pPr>
+            <w:pStyle w:val="TOC1"/>
+            <w:tabs>
+              <w:tab w:val="left" w:pos="440"/>
+              <w:tab w:val="right" w:leader="dot" w:pos="8494"/>
+            </w:tabs>
+            <w:rPr>
+              <w:rFonts w:eastAsiaTheme="minorEastAsia"/>
+              <w:noProof/>
+              <w:sz w:val="28"/>
+              <w:szCs w:val="28"/>
+              <w:lang w:eastAsia="pt-BR"/>
+            </w:rPr>
+          </w:pPr>
+          <w:r>
+            <w:fldChar w:fldCharType="begin"/>
+          </w:r>
+          <w:r>
+            <w:instrText xml:space="preserve"> TOC \o "1-3" \h \z \u </w:instrText>
+          </w:r>
+          <w:r>
+            <w:fldChar w:fldCharType="separate"/>
+          </w:r>
+          <w:hyperlink w:anchor="_Toc72344603" w:history="1">
+            <w:r>
+              <w:rPr>
+                <w:rStyle w:val="Hyperlink"/>
+                <w:noProof/>
+                <w:sz w:val="28"/>
+                <w:szCs w:val="28"/>
+              </w:rPr>
+              <w:t>2.</w:t>
+            </w:r>
+            <w:r>
+              <w:rPr>
+                <w:rFonts w:eastAsiaTheme="minorEastAsia"/>
+                <w:noProof/>
+                <w:sz w:val="28"/>
+                <w:szCs w:val="28"/>
+                <w:lang w:eastAsia="pt-BR"/>
+              </w:rPr>
+              <w:tab/>
+            </w:r>
+            <w:r>
+              <w:rPr>
+                <w:rStyle w:val="Hyperlink"/>
+                <w:noProof/>
+                <w:sz w:val="28"/>
+                <w:szCs w:val="28"/>
+              </w:rPr>
+              <w:t>Introdução</w:t>
+            </w:r>
+            <w:r>
+              <w:rPr>
+                <w:noProof/>
+                <w:webHidden/>
+                <w:sz w:val="28"/>
+                <w:szCs w:val="28"/>
+              </w:rPr>
+              <w:tab/>
+            </w:r>
+            <w:r>
+              <w:rPr>
+                <w:noProof/>
+                <w:webHidden/>
+                <w:sz w:val="28"/>
+                <w:szCs w:val="28"/>
+              </w:rPr>
+              <w:fldChar w:fldCharType="begin"/>
+            </w:r>
+            <w:r>
+              <w:rPr>
+                <w:noProof/>
+                <w:webHidden/>
+                <w:sz w:val="28"/>
+                <w:szCs w:val="28"/>
+              </w:rPr>
+              <w:instrText xml:space="preserve"> PAGEREF _Toc72344603 \h </w:instrText>
+            </w:r>
+            <w:r>
+              <w:rPr>
+                <w:noProof/>
+                <w:webHidden/>
+                <w:sz w:val="28"/>
+                <w:szCs w:val="28"/>
+              </w:rPr>
+            </w:r>
+            <w:r>
+              <w:rPr>
+                <w:noProof/>
+                <w:webHidden/>
+                <w:sz w:val="28"/>
+                <w:szCs w:val="28"/>
+              </w:rPr>
+              <w:fldChar w:fldCharType="separate"/>
+            </w:r>
+            <w:r>
+              <w:rPr>
+                <w:noProof/>
+                <w:webHidden/>
+                <w:sz w:val="28"/>
+                <w:szCs w:val="28"/>
+              </w:rPr>
+              <w:t>3</w:t>
+            </w:r>
+            <w:r>
+              <w:rPr>
+                <w:noProof/>
+                <w:webHidden/>
+                <w:sz w:val="28"/>
+                <w:szCs w:val="28"/>
+              </w:rPr>
+              <w:fldChar w:fldCharType="end"/>
+            </w:r>
+          </w:hyperlink>
+        </w:p>
+        <w:p>
+          <w:pPr>
+            <w:pStyle w:val="TOC2"/>
+            <w:tabs>
+              <w:tab w:val="left" w:pos="880"/>
+              <w:tab w:val="right" w:leader="dot" w:pos="8494"/>
+            </w:tabs>
+            <w:rPr>
+              <w:rFonts w:eastAsiaTheme="minorEastAsia"/>
+              <w:noProof/>
+              <w:sz w:val="28"/>
+              <w:szCs w:val="28"/>
+              <w:lang w:eastAsia="pt-BR"/>
+            </w:rPr>
+          </w:pPr>
+          <w:hyperlink w:anchor="_Toc72344604" w:history="1">
+            <w:r>
+              <w:rPr>
+                <w:rStyle w:val="Hyperlink"/>
+                <w:noProof/>
+                <w:sz w:val="28"/>
+                <w:szCs w:val="28"/>
+              </w:rPr>
+              <w:t>2.1.</w:t>
+            </w:r>
+            <w:r>
+              <w:rPr>
+                <w:rFonts w:eastAsiaTheme="minorEastAsia"/>
+                <w:noProof/>
+                <w:sz w:val="28"/>
+                <w:szCs w:val="28"/>
+                <w:lang w:eastAsia="pt-BR"/>
+              </w:rPr>
+              <w:tab/>
+            </w:r>
+            <w:r>
+              <w:rPr>
+                <w:rStyle w:val="Hyperlink"/>
+                <w:noProof/>
+                <w:sz w:val="28"/>
+                <w:szCs w:val="28"/>
+              </w:rPr>
+              <w:t>Finalidade</w:t>
+            </w:r>
+            <w:r>
+              <w:rPr>
+                <w:noProof/>
+                <w:webHidden/>
+                <w:sz w:val="28"/>
+                <w:szCs w:val="28"/>
+              </w:rPr>
+              <w:tab/>
+            </w:r>
+            <w:r>
+              <w:rPr>
+                <w:noProof/>
+                <w:webHidden/>
+                <w:sz w:val="28"/>
+                <w:szCs w:val="28"/>
+              </w:rPr>
+              <w:fldChar w:fldCharType="begin"/>
+            </w:r>
+            <w:r>
+              <w:rPr>
+                <w:noProof/>
+                <w:webHidden/>
+                <w:sz w:val="28"/>
+                <w:szCs w:val="28"/>
+              </w:rPr>
+              <w:instrText xml:space="preserve"> PAGEREF _Toc72344604 \h </w:instrText>
+            </w:r>
+            <w:r>
+              <w:rPr>
+                <w:noProof/>
+                <w:webHidden/>
+                <w:sz w:val="28"/>
+                <w:szCs w:val="28"/>
+              </w:rPr>
+            </w:r>
+            <w:r>
+              <w:rPr>
+                <w:noProof/>
+                <w:webHidden/>
+                <w:sz w:val="28"/>
+                <w:szCs w:val="28"/>
+              </w:rPr>
+              <w:fldChar w:fldCharType="separate"/>
+            </w:r>
+            <w:r>
+              <w:rPr>
+                <w:noProof/>
+                <w:webHidden/>
+                <w:sz w:val="28"/>
+                <w:szCs w:val="28"/>
+              </w:rPr>
+              <w:t>3</w:t>
+            </w:r>
+            <w:r>
+              <w:rPr>
+                <w:noProof/>
+                <w:webHidden/>
+                <w:sz w:val="28"/>
+                <w:szCs w:val="28"/>
+              </w:rPr>
+              <w:fldChar w:fldCharType="end"/>
+            </w:r>
+          </w:hyperlink>
+        </w:p>
+        <w:p>
+          <w:pPr>
+            <w:pStyle w:val="TOC2"/>
+            <w:tabs>
+              <w:tab w:val="left" w:pos="880"/>
+              <w:tab w:val="right" w:leader="dot" w:pos="8494"/>
+            </w:tabs>
+            <w:rPr>
+              <w:rFonts w:eastAsiaTheme="minorEastAsia"/>
+              <w:noProof/>
+              <w:sz w:val="28"/>
+              <w:szCs w:val="28"/>
+              <w:lang w:eastAsia="pt-BR"/>
+            </w:rPr>
+          </w:pPr>
+          <w:hyperlink w:anchor="_Toc72344605" w:history="1">
+            <w:r>
+              <w:rPr>
+                <w:rStyle w:val="Hyperlink"/>
+                <w:noProof/>
+                <w:sz w:val="28"/>
+                <w:szCs w:val="28"/>
+              </w:rPr>
+              <w:t>2.2.</w:t>
+            </w:r>
+            <w:r>
+              <w:rPr>
+                <w:rFonts w:eastAsiaTheme="minorEastAsia"/>
+                <w:noProof/>
+                <w:sz w:val="28"/>
+                <w:szCs w:val="28"/>
+                <w:lang w:eastAsia="pt-BR"/>
+              </w:rPr>
+              <w:tab/>
+            </w:r>
+            <w:r>
+              <w:rPr>
+                <w:rStyle w:val="Hyperlink"/>
+                <w:noProof/>
+                <w:sz w:val="28"/>
+                <w:szCs w:val="28"/>
+              </w:rPr>
+              <w:t>Definições</w:t>
+            </w:r>
+            <w:r>
+              <w:rPr>
+                <w:noProof/>
+                <w:webHidden/>
+                <w:sz w:val="28"/>
+                <w:szCs w:val="28"/>
+              </w:rPr>
+              <w:tab/>
+            </w:r>
+            <w:r>
+              <w:rPr>
+                <w:noProof/>
+                <w:webHidden/>
+                <w:sz w:val="28"/>
+                <w:szCs w:val="28"/>
+              </w:rPr>
+              <w:fldChar w:fldCharType="begin"/>
+            </w:r>
+            <w:r>
+              <w:rPr>
+                <w:noProof/>
+                <w:webHidden/>
+                <w:sz w:val="28"/>
+                <w:szCs w:val="28"/>
+              </w:rPr>
+              <w:instrText xml:space="preserve"> PAGEREF _Toc72344605 \h </w:instrText>
+            </w:r>
+            <w:r>
+              <w:rPr>
+                <w:noProof/>
+                <w:webHidden/>
+                <w:sz w:val="28"/>
+                <w:szCs w:val="28"/>
+              </w:rPr>
+            </w:r>
+            <w:r>
+              <w:rPr>
+                <w:noProof/>
+                <w:webHidden/>
+                <w:sz w:val="28"/>
+                <w:szCs w:val="28"/>
+              </w:rPr>
+              <w:fldChar w:fldCharType="separate"/>
+            </w:r>
+            <w:r>
+              <w:rPr>
+                <w:noProof/>
+                <w:webHidden/>
+                <w:sz w:val="28"/>
+                <w:szCs w:val="28"/>
+              </w:rPr>
+              <w:t>3</w:t>
+            </w:r>
+            <w:r>
+              <w:rPr>
+                <w:noProof/>
+                <w:webHidden/>
+                <w:sz w:val="28"/>
+                <w:szCs w:val="28"/>
+              </w:rPr>
+              <w:fldChar w:fldCharType="end"/>
+            </w:r>
+          </w:hyperlink>
+        </w:p>
+        <w:p>
+          <w:pPr>
+            <w:pStyle w:val="TOC3"/>
+            <w:tabs>
+              <w:tab w:val="left" w:pos="1320"/>
+              <w:tab w:val="right" w:leader="dot" w:pos="8494"/>
+            </w:tabs>
+            <w:rPr>
+              <w:rFonts w:eastAsiaTheme="minorEastAsia"/>
+              <w:noProof/>
+              <w:sz w:val="28"/>
+              <w:szCs w:val="28"/>
+              <w:lang w:eastAsia="pt-BR"/>
+            </w:rPr>
+          </w:pPr>
+          <w:hyperlink w:anchor="_Toc72344606" w:history="1">
+            <w:r>
+              <w:rPr>
+                <w:rStyle w:val="Hyperlink"/>
+                <w:noProof/>
+                <w:sz w:val="28"/>
+                <w:szCs w:val="28"/>
+              </w:rPr>
+              <w:t>2.2.1.</w:t>
+            </w:r>
+            <w:r>
+              <w:rPr>
+                <w:rFonts w:eastAsiaTheme="minorEastAsia"/>
+                <w:noProof/>
+                <w:sz w:val="28"/>
+                <w:szCs w:val="28"/>
+                <w:lang w:eastAsia="pt-BR"/>
+              </w:rPr>
+              <w:tab/>
+            </w:r>
+            <w:r>
+              <w:rPr>
+                <w:rStyle w:val="Hyperlink"/>
+                <w:noProof/>
+                <w:sz w:val="28"/>
+                <w:szCs w:val="28"/>
+              </w:rPr>
+              <w:t>Idioma</w:t>
+            </w:r>
+            <w:r>
+              <w:rPr>
+                <w:noProof/>
+                <w:webHidden/>
+                <w:sz w:val="28"/>
+                <w:szCs w:val="28"/>
+              </w:rPr>
+              <w:tab/>
+            </w:r>
+            <w:r>
+              <w:rPr>
+                <w:noProof/>
+                <w:webHidden/>
+                <w:sz w:val="28"/>
+                <w:szCs w:val="28"/>
+              </w:rPr>
+              <w:fldChar w:fldCharType="begin"/>
+            </w:r>
+            <w:r>
+              <w:rPr>
+                <w:noProof/>
+                <w:webHidden/>
+                <w:sz w:val="28"/>
+                <w:szCs w:val="28"/>
+              </w:rPr>
+              <w:instrText xml:space="preserve"> PAGEREF _Toc72344606 \h </w:instrText>
+            </w:r>
+            <w:r>
+              <w:rPr>
+                <w:noProof/>
+                <w:webHidden/>
+                <w:sz w:val="28"/>
+                <w:szCs w:val="28"/>
+              </w:rPr>
+            </w:r>
+            <w:r>
+              <w:rPr>
+                <w:noProof/>
+                <w:webHidden/>
+                <w:sz w:val="28"/>
+                <w:szCs w:val="28"/>
+              </w:rPr>
+              <w:fldChar w:fldCharType="separate"/>
+            </w:r>
+            <w:r>
+              <w:rPr>
+                <w:noProof/>
+                <w:webHidden/>
+                <w:sz w:val="28"/>
+                <w:szCs w:val="28"/>
+              </w:rPr>
+              <w:t>3</w:t>
+            </w:r>
+            <w:r>
+              <w:rPr>
+                <w:noProof/>
+                <w:webHidden/>
+                <w:sz w:val="28"/>
+                <w:szCs w:val="28"/>
+              </w:rPr>
+              <w:fldChar w:fldCharType="end"/>
+            </w:r>
+          </w:hyperlink>
+        </w:p>
+        <w:p>
+          <w:pPr>
+            <w:pStyle w:val="TOC3"/>
+            <w:tabs>
+              <w:tab w:val="left" w:pos="1320"/>
+              <w:tab w:val="right" w:leader="dot" w:pos="8494"/>
+            </w:tabs>
+            <w:rPr>
+              <w:rFonts w:eastAsiaTheme="minorEastAsia"/>
+              <w:noProof/>
+              <w:sz w:val="28"/>
+              <w:szCs w:val="28"/>
+              <w:lang w:eastAsia="pt-BR"/>
+            </w:rPr>
+          </w:pPr>
+          <w:hyperlink w:anchor="_Toc72344607" w:history="1">
+            <w:r>
+              <w:rPr>
+                <w:rStyle w:val="Hyperlink"/>
+                <w:noProof/>
+                <w:sz w:val="28"/>
+                <w:szCs w:val="28"/>
+              </w:rPr>
+              <w:t>2.2.2.</w:t>
+            </w:r>
+            <w:r>
+              <w:rPr>
+                <w:rFonts w:eastAsiaTheme="minorEastAsia"/>
+                <w:noProof/>
+                <w:sz w:val="28"/>
+                <w:szCs w:val="28"/>
+                <w:lang w:eastAsia="pt-BR"/>
+              </w:rPr>
+              <w:tab/>
+            </w:r>
+            <w:r>
+              <w:rPr>
+                <w:rStyle w:val="Hyperlink"/>
+                <w:noProof/>
+                <w:sz w:val="28"/>
+                <w:szCs w:val="28"/>
+              </w:rPr>
+              <w:t>Projetos</w:t>
+            </w:r>
+            <w:r>
+              <w:rPr>
+                <w:noProof/>
+                <w:webHidden/>
+                <w:sz w:val="28"/>
+                <w:szCs w:val="28"/>
+              </w:rPr>
+              <w:tab/>
+            </w:r>
+            <w:r>
+              <w:rPr>
+                <w:noProof/>
+                <w:webHidden/>
+                <w:sz w:val="28"/>
+                <w:szCs w:val="28"/>
+              </w:rPr>
+              <w:fldChar w:fldCharType="begin"/>
+            </w:r>
+            <w:r>
+              <w:rPr>
+                <w:noProof/>
+                <w:webHidden/>
+                <w:sz w:val="28"/>
+                <w:szCs w:val="28"/>
+              </w:rPr>
+              <w:instrText xml:space="preserve"> PAGEREF _Toc72344607 \h </w:instrText>
+            </w:r>
+            <w:r>
+              <w:rPr>
+                <w:noProof/>
+                <w:webHidden/>
+                <w:sz w:val="28"/>
+                <w:szCs w:val="28"/>
+              </w:rPr>
+            </w:r>
+            <w:r>
+              <w:rPr>
+                <w:noProof/>
+                <w:webHidden/>
+                <w:sz w:val="28"/>
+                <w:szCs w:val="28"/>
+              </w:rPr>
+              <w:fldChar w:fldCharType="separate"/>
+            </w:r>
+            <w:r>
+              <w:rPr>
+                <w:noProof/>
+                <w:webHidden/>
+                <w:sz w:val="28"/>
+                <w:szCs w:val="28"/>
+              </w:rPr>
+              <w:t>3</w:t>
+            </w:r>
+            <w:r>
+              <w:rPr>
+                <w:noProof/>
+                <w:webHidden/>
+                <w:sz w:val="28"/>
+                <w:szCs w:val="28"/>
+              </w:rPr>
+              <w:fldChar w:fldCharType="end"/>
+            </w:r>
+          </w:hyperlink>
+        </w:p>
+        <w:p>
+          <w:pPr>
+            <w:pStyle w:val="TOC3"/>
+            <w:tabs>
+              <w:tab w:val="left" w:pos="1320"/>
+              <w:tab w:val="right" w:leader="dot" w:pos="8494"/>
+            </w:tabs>
+            <w:rPr>
+              <w:rFonts w:eastAsiaTheme="minorEastAsia"/>
+              <w:noProof/>
+              <w:sz w:val="28"/>
+              <w:szCs w:val="28"/>
+              <w:lang w:eastAsia="pt-BR"/>
+            </w:rPr>
+          </w:pPr>
+          <w:hyperlink w:anchor="_Toc72344608" w:history="1">
+            <w:r>
+              <w:rPr>
+                <w:rStyle w:val="Hyperlink"/>
+                <w:noProof/>
+                <w:sz w:val="28"/>
+                <w:szCs w:val="28"/>
+              </w:rPr>
+              <w:t>2.2.3.</w:t>
+            </w:r>
+            <w:r>
+              <w:rPr>
+                <w:rFonts w:eastAsiaTheme="minorEastAsia"/>
+                <w:noProof/>
+                <w:sz w:val="28"/>
+                <w:szCs w:val="28"/>
+                <w:lang w:eastAsia="pt-BR"/>
+              </w:rPr>
+              <w:tab/>
+            </w:r>
+            <w:r>
+              <w:rPr>
+                <w:rStyle w:val="Hyperlink"/>
+                <w:noProof/>
+                <w:sz w:val="28"/>
+                <w:szCs w:val="28"/>
+              </w:rPr>
+              <w:t>Nomenclaturas</w:t>
+            </w:r>
+            <w:r>
+              <w:rPr>
+                <w:noProof/>
+                <w:webHidden/>
+                <w:sz w:val="28"/>
+                <w:szCs w:val="28"/>
+              </w:rPr>
+              <w:tab/>
+            </w:r>
+            <w:r>
+              <w:rPr>
+                <w:noProof/>
+                <w:webHidden/>
+                <w:sz w:val="28"/>
+                <w:szCs w:val="28"/>
+              </w:rPr>
+              <w:fldChar w:fldCharType="begin"/>
+            </w:r>
+            <w:r>
+              <w:rPr>
+                <w:noProof/>
+                <w:webHidden/>
+                <w:sz w:val="28"/>
+                <w:szCs w:val="28"/>
+              </w:rPr>
+              <w:instrText xml:space="preserve"> PAGEREF _Toc72344608 \h </w:instrText>
+            </w:r>
+            <w:r>
+              <w:rPr>
+                <w:noProof/>
+                <w:webHidden/>
+                <w:sz w:val="28"/>
+                <w:szCs w:val="28"/>
+              </w:rPr>
+            </w:r>
+            <w:r>
+              <w:rPr>
+                <w:noProof/>
+                <w:webHidden/>
+                <w:sz w:val="28"/>
+                <w:szCs w:val="28"/>
+              </w:rPr>
+              <w:fldChar w:fldCharType="separate"/>
+            </w:r>
+            <w:r>
+              <w:rPr>
+                <w:noProof/>
+                <w:webHidden/>
+                <w:sz w:val="28"/>
+                <w:szCs w:val="28"/>
+              </w:rPr>
+              <w:t>3</w:t>
+            </w:r>
+            <w:r>
+              <w:rPr>
+                <w:noProof/>
+                <w:webHidden/>
+                <w:sz w:val="28"/>
+                <w:szCs w:val="28"/>
+              </w:rPr>
+              <w:fldChar w:fldCharType="end"/>
+            </w:r>
+          </w:hyperlink>
+        </w:p>
+        <w:p>
+          <w:pPr>
+            <w:pStyle w:val="TOC2"/>
+            <w:tabs>
+              <w:tab w:val="left" w:pos="880"/>
+              <w:tab w:val="right" w:leader="dot" w:pos="8494"/>
+            </w:tabs>
+            <w:rPr>
+              <w:rFonts w:eastAsiaTheme="minorEastAsia"/>
+              <w:noProof/>
+              <w:sz w:val="28"/>
+              <w:szCs w:val="28"/>
+              <w:lang w:eastAsia="pt-BR"/>
+            </w:rPr>
+          </w:pPr>
+          <w:hyperlink w:anchor="_Toc72344609" w:history="1">
+            <w:r>
+              <w:rPr>
+                <w:rStyle w:val="Hyperlink"/>
+                <w:noProof/>
+                <w:sz w:val="28"/>
+                <w:szCs w:val="28"/>
+              </w:rPr>
+              <w:t>2.3.</w:t>
+            </w:r>
+            <w:r>
+              <w:rPr>
+                <w:rFonts w:eastAsiaTheme="minorEastAsia"/>
+                <w:noProof/>
+                <w:sz w:val="28"/>
+                <w:szCs w:val="28"/>
+                <w:lang w:eastAsia="pt-BR"/>
+              </w:rPr>
+              <w:tab/>
+            </w:r>
+            <w:r>
+              <w:rPr>
+                <w:rStyle w:val="Hyperlink"/>
+                <w:noProof/>
+                <w:sz w:val="28"/>
+                <w:szCs w:val="28"/>
+              </w:rPr>
+              <w:t>Visão Geral</w:t>
+            </w:r>
+            <w:r>
+              <w:rPr>
+                <w:noProof/>
+                <w:webHidden/>
+                <w:sz w:val="28"/>
+                <w:szCs w:val="28"/>
+              </w:rPr>
+              <w:tab/>
+            </w:r>
+            <w:r>
+              <w:rPr>
+                <w:noProof/>
+                <w:webHidden/>
+                <w:sz w:val="28"/>
+                <w:szCs w:val="28"/>
+              </w:rPr>
+              <w:fldChar w:fldCharType="begin"/>
+            </w:r>
+            <w:r>
+              <w:rPr>
+                <w:noProof/>
+                <w:webHidden/>
+                <w:sz w:val="28"/>
+                <w:szCs w:val="28"/>
+              </w:rPr>
+              <w:instrText xml:space="preserve"> PAGEREF _Toc72344609 \h </w:instrText>
+            </w:r>
+            <w:r>
+              <w:rPr>
+                <w:noProof/>
+                <w:webHidden/>
+                <w:sz w:val="28"/>
+                <w:szCs w:val="28"/>
+              </w:rPr>
+            </w:r>
+            <w:r>
+              <w:rPr>
+                <w:noProof/>
+                <w:webHidden/>
+                <w:sz w:val="28"/>
+                <w:szCs w:val="28"/>
+              </w:rPr>
+              <w:fldChar w:fldCharType="separate"/>
+            </w:r>
+            <w:r>
+              <w:rPr>
+                <w:noProof/>
+                <w:webHidden/>
+                <w:sz w:val="28"/>
+                <w:szCs w:val="28"/>
+              </w:rPr>
+              <w:t>3</w:t>
+            </w:r>
+            <w:r>
+              <w:rPr>
+                <w:noProof/>
+                <w:webHidden/>
+                <w:sz w:val="28"/>
+                <w:szCs w:val="28"/>
+              </w:rPr>
+              <w:fldChar w:fldCharType="end"/>
+            </w:r>
+          </w:hyperlink>
+        </w:p>
+        <w:p>
+          <w:pPr>
+            <w:pStyle w:val="TOC1"/>
+            <w:tabs>
+              <w:tab w:val="left" w:pos="440"/>
+              <w:tab w:val="right" w:leader="dot" w:pos="8494"/>
+            </w:tabs>
+            <w:rPr>
+              <w:rFonts w:eastAsiaTheme="minorEastAsia"/>
+              <w:noProof/>
+              <w:sz w:val="28"/>
+              <w:szCs w:val="28"/>
+              <w:lang w:eastAsia="pt-BR"/>
+            </w:rPr>
+          </w:pPr>
+          <w:hyperlink w:anchor="_Toc72344610" w:history="1">
+            <w:r>
+              <w:rPr>
+                <w:rStyle w:val="Hyperlink"/>
+                <w:noProof/>
+                <w:sz w:val="28"/>
+                <w:szCs w:val="28"/>
+              </w:rPr>
+              <w:t>3.</w:t>
+            </w:r>
+            <w:r>
+              <w:rPr>
+                <w:rFonts w:eastAsiaTheme="minorEastAsia"/>
+                <w:noProof/>
+                <w:sz w:val="28"/>
+                <w:szCs w:val="28"/>
+                <w:lang w:eastAsia="pt-BR"/>
+              </w:rPr>
+              <w:tab/>
+            </w:r>
+            <w:r>
+              <w:rPr>
+                <w:rStyle w:val="Hyperlink"/>
+                <w:noProof/>
+                <w:sz w:val="28"/>
+                <w:szCs w:val="28"/>
+              </w:rPr>
+              <w:t>Representação Arquitetural</w:t>
+            </w:r>
+            <w:r>
+              <w:rPr>
+                <w:noProof/>
+                <w:webHidden/>
+                <w:sz w:val="28"/>
+                <w:szCs w:val="28"/>
+              </w:rPr>
+              <w:tab/>
+            </w:r>
+            <w:r>
+              <w:rPr>
+                <w:noProof/>
+                <w:webHidden/>
+                <w:sz w:val="28"/>
+                <w:szCs w:val="28"/>
+              </w:rPr>
+              <w:fldChar w:fldCharType="begin"/>
+            </w:r>
+            <w:r>
+              <w:rPr>
+                <w:noProof/>
+                <w:webHidden/>
+                <w:sz w:val="28"/>
+                <w:szCs w:val="28"/>
+              </w:rPr>
+              <w:instrText xml:space="preserve"> PAGEREF _Toc72344610 \h </w:instrText>
+            </w:r>
+            <w:r>
+              <w:rPr>
+                <w:noProof/>
+                <w:webHidden/>
+                <w:sz w:val="28"/>
+                <w:szCs w:val="28"/>
+              </w:rPr>
+            </w:r>
+            <w:r>
+              <w:rPr>
+                <w:noProof/>
+                <w:webHidden/>
+                <w:sz w:val="28"/>
+                <w:szCs w:val="28"/>
+              </w:rPr>
+              <w:fldChar w:fldCharType="separate"/>
+            </w:r>
+            <w:r>
+              <w:rPr>
+                <w:noProof/>
+                <w:webHidden/>
+                <w:sz w:val="28"/>
+                <w:szCs w:val="28"/>
+              </w:rPr>
+              <w:t>4</w:t>
+            </w:r>
+            <w:r>
+              <w:rPr>
+                <w:noProof/>
+                <w:webHidden/>
+                <w:sz w:val="28"/>
+                <w:szCs w:val="28"/>
+              </w:rPr>
+              <w:fldChar w:fldCharType="end"/>
+            </w:r>
+          </w:hyperlink>
+        </w:p>
+        <w:p>
+          <w:pPr>
+            <w:pStyle w:val="TOC1"/>
+            <w:tabs>
+              <w:tab w:val="left" w:pos="440"/>
+              <w:tab w:val="right" w:leader="dot" w:pos="8494"/>
+            </w:tabs>
+            <w:rPr>
+              <w:rFonts w:eastAsiaTheme="minorEastAsia"/>
+              <w:noProof/>
+              <w:sz w:val="28"/>
+              <w:szCs w:val="28"/>
+              <w:lang w:eastAsia="pt-BR"/>
+            </w:rPr>
+          </w:pPr>
+          <w:hyperlink w:anchor="_Toc72344611" w:history="1">
+            <w:r>
+              <w:rPr>
+                <w:rStyle w:val="Hyperlink"/>
+                <w:noProof/>
+                <w:sz w:val="28"/>
+                <w:szCs w:val="28"/>
+              </w:rPr>
+              <w:t>4.</w:t>
+            </w:r>
+            <w:r>
+              <w:rPr>
+                <w:rFonts w:eastAsiaTheme="minorEastAsia"/>
+                <w:noProof/>
+                <w:sz w:val="28"/>
+                <w:szCs w:val="28"/>
+                <w:lang w:eastAsia="pt-BR"/>
+              </w:rPr>
+              <w:tab/>
+            </w:r>
+            <w:r>
+              <w:rPr>
+                <w:rStyle w:val="Hyperlink"/>
+                <w:noProof/>
+                <w:sz w:val="28"/>
+                <w:szCs w:val="28"/>
+              </w:rPr>
+              <w:t>Metas e Restrições da Arquitetura</w:t>
+            </w:r>
+            <w:r>
+              <w:rPr>
+                <w:noProof/>
+                <w:webHidden/>
+                <w:sz w:val="28"/>
+                <w:szCs w:val="28"/>
+              </w:rPr>
+              <w:tab/>
+            </w:r>
+            <w:r>
+              <w:rPr>
+                <w:noProof/>
+                <w:webHidden/>
+                <w:sz w:val="28"/>
+                <w:szCs w:val="28"/>
+              </w:rPr>
+              <w:fldChar w:fldCharType="begin"/>
+            </w:r>
+            <w:r>
+              <w:rPr>
+                <w:noProof/>
+                <w:webHidden/>
+                <w:sz w:val="28"/>
+                <w:szCs w:val="28"/>
+              </w:rPr>
+              <w:instrText xml:space="preserve"> PAGEREF _Toc72344611 \h </w:instrText>
+            </w:r>
+            <w:r>
+              <w:rPr>
+                <w:noProof/>
+                <w:webHidden/>
+                <w:sz w:val="28"/>
+                <w:szCs w:val="28"/>
+              </w:rPr>
+            </w:r>
+            <w:r>
+              <w:rPr>
+                <w:noProof/>
+                <w:webHidden/>
+                <w:sz w:val="28"/>
+                <w:szCs w:val="28"/>
+              </w:rPr>
+              <w:fldChar w:fldCharType="separate"/>
+            </w:r>
+            <w:r>
+              <w:rPr>
+                <w:noProof/>
+                <w:webHidden/>
+                <w:sz w:val="28"/>
+                <w:szCs w:val="28"/>
+              </w:rPr>
+              <w:t>4</w:t>
+            </w:r>
+            <w:r>
+              <w:rPr>
+                <w:noProof/>
+                <w:webHidden/>
+                <w:sz w:val="28"/>
+                <w:szCs w:val="28"/>
+              </w:rPr>
+              <w:fldChar w:fldCharType="end"/>
+            </w:r>
+          </w:hyperlink>
+        </w:p>
+        <w:p>
+          <w:pPr>
+            <w:pStyle w:val="TOC1"/>
+            <w:tabs>
+              <w:tab w:val="left" w:pos="440"/>
+              <w:tab w:val="right" w:leader="dot" w:pos="8494"/>
+            </w:tabs>
+            <w:rPr>
+              <w:rFonts w:eastAsiaTheme="minorEastAsia"/>
+              <w:noProof/>
+              <w:sz w:val="28"/>
+              <w:szCs w:val="28"/>
+              <w:lang w:eastAsia="pt-BR"/>
+            </w:rPr>
+          </w:pPr>
+          <w:hyperlink w:anchor="_Toc72344612" w:history="1">
+            <w:r>
+              <w:rPr>
+                <w:rStyle w:val="Hyperlink"/>
+                <w:noProof/>
+                <w:sz w:val="28"/>
+                <w:szCs w:val="28"/>
+              </w:rPr>
+              <w:t>5.</w:t>
+            </w:r>
+            <w:r>
+              <w:rPr>
+                <w:rFonts w:eastAsiaTheme="minorEastAsia"/>
+                <w:noProof/>
+                <w:sz w:val="28"/>
+                <w:szCs w:val="28"/>
+                <w:lang w:eastAsia="pt-BR"/>
+              </w:rPr>
+              <w:tab/>
+            </w:r>
+            <w:r>
+              <w:rPr>
+                <w:rStyle w:val="Hyperlink"/>
+                <w:noProof/>
+                <w:sz w:val="28"/>
+                <w:szCs w:val="28"/>
+              </w:rPr>
+              <w:t>Visão Lógica</w:t>
+            </w:r>
+            <w:r>
+              <w:rPr>
+                <w:noProof/>
+                <w:webHidden/>
+                <w:sz w:val="28"/>
+                <w:szCs w:val="28"/>
+              </w:rPr>
+              <w:tab/>
+            </w:r>
+            <w:r>
+              <w:rPr>
+                <w:noProof/>
+                <w:webHidden/>
+                <w:sz w:val="28"/>
+                <w:szCs w:val="28"/>
+              </w:rPr>
+              <w:fldChar w:fldCharType="begin"/>
+            </w:r>
+            <w:r>
+              <w:rPr>
+                <w:noProof/>
+                <w:webHidden/>
+                <w:sz w:val="28"/>
+                <w:szCs w:val="28"/>
+              </w:rPr>
+              <w:instrText xml:space="preserve"> PAGEREF _Toc72344612 \h </w:instrText>
+            </w:r>
+            <w:r>
+              <w:rPr>
+                <w:noProof/>
+                <w:webHidden/>
+                <w:sz w:val="28"/>
+                <w:szCs w:val="28"/>
+              </w:rPr>
+            </w:r>
+            <w:r>
+              <w:rPr>
+                <w:noProof/>
+                <w:webHidden/>
+                <w:sz w:val="28"/>
+                <w:szCs w:val="28"/>
+              </w:rPr>
+              <w:fldChar w:fldCharType="separate"/>
+            </w:r>
+            <w:r>
+              <w:rPr>
+                <w:noProof/>
+                <w:webHidden/>
+                <w:sz w:val="28"/>
+                <w:szCs w:val="28"/>
+              </w:rPr>
+              <w:t>5</w:t>
+            </w:r>
+            <w:r>
+              <w:rPr>
+                <w:noProof/>
+                <w:webHidden/>
+                <w:sz w:val="28"/>
+                <w:szCs w:val="28"/>
+              </w:rPr>
+              <w:fldChar w:fldCharType="end"/>
+            </w:r>
+          </w:hyperlink>
+        </w:p>
+        <w:p>
+          <w:pPr>
+            <w:pStyle w:val="TOC2"/>
+            <w:tabs>
+              <w:tab w:val="left" w:pos="880"/>
+              <w:tab w:val="right" w:leader="dot" w:pos="8494"/>
+            </w:tabs>
+            <w:rPr>
+              <w:rFonts w:eastAsiaTheme="minorEastAsia"/>
+              <w:noProof/>
+              <w:sz w:val="28"/>
+              <w:szCs w:val="28"/>
+              <w:lang w:eastAsia="pt-BR"/>
+            </w:rPr>
+          </w:pPr>
+          <w:hyperlink w:anchor="_Toc72344613" w:history="1">
+            <w:r>
+              <w:rPr>
+                <w:rStyle w:val="Hyperlink"/>
+                <w:noProof/>
+                <w:sz w:val="28"/>
+                <w:szCs w:val="28"/>
+              </w:rPr>
+              <w:t>5.1.</w:t>
+            </w:r>
+            <w:r>
+              <w:rPr>
+                <w:rFonts w:eastAsiaTheme="minorEastAsia"/>
+                <w:noProof/>
+                <w:sz w:val="28"/>
+                <w:szCs w:val="28"/>
+                <w:lang w:eastAsia="pt-BR"/>
+              </w:rPr>
+              <w:tab/>
+            </w:r>
+            <w:r>
+              <w:rPr>
+                <w:rStyle w:val="Hyperlink"/>
+                <w:noProof/>
+                <w:sz w:val="28"/>
+                <w:szCs w:val="28"/>
+              </w:rPr>
+              <w:t>Visão Geral</w:t>
+            </w:r>
+            <w:r>
+              <w:rPr>
+                <w:noProof/>
+                <w:webHidden/>
+                <w:sz w:val="28"/>
+                <w:szCs w:val="28"/>
+              </w:rPr>
+              <w:tab/>
+            </w:r>
+            <w:r>
+              <w:rPr>
+                <w:noProof/>
+                <w:webHidden/>
+                <w:sz w:val="28"/>
+                <w:szCs w:val="28"/>
+              </w:rPr>
+              <w:fldChar w:fldCharType="begin"/>
+            </w:r>
+            <w:r>
+              <w:rPr>
+                <w:noProof/>
+                <w:webHidden/>
+                <w:sz w:val="28"/>
+                <w:szCs w:val="28"/>
+              </w:rPr>
+              <w:instrText xml:space="preserve"> PAGEREF _Toc72344613 \h </w:instrText>
+            </w:r>
+            <w:r>
+              <w:rPr>
+                <w:noProof/>
+                <w:webHidden/>
+                <w:sz w:val="28"/>
+                <w:szCs w:val="28"/>
+              </w:rPr>
+            </w:r>
+            <w:r>
+              <w:rPr>
+                <w:noProof/>
+                <w:webHidden/>
+                <w:sz w:val="28"/>
+                <w:szCs w:val="28"/>
+              </w:rPr>
+              <w:fldChar w:fldCharType="separate"/>
+            </w:r>
+            <w:r>
+              <w:rPr>
+                <w:noProof/>
+                <w:webHidden/>
+                <w:sz w:val="28"/>
+                <w:szCs w:val="28"/>
+              </w:rPr>
+              <w:t>5</w:t>
+            </w:r>
+            <w:r>
+              <w:rPr>
+                <w:noProof/>
+                <w:webHidden/>
+                <w:sz w:val="28"/>
+                <w:szCs w:val="28"/>
+              </w:rPr>
+              <w:fldChar w:fldCharType="end"/>
+            </w:r>
+          </w:hyperlink>
+        </w:p>
+        <w:p>
+          <w:pPr>
+            <w:pStyle w:val="TOC2"/>
+            <w:tabs>
+              <w:tab w:val="left" w:pos="880"/>
+              <w:tab w:val="right" w:leader="dot" w:pos="8494"/>
+            </w:tabs>
+            <w:rPr>
+              <w:rFonts w:eastAsiaTheme="minorEastAsia"/>
+              <w:noProof/>
+              <w:sz w:val="28"/>
+              <w:szCs w:val="28"/>
+              <w:lang w:eastAsia="pt-BR"/>
+            </w:rPr>
+          </w:pPr>
+          <w:hyperlink w:anchor="_Toc72344614" w:history="1">
+            <w:r>
+              <w:rPr>
+                <w:rStyle w:val="Hyperlink"/>
+                <w:noProof/>
+                <w:sz w:val="28"/>
+                <w:szCs w:val="28"/>
+              </w:rPr>
+              <w:t>5.2.</w:t>
+            </w:r>
+            <w:r>
+              <w:rPr>
+                <w:rFonts w:eastAsiaTheme="minorEastAsia"/>
+                <w:noProof/>
+                <w:sz w:val="28"/>
+                <w:szCs w:val="28"/>
+                <w:lang w:eastAsia="pt-BR"/>
+              </w:rPr>
+              <w:tab/>
+            </w:r>
+            <w:r>
+              <w:rPr>
+                <w:rStyle w:val="Hyperlink"/>
+                <w:noProof/>
+                <w:sz w:val="28"/>
+                <w:szCs w:val="28"/>
+              </w:rPr>
+              <w:t>Camada de Presentation</w:t>
+            </w:r>
+            <w:r>
+              <w:rPr>
+                <w:noProof/>
+                <w:webHidden/>
+                <w:sz w:val="28"/>
+                <w:szCs w:val="28"/>
+              </w:rPr>
+              <w:tab/>
+            </w:r>
+            <w:r>
+              <w:rPr>
+                <w:noProof/>
+                <w:webHidden/>
+                <w:sz w:val="28"/>
+                <w:szCs w:val="28"/>
+              </w:rPr>
+              <w:fldChar w:fldCharType="begin"/>
+            </w:r>
+            <w:r>
+              <w:rPr>
+                <w:noProof/>
+                <w:webHidden/>
+                <w:sz w:val="28"/>
+                <w:szCs w:val="28"/>
+              </w:rPr>
+              <w:instrText xml:space="preserve"> PAGEREF _Toc72344614 \h </w:instrText>
+            </w:r>
+            <w:r>
+              <w:rPr>
+                <w:noProof/>
+                <w:webHidden/>
+                <w:sz w:val="28"/>
+                <w:szCs w:val="28"/>
+              </w:rPr>
+            </w:r>
+            <w:r>
+              <w:rPr>
+                <w:noProof/>
+                <w:webHidden/>
+                <w:sz w:val="28"/>
+                <w:szCs w:val="28"/>
+              </w:rPr>
+              <w:fldChar w:fldCharType="separate"/>
+            </w:r>
+            <w:r>
+              <w:rPr>
+                <w:noProof/>
+                <w:webHidden/>
+                <w:sz w:val="28"/>
+                <w:szCs w:val="28"/>
+              </w:rPr>
+              <w:t>5</w:t>
+            </w:r>
+            <w:r>
+              <w:rPr>
+                <w:noProof/>
+                <w:webHidden/>
+                <w:sz w:val="28"/>
+                <w:szCs w:val="28"/>
+              </w:rPr>
+              <w:fldChar w:fldCharType="end"/>
+            </w:r>
+          </w:hyperlink>
+        </w:p>
+        <w:p>
+          <w:pPr>
+            <w:pStyle w:val="TOC2"/>
+            <w:tabs>
+              <w:tab w:val="left" w:pos="880"/>
+              <w:tab w:val="right" w:leader="dot" w:pos="8494"/>
+            </w:tabs>
+            <w:rPr>
+              <w:rFonts w:eastAsiaTheme="minorEastAsia"/>
+              <w:noProof/>
+              <w:sz w:val="28"/>
+              <w:szCs w:val="28"/>
+              <w:lang w:eastAsia="pt-BR"/>
+            </w:rPr>
+          </w:pPr>
+          <w:hyperlink w:anchor="_Toc72344615" w:history="1">
+            <w:r>
+              <w:rPr>
+                <w:rStyle w:val="Hyperlink"/>
+                <w:noProof/>
+                <w:sz w:val="28"/>
+                <w:szCs w:val="28"/>
+              </w:rPr>
+              <w:t>5.3.</w:t>
+            </w:r>
+            <w:r>
+              <w:rPr>
+                <w:rFonts w:eastAsiaTheme="minorEastAsia"/>
+                <w:noProof/>
+                <w:sz w:val="28"/>
+                <w:szCs w:val="28"/>
+                <w:lang w:eastAsia="pt-BR"/>
+              </w:rPr>
+              <w:tab/>
+            </w:r>
+            <w:r>
+              <w:rPr>
+                <w:rStyle w:val="Hyperlink"/>
+                <w:noProof/>
+                <w:sz w:val="28"/>
+                <w:szCs w:val="28"/>
+              </w:rPr>
+              <w:t>Camada de Application</w:t>
+            </w:r>
+            <w:r>
+              <w:rPr>
+                <w:noProof/>
+                <w:webHidden/>
+                <w:sz w:val="28"/>
+                <w:szCs w:val="28"/>
+              </w:rPr>
+              <w:tab/>
+            </w:r>
+            <w:r>
+              <w:rPr>
+                <w:noProof/>
+                <w:webHidden/>
+                <w:sz w:val="28"/>
+                <w:szCs w:val="28"/>
+              </w:rPr>
+              <w:fldChar w:fldCharType="begin"/>
+            </w:r>
+            <w:r>
+              <w:rPr>
+                <w:noProof/>
+                <w:webHidden/>
+                <w:sz w:val="28"/>
+                <w:szCs w:val="28"/>
+              </w:rPr>
+              <w:instrText xml:space="preserve"> PAGEREF _Toc72344615 \h </w:instrText>
+            </w:r>
+            <w:r>
+              <w:rPr>
+                <w:noProof/>
+                <w:webHidden/>
+                <w:sz w:val="28"/>
+                <w:szCs w:val="28"/>
+              </w:rPr>
+            </w:r>
+            <w:r>
+              <w:rPr>
+                <w:noProof/>
+                <w:webHidden/>
+                <w:sz w:val="28"/>
+                <w:szCs w:val="28"/>
+              </w:rPr>
+              <w:fldChar w:fldCharType="separate"/>
+            </w:r>
+            <w:r>
+              <w:rPr>
+                <w:noProof/>
+                <w:webHidden/>
+                <w:sz w:val="28"/>
+                <w:szCs w:val="28"/>
+              </w:rPr>
+              <w:t>6</w:t>
+            </w:r>
+            <w:r>
+              <w:rPr>
+                <w:noProof/>
+                <w:webHidden/>
+                <w:sz w:val="28"/>
+                <w:szCs w:val="28"/>
+              </w:rPr>
+              <w:fldChar w:fldCharType="end"/>
+            </w:r>
+          </w:hyperlink>
+        </w:p>
+        <w:p>
+          <w:pPr>
+            <w:pStyle w:val="TOC2"/>
+            <w:tabs>
+              <w:tab w:val="left" w:pos="880"/>
+              <w:tab w:val="right" w:leader="dot" w:pos="8494"/>
+            </w:tabs>
+            <w:rPr>
+              <w:rFonts w:eastAsiaTheme="minorEastAsia"/>
+              <w:noProof/>
+              <w:sz w:val="28"/>
+              <w:szCs w:val="28"/>
+              <w:lang w:eastAsia="pt-BR"/>
+            </w:rPr>
+          </w:pPr>
+          <w:hyperlink w:anchor="_Toc72344616" w:history="1">
+            <w:r>
+              <w:rPr>
+                <w:rStyle w:val="Hyperlink"/>
+                <w:noProof/>
+                <w:sz w:val="28"/>
+                <w:szCs w:val="28"/>
+              </w:rPr>
+              <w:t>5.4.</w:t>
+            </w:r>
+            <w:r>
+              <w:rPr>
+                <w:rFonts w:eastAsiaTheme="minorEastAsia"/>
+                <w:noProof/>
+                <w:sz w:val="28"/>
+                <w:szCs w:val="28"/>
+                <w:lang w:eastAsia="pt-BR"/>
+              </w:rPr>
+              <w:tab/>
+            </w:r>
+            <w:r>
+              <w:rPr>
+                <w:rStyle w:val="Hyperlink"/>
+                <w:noProof/>
+                <w:sz w:val="28"/>
+                <w:szCs w:val="28"/>
+              </w:rPr>
+              <w:t>Camada de Domain</w:t>
+            </w:r>
+            <w:r>
+              <w:rPr>
+                <w:noProof/>
+                <w:webHidden/>
+                <w:sz w:val="28"/>
+                <w:szCs w:val="28"/>
+              </w:rPr>
+              <w:tab/>
+            </w:r>
+            <w:r>
+              <w:rPr>
+                <w:noProof/>
+                <w:webHidden/>
+                <w:sz w:val="28"/>
+                <w:szCs w:val="28"/>
+              </w:rPr>
+              <w:fldChar w:fldCharType="begin"/>
+            </w:r>
+            <w:r>
+              <w:rPr>
+                <w:noProof/>
+                <w:webHidden/>
+                <w:sz w:val="28"/>
+                <w:szCs w:val="28"/>
+              </w:rPr>
+              <w:instrText xml:space="preserve"> PAGEREF _Toc72344616 \h </w:instrText>
+            </w:r>
+            <w:r>
+              <w:rPr>
+                <w:noProof/>
+                <w:webHidden/>
+                <w:sz w:val="28"/>
+                <w:szCs w:val="28"/>
+              </w:rPr>
+            </w:r>
+            <w:r>
+              <w:rPr>
+                <w:noProof/>
+                <w:webHidden/>
+                <w:sz w:val="28"/>
+                <w:szCs w:val="28"/>
+              </w:rPr>
+              <w:fldChar w:fldCharType="separate"/>
+            </w:r>
+            <w:r>
+              <w:rPr>
+                <w:noProof/>
+                <w:webHidden/>
+                <w:sz w:val="28"/>
+                <w:szCs w:val="28"/>
+              </w:rPr>
+              <w:t>6</w:t>
+            </w:r>
+            <w:r>
+              <w:rPr>
+                <w:noProof/>
+                <w:webHidden/>
+                <w:sz w:val="28"/>
+                <w:szCs w:val="28"/>
+              </w:rPr>
+              <w:fldChar w:fldCharType="end"/>
+            </w:r>
+          </w:hyperlink>
+        </w:p>
+        <w:p>
+          <w:pPr>
+            <w:pStyle w:val="TOC2"/>
+            <w:tabs>
+              <w:tab w:val="left" w:pos="880"/>
+              <w:tab w:val="right" w:leader="dot" w:pos="8494"/>
+            </w:tabs>
+            <w:rPr>
+              <w:rFonts w:eastAsiaTheme="minorEastAsia"/>
+              <w:noProof/>
+              <w:sz w:val="28"/>
+              <w:szCs w:val="28"/>
+              <w:lang w:eastAsia="pt-BR"/>
+            </w:rPr>
+          </w:pPr>
+          <w:hyperlink w:anchor="_Toc72344617" w:history="1">
+            <w:r>
+              <w:rPr>
+                <w:rStyle w:val="Hyperlink"/>
+                <w:noProof/>
+                <w:sz w:val="28"/>
+                <w:szCs w:val="28"/>
+              </w:rPr>
+              <w:t>5.5.</w:t>
+            </w:r>
+            <w:r>
+              <w:rPr>
+                <w:rFonts w:eastAsiaTheme="minorEastAsia"/>
+                <w:noProof/>
+                <w:sz w:val="28"/>
+                <w:szCs w:val="28"/>
+                <w:lang w:eastAsia="pt-BR"/>
+              </w:rPr>
+              <w:tab/>
+            </w:r>
+            <w:r>
+              <w:rPr>
+                <w:rStyle w:val="Hyperlink"/>
+                <w:noProof/>
+                <w:sz w:val="28"/>
+                <w:szCs w:val="28"/>
+              </w:rPr>
+              <w:t>Camada de Infra</w:t>
+            </w:r>
+            <w:r>
+              <w:rPr>
+                <w:noProof/>
+                <w:webHidden/>
+                <w:sz w:val="28"/>
+                <w:szCs w:val="28"/>
+              </w:rPr>
+              <w:tab/>
+            </w:r>
+            <w:r>
+              <w:rPr>
+                <w:noProof/>
+                <w:webHidden/>
+                <w:sz w:val="28"/>
+                <w:szCs w:val="28"/>
+              </w:rPr>
+              <w:fldChar w:fldCharType="begin"/>
+            </w:r>
+            <w:r>
+              <w:rPr>
+                <w:noProof/>
+                <w:webHidden/>
+                <w:sz w:val="28"/>
+                <w:szCs w:val="28"/>
+              </w:rPr>
+              <w:instrText xml:space="preserve"> PAGEREF _Toc72344617 \h </w:instrText>
+            </w:r>
+            <w:r>
+              <w:rPr>
+                <w:noProof/>
+                <w:webHidden/>
+                <w:sz w:val="28"/>
+                <w:szCs w:val="28"/>
+              </w:rPr>
+            </w:r>
+            <w:r>
+              <w:rPr>
+                <w:noProof/>
+                <w:webHidden/>
+                <w:sz w:val="28"/>
+                <w:szCs w:val="28"/>
+              </w:rPr>
+              <w:fldChar w:fldCharType="separate"/>
+            </w:r>
+            <w:r>
+              <w:rPr>
+                <w:noProof/>
+                <w:webHidden/>
+                <w:sz w:val="28"/>
+                <w:szCs w:val="28"/>
+              </w:rPr>
+              <w:t>7</w:t>
+            </w:r>
+            <w:r>
+              <w:rPr>
+                <w:noProof/>
+                <w:webHidden/>
+                <w:sz w:val="28"/>
+                <w:szCs w:val="28"/>
+              </w:rPr>
+              <w:fldChar w:fldCharType="end"/>
+            </w:r>
+          </w:hyperlink>
+        </w:p>
+        <w:p>
+          <w:pPr>
+            <w:pStyle w:val="TOC1"/>
+            <w:tabs>
+              <w:tab w:val="left" w:pos="440"/>
+              <w:tab w:val="right" w:leader="dot" w:pos="8494"/>
+            </w:tabs>
+            <w:rPr>
+              <w:rFonts w:eastAsiaTheme="minorEastAsia"/>
+              <w:noProof/>
+              <w:sz w:val="28"/>
+              <w:szCs w:val="28"/>
+              <w:lang w:eastAsia="pt-BR"/>
+            </w:rPr>
+          </w:pPr>
+          <w:hyperlink w:anchor="_Toc72344618" w:history="1">
+            <w:r>
+              <w:rPr>
+                <w:rStyle w:val="Hyperlink"/>
+                <w:noProof/>
+                <w:sz w:val="28"/>
+                <w:szCs w:val="28"/>
+              </w:rPr>
+              <w:t>6.</w:t>
+            </w:r>
+            <w:r>
+              <w:rPr>
+                <w:rFonts w:eastAsiaTheme="minorEastAsia"/>
+                <w:noProof/>
+                <w:sz w:val="28"/>
+                <w:szCs w:val="28"/>
+                <w:lang w:eastAsia="pt-BR"/>
+              </w:rPr>
+              <w:tab/>
+            </w:r>
+            <w:r>
+              <w:rPr>
+                <w:rStyle w:val="Hyperlink"/>
+                <w:noProof/>
+                <w:sz w:val="28"/>
+                <w:szCs w:val="28"/>
+              </w:rPr>
+              <w:t>Tamanho e Desempenho</w:t>
+            </w:r>
+            <w:r>
+              <w:rPr>
+                <w:noProof/>
+                <w:webHidden/>
+                <w:sz w:val="28"/>
+                <w:szCs w:val="28"/>
+              </w:rPr>
+              <w:tab/>
+            </w:r>
+            <w:r>
+              <w:rPr>
+                <w:noProof/>
+                <w:webHidden/>
+                <w:sz w:val="28"/>
+                <w:szCs w:val="28"/>
+              </w:rPr>
+              <w:fldChar w:fldCharType="begin"/>
+            </w:r>
+            <w:r>
+              <w:rPr>
+                <w:noProof/>
+                <w:webHidden/>
+                <w:sz w:val="28"/>
+                <w:szCs w:val="28"/>
+              </w:rPr>
+              <w:instrText xml:space="preserve"> PAGEREF _Toc72344618 \h </w:instrText>
+            </w:r>
+            <w:r>
+              <w:rPr>
+                <w:noProof/>
+                <w:webHidden/>
+                <w:sz w:val="28"/>
+                <w:szCs w:val="28"/>
+              </w:rPr>
+            </w:r>
+            <w:r>
+              <w:rPr>
+                <w:noProof/>
+                <w:webHidden/>
+                <w:sz w:val="28"/>
+                <w:szCs w:val="28"/>
+              </w:rPr>
+              <w:fldChar w:fldCharType="separate"/>
+            </w:r>
+            <w:r>
+              <w:rPr>
+                <w:noProof/>
+                <w:webHidden/>
+                <w:sz w:val="28"/>
+                <w:szCs w:val="28"/>
+              </w:rPr>
+              <w:t>8</w:t>
+            </w:r>
+            <w:r>
+              <w:rPr>
+                <w:noProof/>
+                <w:webHidden/>
+                <w:sz w:val="28"/>
+                <w:szCs w:val="28"/>
+              </w:rPr>
+              <w:fldChar w:fldCharType="end"/>
+            </w:r>
+          </w:hyperlink>
+        </w:p>
+        <w:p>
+          <w:pPr>
+            <w:pStyle w:val="TOC1"/>
+            <w:tabs>
+              <w:tab w:val="left" w:pos="440"/>
+              <w:tab w:val="right" w:leader="dot" w:pos="8494"/>
+            </w:tabs>
+            <w:rPr>
+              <w:rFonts w:eastAsiaTheme="minorEastAsia"/>
+              <w:noProof/>
+              <w:sz w:val="28"/>
+              <w:szCs w:val="28"/>
+              <w:lang w:eastAsia="pt-BR"/>
+            </w:rPr>
+          </w:pPr>
+          <w:hyperlink w:anchor="_Toc72344619" w:history="1">
+            <w:r>
+              <w:rPr>
+                <w:rStyle w:val="Hyperlink"/>
+                <w:noProof/>
+                <w:sz w:val="28"/>
+                <w:szCs w:val="28"/>
+              </w:rPr>
+              <w:t>7.</w:t>
+            </w:r>
+            <w:r>
+              <w:rPr>
+                <w:rFonts w:eastAsiaTheme="minorEastAsia"/>
+                <w:noProof/>
+                <w:sz w:val="28"/>
+                <w:szCs w:val="28"/>
+                <w:lang w:eastAsia="pt-BR"/>
+              </w:rPr>
+              <w:tab/>
+            </w:r>
+            <w:r>
+              <w:rPr>
+                <w:rStyle w:val="Hyperlink"/>
+                <w:noProof/>
+                <w:sz w:val="28"/>
+                <w:szCs w:val="28"/>
+              </w:rPr>
+              <w:t>Qualidade</w:t>
+            </w:r>
+            <w:r>
+              <w:rPr>
+                <w:noProof/>
+                <w:webHidden/>
+                <w:sz w:val="28"/>
+                <w:szCs w:val="28"/>
+              </w:rPr>
+              <w:tab/>
+            </w:r>
+            <w:r>
+              <w:rPr>
+                <w:noProof/>
+                <w:webHidden/>
+                <w:sz w:val="28"/>
+                <w:szCs w:val="28"/>
+              </w:rPr>
+              <w:fldChar w:fldCharType="begin"/>
+            </w:r>
+            <w:r>
+              <w:rPr>
+                <w:noProof/>
+                <w:webHidden/>
+                <w:sz w:val="28"/>
+                <w:szCs w:val="28"/>
+              </w:rPr>
+              <w:instrText xml:space="preserve"> PAGEREF _Toc72344619 \h </w:instrText>
+            </w:r>
+            <w:r>
+              <w:rPr>
+                <w:noProof/>
+                <w:webHidden/>
+                <w:sz w:val="28"/>
+                <w:szCs w:val="28"/>
+              </w:rPr>
+            </w:r>
+            <w:r>
+              <w:rPr>
+                <w:noProof/>
+                <w:webHidden/>
+                <w:sz w:val="28"/>
+                <w:szCs w:val="28"/>
+              </w:rPr>
+              <w:fldChar w:fldCharType="separate"/>
+            </w:r>
+            <w:r>
+              <w:rPr>
+                <w:noProof/>
+                <w:webHidden/>
+                <w:sz w:val="28"/>
+                <w:szCs w:val="28"/>
+              </w:rPr>
+              <w:t>8</w:t>
+            </w:r>
+            <w:r>
+              <w:rPr>
+                <w:noProof/>
+                <w:webHidden/>
+                <w:sz w:val="28"/>
+                <w:szCs w:val="28"/>
+              </w:rPr>
+              <w:fldChar w:fldCharType="end"/>
+            </w:r>
+          </w:hyperlink>
+        </w:p>
+        <w:p>
+          <w:pPr>
+            <w:pStyle w:val="TOC1"/>
+            <w:tabs>
+              <w:tab w:val="left" w:pos="440"/>
+              <w:tab w:val="right" w:leader="dot" w:pos="8494"/>
+            </w:tabs>
+            <w:rPr>
+              <w:rFonts w:eastAsiaTheme="minorEastAsia"/>
+              <w:noProof/>
+              <w:sz w:val="28"/>
+              <w:szCs w:val="28"/>
+              <w:lang w:eastAsia="pt-BR"/>
+            </w:rPr>
+          </w:pPr>
+          <w:hyperlink w:anchor="_Toc72344620" w:history="1">
+            <w:r>
+              <w:rPr>
+                <w:rStyle w:val="Hyperlink"/>
+                <w:noProof/>
+                <w:sz w:val="28"/>
+                <w:szCs w:val="28"/>
+              </w:rPr>
+              <w:t>8.</w:t>
+            </w:r>
+            <w:r>
+              <w:rPr>
+                <w:rFonts w:eastAsiaTheme="minorEastAsia"/>
+                <w:noProof/>
+                <w:sz w:val="28"/>
+                <w:szCs w:val="28"/>
+                <w:lang w:eastAsia="pt-BR"/>
+              </w:rPr>
+              <w:tab/>
+            </w:r>
+            <w:r>
+              <w:rPr>
+                <w:rStyle w:val="Hyperlink"/>
+                <w:noProof/>
+                <w:sz w:val="28"/>
+                <w:szCs w:val="28"/>
+              </w:rPr>
+              <w:t>Referências</w:t>
+            </w:r>
+            <w:r>
+              <w:rPr>
+                <w:noProof/>
+                <w:webHidden/>
+                <w:sz w:val="28"/>
+                <w:szCs w:val="28"/>
+              </w:rPr>
+              <w:tab/>
+            </w:r>
+            <w:r>
+              <w:rPr>
+                <w:noProof/>
+                <w:webHidden/>
+                <w:sz w:val="28"/>
+                <w:szCs w:val="28"/>
+              </w:rPr>
+              <w:fldChar w:fldCharType="begin"/>
+            </w:r>
+            <w:r>
+              <w:rPr>
+                <w:noProof/>
+                <w:webHidden/>
+                <w:sz w:val="28"/>
+                <w:szCs w:val="28"/>
+              </w:rPr>
+              <w:instrText xml:space="preserve"> PAGEREF _Toc72344620 \h </w:instrText>
+            </w:r>
+            <w:r>
+              <w:rPr>
+                <w:noProof/>
+                <w:webHidden/>
+                <w:sz w:val="28"/>
+                <w:szCs w:val="28"/>
+              </w:rPr>
+            </w:r>
+            <w:r>
+              <w:rPr>
+                <w:noProof/>
+                <w:webHidden/>
+                <w:sz w:val="28"/>
+                <w:szCs w:val="28"/>
+              </w:rPr>
+              <w:fldChar w:fldCharType="separate"/>
+            </w:r>
+            <w:r>
+              <w:rPr>
+                <w:noProof/>
+                <w:webHidden/>
+                <w:sz w:val="28"/>
+                <w:szCs w:val="28"/>
+              </w:rPr>
+              <w:t>8</w:t>
+            </w:r>
+            <w:r>
+              <w:rPr>
+                <w:noProof/>
+                <w:webHidden/>
+                <w:sz w:val="28"/>
+                <w:szCs w:val="28"/>
+              </w:rPr>
+              <w:fldChar w:fldCharType="end"/>
+            </w:r>
+          </w:hyperlink>
+        </w:p>
+        <w:p>
+          <w:r>
+            <w:rPr>
+              <w:b/>
+              <w:bCs/>
+              <w:noProof/>
+            </w:rPr>
+            <w:fldChar w:fldCharType="end"/>
+          </w:r>
+        </w:p>
+      </w:sdtContent>
+    </w:sdt>
+    <w:p>
+      <w:pPr>
+        <w:jc w:val="both"/>
+        <w:rPr>
+          <w:b/>
+          <w:bCs/>
+          <w:sz w:val="28"/>
+          <w:szCs w:val="28"/>
+          <w:lang w:val="en-US"/>
+        </w:rPr>
+      </w:pPr>
+    </w:p>
+    <w:p>
+      <w:pPr>
+        <w:jc w:val="both"/>
+        <w:rPr>
+          <w:b/>
+          <w:bCs/>
+          <w:sz w:val="28"/>
+          <w:szCs w:val="28"/>
+          <w:lang w:val="en-US"/>
+        </w:rPr>
+      </w:pPr>
+    </w:p>
+    <w:p>
+      <w:pPr>
+        <w:jc w:val="both"/>
+        <w:rPr>
+          <w:b/>
+          <w:bCs/>
+          <w:sz w:val="28"/>
+          <w:szCs w:val="28"/>
+          <w:lang w:val="en-US"/>
+        </w:rPr>
+      </w:pPr>
+    </w:p>
+    <w:p>
+      <w:pPr>
+        <w:jc w:val="both"/>
+        <w:rPr>
+          <w:b/>
+          <w:bCs/>
+          <w:sz w:val="28"/>
+          <w:szCs w:val="28"/>
+          <w:lang w:val="en-US"/>
+        </w:rPr>
+      </w:pPr>
+    </w:p>
+    <w:p>
+      <w:pPr>
+        <w:jc w:val="both"/>
+        <w:rPr>
+          <w:b/>
+          <w:bCs/>
+          <w:sz w:val="28"/>
+          <w:szCs w:val="28"/>
+          <w:lang w:val="en-US"/>
+        </w:rPr>
+      </w:pPr>
+    </w:p>
+    <w:p>
+      <w:pPr>
+        <w:jc w:val="both"/>
+        <w:rPr>
+          <w:b/>
+          <w:bCs/>
+          <w:sz w:val="28"/>
+          <w:szCs w:val="28"/>
+          <w:lang w:val="en-US"/>
+        </w:rPr>
+      </w:pPr>
+    </w:p>
+    <w:p>
+      <w:pPr>
+        <w:jc w:val="both"/>
+        <w:rPr>
+          <w:b/>
+          <w:bCs/>
+          <w:sz w:val="28"/>
+          <w:szCs w:val="28"/>
+          <w:lang w:val="en-US"/>
+        </w:rPr>
+      </w:pPr>
+    </w:p>
+    <w:p>
+      <w:pPr>
+        <w:jc w:val="both"/>
+        <w:rPr>
+          <w:b/>
+          <w:bCs/>
+          <w:sz w:val="28"/>
+          <w:szCs w:val="28"/>
+          <w:lang w:val="en-US"/>
+        </w:rPr>
+      </w:pPr>
+    </w:p>
+    <w:p>
+      <w:pPr>
+        <w:jc w:val="both"/>
+        <w:rPr>
+          <w:b/>
+          <w:bCs/>
+          <w:sz w:val="28"/>
+          <w:szCs w:val="28"/>
+          <w:lang w:val="en-US"/>
+        </w:rPr>
+      </w:pPr>
+    </w:p>
+    <w:p>
+      <w:pPr>
+        <w:pStyle w:val="Heading1"/>
+      </w:pPr>
+      <w:bookmarkStart w:id="0" w:name="_Toc72344603"/>
+      <w:r>
+        <w:lastRenderedPageBreak/>
+        <w:t>Introdução</w:t>
+      </w:r>
+      <w:bookmarkEnd w:id="0"/>
+    </w:p>
+    <w:p>
+      <w:pPr>
+        <w:pStyle w:val="Heading2"/>
+        <w:numPr>
+          <w:ilvl w:val="1"/>
+          <w:numId w:val="7"/>
+        </w:numPr>
+      </w:pPr>
+      <w:bookmarkStart w:id="1" w:name="_Toc72344604"/>
+      <w:r>
+        <w:t>Finalidade</w:t>
+      </w:r>
+      <w:bookmarkEnd w:id="1"/>
+    </w:p>
+    <w:p>
+      <w:pPr>
+        <w:pStyle w:val="ListParagraph"/>
+        <w:ind w:left="792" w:firstLine="624"/>
+        <w:jc w:val="both"/>
+        <w:rPr>
+          <w:sz w:val="28"/>
+          <w:szCs w:val="28"/>
+        </w:rPr>
+      </w:pPr>
+      <w:r>
+        <w:rPr>
+          <w:sz w:val="28"/>
+          <w:szCs w:val="28"/>
+        </w:rPr>
+        <w:t>Documentar a arquitetura do sistema Empréstimos Online.</w:t>
+      </w:r>
+    </w:p>
+    <w:p>
+      <w:pPr>
+        <w:pStyle w:val="Heading2"/>
+        <w:numPr>
+          <w:ilvl w:val="1"/>
+          <w:numId w:val="7"/>
+        </w:numPr>
+      </w:pPr>
+      <w:bookmarkStart w:id="2" w:name="_Toc72344605"/>
+      <w:r>
+        <w:t>Definições</w:t>
+      </w:r>
+      <w:bookmarkEnd w:id="2"/>
+    </w:p>
+    <w:p>
+      <w:pPr>
+        <w:pStyle w:val="Heading3"/>
+        <w:numPr>
+          <w:ilvl w:val="2"/>
+          <w:numId w:val="7"/>
+        </w:numPr>
+      </w:pPr>
+      <w:bookmarkStart w:id="3" w:name="_Toc72344606"/>
+      <w:r>
+        <w:t>Idioma</w:t>
+      </w:r>
+      <w:bookmarkEnd w:id="3"/>
+      <w:r>
+        <w:tab/>
+      </w:r>
+    </w:p>
+    <w:p>
+      <w:pPr>
+        <w:pStyle w:val="ListParagraph"/>
+        <w:ind w:left="1056" w:firstLine="432"/>
+        <w:jc w:val="both"/>
+        <w:rPr>
+          <w:sz w:val="28"/>
+          <w:szCs w:val="28"/>
+        </w:rPr>
+      </w:pPr>
+      <w:r>
+        <w:rPr>
+          <w:sz w:val="28"/>
+          <w:szCs w:val="28"/>
+        </w:rPr>
+        <w:t>Em relação ao idioma utilizado no desenvolvimento do projeto, a estratégia utilizada é utilizar o Inglês para termos técnicos específicos e Português para os termos do Domínio.</w:t>
+      </w:r>
+    </w:p>
+    <w:p>
+      <w:pPr>
+        <w:pStyle w:val="ListParagraph"/>
+        <w:ind w:left="1056" w:firstLine="432"/>
+        <w:jc w:val="both"/>
+        <w:rPr>
+          <w:sz w:val="28"/>
+          <w:szCs w:val="28"/>
+        </w:rPr>
+      </w:pPr>
+      <w:r>
+        <w:rPr>
+          <w:sz w:val="28"/>
+          <w:szCs w:val="28"/>
+        </w:rPr>
+        <w:t>Ex</w:t>
+      </w:r>
+      <w:r>
+        <w:rPr>
+          <w:sz w:val="28"/>
+          <w:szCs w:val="28"/>
+        </w:rPr>
+        <w:t xml:space="preserve">: FornecedorRepository, sendo Fornecedor um termo próprio do Domínio, escrito em português, e Repository um termo técnico, escrito em </w:t>
+      </w:r>
+      <w:r>
+        <w:rPr>
+          <w:sz w:val="28"/>
+          <w:szCs w:val="28"/>
+        </w:rPr>
+        <w:t>inglês.</w:t>
+      </w:r>
+    </w:p>
+    <w:p>
+      <w:pPr>
+        <w:pStyle w:val="Heading3"/>
+        <w:numPr>
+          <w:ilvl w:val="2"/>
+          <w:numId w:val="7"/>
+        </w:numPr>
+      </w:pPr>
+      <w:bookmarkStart w:id="4" w:name="_Toc72344607"/>
+      <w:r>
+        <w:t>Projetos</w:t>
+      </w:r>
+      <w:bookmarkEnd w:id="4"/>
+    </w:p>
+    <w:p>
+      <w:pPr>
+        <w:pStyle w:val="ListParagraph"/>
+        <w:ind w:left="900" w:firstLine="504"/>
+        <w:jc w:val="both"/>
+        <w:rPr>
+          <w:sz w:val="28"/>
+          <w:szCs w:val="28"/>
+        </w:rPr>
+      </w:pPr>
+      <w:r>
+        <w:rPr>
+          <w:sz w:val="28"/>
+          <w:szCs w:val="28"/>
+        </w:rPr>
+        <w:t xml:space="preserve">A nomenclatura segue o padrão </w:t>
+      </w:r>
+      <w:r>
+        <w:rPr>
+          <w:sz w:val="28"/>
+          <w:szCs w:val="28"/>
+        </w:rPr>
+        <w:t>EO. [Nome Camada], sendo</w:t>
+      </w:r>
+      <w:r>
+        <w:rPr>
+          <w:sz w:val="28"/>
+          <w:szCs w:val="28"/>
+        </w:rPr>
+        <w:t xml:space="preserve"> EO a sigla para Empréstimos Online.</w:t>
+      </w:r>
+    </w:p>
+    <w:p>
+      <w:pPr>
+        <w:pStyle w:val="ListParagraph"/>
+        <w:ind w:left="1092"/>
+        <w:jc w:val="both"/>
+        <w:rPr>
+          <w:sz w:val="28"/>
+          <w:szCs w:val="28"/>
+        </w:rPr>
+      </w:pPr>
+      <w:r>
+        <w:rPr>
+          <w:sz w:val="28"/>
+          <w:szCs w:val="28"/>
+          <w:lang w:val="en-US"/>
+        </w:rPr>
+        <w:t xml:space="preserve">Ex: </w:t>
+      </w:r>
+      <w:r>
+        <w:rPr>
+          <w:sz w:val="28"/>
+          <w:szCs w:val="28"/>
+          <w:lang w:val="en-US"/>
+        </w:rPr>
+        <w:t>EO. Presentation</w:t>
+      </w:r>
+      <w:r>
+        <w:rPr>
+          <w:sz w:val="28"/>
+          <w:szCs w:val="28"/>
+          <w:lang w:val="en-US"/>
+        </w:rPr>
+        <w:t>,</w:t>
+      </w:r>
+      <w:r>
+        <w:rPr>
+          <w:sz w:val="28"/>
+          <w:szCs w:val="28"/>
+          <w:lang w:val="en-US"/>
+        </w:rPr>
+        <w:t xml:space="preserve"> </w:t>
+      </w:r>
+      <w:r>
+        <w:rPr>
+          <w:sz w:val="28"/>
+          <w:szCs w:val="28"/>
+          <w:lang w:val="en-US"/>
+        </w:rPr>
+        <w:t>EO. Application</w:t>
+      </w:r>
+      <w:r>
+        <w:rPr>
+          <w:sz w:val="28"/>
+          <w:szCs w:val="28"/>
+          <w:lang w:val="en-US"/>
+        </w:rPr>
+        <w:t>,</w:t>
+      </w:r>
+      <w:r>
+        <w:rPr>
+          <w:sz w:val="28"/>
+          <w:szCs w:val="28"/>
+          <w:lang w:val="en-US"/>
+        </w:rPr>
+        <w:t xml:space="preserve"> </w:t>
+      </w:r>
+      <w:r>
+        <w:rPr>
+          <w:sz w:val="28"/>
+          <w:szCs w:val="28"/>
+          <w:lang w:val="en-US"/>
+        </w:rPr>
+        <w:t xml:space="preserve">EO. </w:t>
+      </w:r>
+      <w:r>
+        <w:rPr>
+          <w:sz w:val="28"/>
+          <w:szCs w:val="28"/>
+        </w:rPr>
+        <w:t>Domain</w:t>
+      </w:r>
+      <w:r>
+        <w:rPr>
+          <w:sz w:val="28"/>
+          <w:szCs w:val="28"/>
+        </w:rPr>
+        <w:t xml:space="preserve">, </w:t>
+      </w:r>
+      <w:r>
+        <w:rPr>
+          <w:sz w:val="28"/>
+          <w:szCs w:val="28"/>
+        </w:rPr>
+        <w:t>EO. Infra</w:t>
+      </w:r>
+      <w:r>
+        <w:rPr>
+          <w:sz w:val="28"/>
+          <w:szCs w:val="28"/>
+        </w:rPr>
+        <w:t xml:space="preserve"> ....</w:t>
+      </w:r>
+    </w:p>
+    <w:p>
+      <w:pPr>
+        <w:pStyle w:val="Heading3"/>
+        <w:numPr>
+          <w:ilvl w:val="2"/>
+          <w:numId w:val="7"/>
+        </w:numPr>
+      </w:pPr>
+      <w:bookmarkStart w:id="5" w:name="_Toc72344608"/>
+      <w:r>
+        <w:t>Nomenclaturas</w:t>
+      </w:r>
+      <w:bookmarkEnd w:id="5"/>
+    </w:p>
     <w:p>
       <w:pPr>
         <w:pStyle w:val="ListParagraph"/>
         <w:numPr>
           <w:ilvl w:val="0"/>
-          <w:numId w:val="1"/>
+          <w:numId w:val="6"/>
         </w:numPr>
         <w:jc w:val="both"/>
         <w:rPr>
-          <w:b/>
-          <w:bCs/>
-          <w:sz w:val="28"/>
-          <w:szCs w:val="28"/>
-        </w:rPr>
-      </w:pPr>
-      <w:r>
-        <w:rPr>
-          <w:b/>
-          <w:bCs/>
-          <w:sz w:val="28"/>
-          <w:szCs w:val="28"/>
-        </w:rPr>
-        <w:lastRenderedPageBreak/>
-        <w:t>Introdução</w:t>
-      </w:r>
-    </w:p>
-    <w:p>
-      <w:pPr>
-        <w:pStyle w:val="ListParagraph"/>
-        <w:numPr>
-          <w:ilvl w:val="1"/>
-          <w:numId w:val="1"/>
-        </w:numPr>
-        <w:jc w:val="both"/>
-        <w:rPr>
-          <w:b/>
-          <w:bCs/>
-          <w:sz w:val="28"/>
-          <w:szCs w:val="28"/>
-        </w:rPr>
-      </w:pPr>
-      <w:r>
-        <w:rPr>
-          <w:b/>
-          <w:bCs/>
-          <w:sz w:val="28"/>
-          <w:szCs w:val="28"/>
-        </w:rPr>
-        <w:t>Finalidade</w:t>
-      </w:r>
-    </w:p>
-    <w:p>
-      <w:pPr>
-        <w:pStyle w:val="ListParagraph"/>
-        <w:ind w:left="792"/>
-        <w:jc w:val="both"/>
-        <w:rPr>
-          <w:sz w:val="28"/>
-          <w:szCs w:val="28"/>
-        </w:rPr>
-      </w:pPr>
-      <w:r>
-        <w:rPr>
-          <w:sz w:val="28"/>
-          <w:szCs w:val="28"/>
-        </w:rPr>
-        <w:t>Documentar a arquitetura do sistema Empréstimos Online.</w:t>
-      </w:r>
-    </w:p>
-    <w:p>
-      <w:pPr>
-        <w:pStyle w:val="ListParagraph"/>
-        <w:ind w:left="792"/>
-        <w:jc w:val="both"/>
-        <w:rPr>
-          <w:sz w:val="28"/>
-          <w:szCs w:val="28"/>
-        </w:rPr>
-      </w:pPr>
-    </w:p>
-    <w:p>
-      <w:pPr>
-        <w:pStyle w:val="ListParagraph"/>
-        <w:numPr>
-          <w:ilvl w:val="1"/>
-          <w:numId w:val="1"/>
-        </w:numPr>
-        <w:jc w:val="both"/>
-        <w:rPr>
-          <w:b/>
-          <w:bCs/>
-          <w:sz w:val="28"/>
-          <w:szCs w:val="28"/>
-        </w:rPr>
-      </w:pPr>
-      <w:r>
-        <w:rPr>
-          <w:b/>
-          <w:bCs/>
-          <w:sz w:val="28"/>
-          <w:szCs w:val="28"/>
-        </w:rPr>
-        <w:t>Definições</w:t>
-      </w:r>
-    </w:p>
-    <w:p>
-      <w:pPr>
-        <w:pStyle w:val="ListParagraph"/>
-        <w:numPr>
-          <w:ilvl w:val="2"/>
-          <w:numId w:val="1"/>
-        </w:numPr>
-        <w:jc w:val="both"/>
-        <w:rPr>
-          <w:b/>
-          <w:bCs/>
-          <w:sz w:val="28"/>
-          <w:szCs w:val="28"/>
-        </w:rPr>
-      </w:pPr>
-      <w:r>
-        <w:rPr>
-          <w:b/>
-          <w:bCs/>
-          <w:sz w:val="28"/>
-          <w:szCs w:val="28"/>
-        </w:rPr>
-        <w:t xml:space="preserve"> Idioma</w:t>
-      </w:r>
-      <w:r>
-        <w:rPr>
-          <w:b/>
-          <w:bCs/>
-          <w:sz w:val="28"/>
-          <w:szCs w:val="28"/>
-        </w:rPr>
-        <w:tab/>
-      </w:r>
-    </w:p>
-    <w:p>
-      <w:pPr>
-        <w:pStyle w:val="ListParagraph"/>
-        <w:ind w:left="792" w:firstLine="432"/>
-        <w:jc w:val="both"/>
-        <w:rPr>
-          <w:sz w:val="28"/>
-          <w:szCs w:val="28"/>
-        </w:rPr>
-      </w:pPr>
-      <w:r>
-        <w:rPr>
-          <w:sz w:val="28"/>
-          <w:szCs w:val="28"/>
-        </w:rPr>
-        <w:t>Em relação ao idioma utilizado no desenvolvimento do projeto, a estratégia utilizada é utilizar o Inglês para termos técnicos específicos e Português para os termos do Domínio.</w:t>
-      </w:r>
-    </w:p>
-    <w:p>
-      <w:pPr>
-        <w:pStyle w:val="ListParagraph"/>
-        <w:ind w:left="792" w:firstLine="432"/>
-        <w:jc w:val="both"/>
-        <w:rPr>
-          <w:sz w:val="28"/>
-          <w:szCs w:val="28"/>
-        </w:rPr>
-      </w:pPr>
-      <w:r>
-        <w:rPr>
-          <w:sz w:val="28"/>
-          <w:szCs w:val="28"/>
-        </w:rPr>
-        <w:t>Ex</w:t>
-      </w:r>
-      <w:r>
-        <w:rPr>
-          <w:sz w:val="28"/>
-          <w:szCs w:val="28"/>
-        </w:rPr>
-        <w:t xml:space="preserve">: FornecedorRepository, sendo Fornecedor um termo próprio do Domínio, escrito em português, e Repository um termo técnico, escrito em </w:t>
-      </w:r>
-      <w:r>
-        <w:rPr>
-          <w:sz w:val="28"/>
-          <w:szCs w:val="28"/>
-        </w:rPr>
-        <w:t>inglês.</w:t>
-      </w:r>
-    </w:p>
-    <w:p>
-      <w:pPr>
-        <w:pStyle w:val="ListParagraph"/>
-        <w:ind w:left="792" w:firstLine="432"/>
-        <w:jc w:val="both"/>
-        <w:rPr>
-          <w:sz w:val="28"/>
-          <w:szCs w:val="28"/>
-        </w:rPr>
-      </w:pPr>
-    </w:p>
-    <w:p>
-      <w:pPr>
-        <w:pStyle w:val="ListParagraph"/>
-        <w:numPr>
-          <w:ilvl w:val="2"/>
-          <w:numId w:val="1"/>
-        </w:numPr>
-        <w:jc w:val="both"/>
-        <w:rPr>
-          <w:b/>
-          <w:bCs/>
-          <w:sz w:val="28"/>
-          <w:szCs w:val="28"/>
-        </w:rPr>
-      </w:pPr>
-      <w:r>
-        <w:rPr>
-          <w:b/>
-          <w:bCs/>
-          <w:sz w:val="28"/>
-          <w:szCs w:val="28"/>
-        </w:rPr>
-        <w:t>Projetos</w:t>
-      </w:r>
-    </w:p>
-    <w:p>
-      <w:pPr>
-        <w:pStyle w:val="ListParagraph"/>
-        <w:ind w:firstLine="504"/>
-        <w:jc w:val="both"/>
-        <w:rPr>
-          <w:sz w:val="28"/>
-          <w:szCs w:val="28"/>
-        </w:rPr>
-      </w:pPr>
-      <w:r>
-        <w:rPr>
-          <w:sz w:val="28"/>
-          <w:szCs w:val="28"/>
-        </w:rPr>
-        <w:t xml:space="preserve">A nomenclatura segue o padrão </w:t>
-      </w:r>
-      <w:r>
-        <w:rPr>
-          <w:sz w:val="28"/>
-          <w:szCs w:val="28"/>
-        </w:rPr>
-        <w:t>EO. [Nome Camada], sendo</w:t>
-      </w:r>
-      <w:r>
-        <w:rPr>
-          <w:sz w:val="28"/>
-          <w:szCs w:val="28"/>
-        </w:rPr>
-        <w:t xml:space="preserve"> EO a sigla para Empréstimos Online.</w:t>
-      </w:r>
-    </w:p>
-    <w:p>
-      <w:pPr>
-        <w:pStyle w:val="ListParagraph"/>
-        <w:ind w:left="912"/>
-        <w:jc w:val="both"/>
-        <w:rPr>
-          <w:sz w:val="28"/>
-          <w:szCs w:val="28"/>
-        </w:rPr>
-      </w:pPr>
-      <w:r>
-        <w:rPr>
-          <w:sz w:val="28"/>
-          <w:szCs w:val="28"/>
-          <w:lang w:val="en-US"/>
-        </w:rPr>
-        <w:t xml:space="preserve">Ex: </w:t>
-      </w:r>
-      <w:r>
-        <w:rPr>
-          <w:sz w:val="28"/>
-          <w:szCs w:val="28"/>
-          <w:lang w:val="en-US"/>
-        </w:rPr>
-        <w:t>EO. Presentation</w:t>
-      </w:r>
-      <w:r>
-        <w:rPr>
-          <w:sz w:val="28"/>
-          <w:szCs w:val="28"/>
-          <w:lang w:val="en-US"/>
-        </w:rPr>
-        <w:t>,</w:t>
-      </w:r>
-      <w:r>
-        <w:rPr>
-          <w:sz w:val="28"/>
-          <w:szCs w:val="28"/>
-          <w:lang w:val="en-US"/>
+          <w:sz w:val="28"/>
+          <w:szCs w:val="28"/>
+        </w:rPr>
+      </w:pPr>
+      <w:r>
+        <w:rPr>
+          <w:b/>
+          <w:bCs/>
+          <w:sz w:val="28"/>
+          <w:szCs w:val="28"/>
+        </w:rPr>
+        <w:t>Entidades:</w:t>
+      </w:r>
+      <w:r>
+        <w:rPr>
+          <w:b/>
+          <w:bCs/>
+          <w:sz w:val="28"/>
+          <w:szCs w:val="28"/>
         </w:rPr>
         <w:t xml:space="preserve"> </w:t>
       </w:r>
@@ -859,393 +2979,239 @@
         <w:rPr>
           <w:sz w:val="28"/>
           <w:szCs w:val="28"/>
-          <w:lang w:val="en-US"/>
-        </w:rPr>
-        <w:t>EO. Application</w:t>
-      </w:r>
-      <w:r>
-        <w:rPr>
-          <w:sz w:val="28"/>
-          <w:szCs w:val="28"/>
-          <w:lang w:val="en-US"/>
-        </w:rPr>
-        <w:t>,</w:t>
-      </w:r>
-      <w:r>
-        <w:rPr>
-          <w:sz w:val="28"/>
-          <w:szCs w:val="28"/>
-          <w:lang w:val="en-US"/>
-        </w:rPr>
-        <w:t xml:space="preserve"> </w:t>
-      </w:r>
-      <w:r>
-        <w:rPr>
-          <w:sz w:val="28"/>
-          <w:szCs w:val="28"/>
-          <w:lang w:val="en-US"/>
-        </w:rPr>
-        <w:t xml:space="preserve">EO. </w:t>
-      </w:r>
-      <w:r>
-        <w:rPr>
-          <w:sz w:val="28"/>
-          <w:szCs w:val="28"/>
-        </w:rPr>
-        <w:t>Domain</w:t>
-      </w:r>
-      <w:r>
-        <w:rPr>
-          <w:sz w:val="28"/>
-          <w:szCs w:val="28"/>
-        </w:rPr>
-        <w:t xml:space="preserve">, </w:t>
-      </w:r>
-      <w:r>
-        <w:rPr>
-          <w:sz w:val="28"/>
-          <w:szCs w:val="28"/>
-        </w:rPr>
-        <w:t>EO. Infra</w:t>
-      </w:r>
-      <w:r>
-        <w:rPr>
-          <w:sz w:val="28"/>
-          <w:szCs w:val="28"/>
-        </w:rPr>
-        <w:t xml:space="preserve"> ....</w:t>
-      </w:r>
-    </w:p>
-    <w:p>
-      <w:pPr>
-        <w:pStyle w:val="ListParagraph"/>
-        <w:ind w:left="912"/>
-        <w:jc w:val="both"/>
-        <w:rPr>
-          <w:sz w:val="28"/>
-          <w:szCs w:val="28"/>
-        </w:rPr>
-      </w:pPr>
-    </w:p>
-    <w:p>
-      <w:pPr>
-        <w:pStyle w:val="ListParagraph"/>
-        <w:numPr>
-          <w:ilvl w:val="2"/>
-          <w:numId w:val="1"/>
-        </w:numPr>
-        <w:jc w:val="both"/>
-        <w:rPr>
-          <w:b/>
-          <w:bCs/>
-          <w:sz w:val="28"/>
-          <w:szCs w:val="28"/>
-        </w:rPr>
-      </w:pPr>
-      <w:r>
-        <w:rPr>
-          <w:b/>
-          <w:bCs/>
-          <w:sz w:val="28"/>
-          <w:szCs w:val="28"/>
-        </w:rPr>
-        <w:t>Nomenclaturas</w:t>
-      </w:r>
-    </w:p>
-    <w:p>
-      <w:pPr>
-        <w:pStyle w:val="ListParagraph"/>
-        <w:ind w:left="1224"/>
-        <w:jc w:val="both"/>
-        <w:rPr>
-          <w:sz w:val="28"/>
-          <w:szCs w:val="28"/>
-        </w:rPr>
-      </w:pPr>
-      <w:r>
-        <w:rPr>
-          <w:b/>
-          <w:bCs/>
-          <w:sz w:val="28"/>
-          <w:szCs w:val="28"/>
-        </w:rPr>
-        <w:t>Entidades:</w:t>
-      </w:r>
-      <w:r>
-        <w:rPr>
-          <w:b/>
-          <w:bCs/>
-          <w:sz w:val="28"/>
-          <w:szCs w:val="28"/>
-        </w:rPr>
-        <w:t xml:space="preserve"> </w:t>
-      </w:r>
-      <w:r>
-        <w:rPr>
-          <w:sz w:val="28"/>
-          <w:szCs w:val="28"/>
-        </w:rPr>
-        <w:t>Classes de negócio do nosso domínio, possuem próprias no banco de dados.</w:t>
-      </w:r>
-    </w:p>
-    <w:p>
-      <w:pPr>
-        <w:pStyle w:val="ListParagraph"/>
-        <w:ind w:left="1224"/>
-        <w:jc w:val="both"/>
-        <w:rPr>
-          <w:sz w:val="28"/>
-          <w:szCs w:val="28"/>
-        </w:rPr>
-      </w:pPr>
-      <w:r>
-        <w:rPr>
-          <w:b/>
-          <w:bCs/>
-          <w:sz w:val="28"/>
-          <w:szCs w:val="28"/>
-        </w:rPr>
-        <w:t>ViewModels:</w:t>
-      </w:r>
-      <w:r>
-        <w:rPr>
-          <w:sz w:val="28"/>
-          <w:szCs w:val="28"/>
-        </w:rPr>
-        <w:t xml:space="preserve"> Classes utilizadas para </w:t>
-      </w:r>
-      <w:r>
-        <w:rPr>
-          <w:sz w:val="28"/>
-          <w:szCs w:val="28"/>
-        </w:rPr>
-        <w:t>trafegar apenas as</w:t>
-      </w:r>
-      <w:r>
-        <w:rPr>
-          <w:sz w:val="28"/>
-          <w:szCs w:val="28"/>
-        </w:rPr>
-        <w:t xml:space="preserve"> informações </w:t>
-      </w:r>
-      <w:r>
-        <w:rPr>
-          <w:sz w:val="28"/>
-          <w:szCs w:val="28"/>
-        </w:rPr>
-        <w:t>necessárias em determinado input/output no sistema.</w:t>
-      </w:r>
-    </w:p>
-    <w:p>
-      <w:pPr>
-        <w:pStyle w:val="ListParagraph"/>
-        <w:ind w:left="1224"/>
-        <w:jc w:val="both"/>
-        <w:rPr>
-          <w:b/>
-          <w:bCs/>
-          <w:sz w:val="28"/>
-          <w:szCs w:val="28"/>
-        </w:rPr>
-      </w:pPr>
-    </w:p>
-    <w:p>
-      <w:pPr>
-        <w:pStyle w:val="ListParagraph"/>
-        <w:numPr>
-          <w:ilvl w:val="1"/>
-          <w:numId w:val="1"/>
-        </w:numPr>
-        <w:jc w:val="both"/>
-        <w:rPr>
-          <w:b/>
-          <w:bCs/>
-          <w:sz w:val="28"/>
-          <w:szCs w:val="28"/>
-        </w:rPr>
-      </w:pPr>
-      <w:r>
-        <w:rPr>
-          <w:b/>
-          <w:bCs/>
-          <w:sz w:val="28"/>
-          <w:szCs w:val="28"/>
-        </w:rPr>
-        <w:t>Visão Geral</w:t>
-      </w:r>
-    </w:p>
-    <w:p>
-      <w:pPr>
-        <w:pStyle w:val="ListParagraph"/>
-        <w:ind w:firstLine="696"/>
-        <w:jc w:val="both"/>
-        <w:rPr>
-          <w:sz w:val="28"/>
-          <w:szCs w:val="28"/>
-        </w:rPr>
-      </w:pPr>
-      <w:r>
-        <w:rPr>
-          <w:sz w:val="28"/>
-          <w:szCs w:val="28"/>
-        </w:rPr>
-        <w:t>O Empréstimos Online</w:t>
-      </w:r>
-      <w:r>
-        <w:rPr>
-          <w:sz w:val="28"/>
-          <w:szCs w:val="28"/>
-        </w:rPr>
-        <w:t xml:space="preserve"> é um sistema que visa intermediar pessoas que procuram empréstimos e pessoas que estão dispostas a emprestar</w:t>
-      </w:r>
-      <w:r>
-        <w:rPr>
-          <w:sz w:val="28"/>
-          <w:szCs w:val="28"/>
-        </w:rPr>
-        <w:t xml:space="preserve"> o dinheiro com determinada taxa de juros. </w:t>
-      </w:r>
-    </w:p>
-    <w:p>
-      <w:pPr>
-        <w:pStyle w:val="ListParagraph"/>
-        <w:ind w:firstLine="696"/>
-        <w:jc w:val="both"/>
-        <w:rPr>
-          <w:sz w:val="28"/>
-          <w:szCs w:val="28"/>
-        </w:rPr>
-      </w:pPr>
-    </w:p>
-    <w:p>
-      <w:pPr>
-        <w:pStyle w:val="ListParagraph"/>
-        <w:ind w:firstLine="696"/>
-        <w:jc w:val="both"/>
-        <w:rPr>
-          <w:sz w:val="28"/>
-          <w:szCs w:val="28"/>
-        </w:rPr>
-      </w:pPr>
-    </w:p>
-    <w:p>
-      <w:pPr>
-        <w:pStyle w:val="ListParagraph"/>
-        <w:ind w:firstLine="696"/>
-        <w:jc w:val="both"/>
-        <w:rPr>
-          <w:sz w:val="28"/>
-          <w:szCs w:val="28"/>
-        </w:rPr>
-      </w:pPr>
-    </w:p>
-    <w:p>
-      <w:pPr>
-        <w:pStyle w:val="ListParagraph"/>
-        <w:ind w:firstLine="696"/>
-        <w:jc w:val="both"/>
-        <w:rPr>
-          <w:sz w:val="28"/>
-          <w:szCs w:val="28"/>
-        </w:rPr>
-      </w:pPr>
-    </w:p>
-    <w:p>
-      <w:pPr>
-        <w:pStyle w:val="ListParagraph"/>
-        <w:ind w:firstLine="696"/>
-        <w:jc w:val="both"/>
-        <w:rPr>
-          <w:sz w:val="28"/>
-          <w:szCs w:val="28"/>
-        </w:rPr>
-      </w:pPr>
-    </w:p>
-    <w:p>
-      <w:pPr>
-        <w:pStyle w:val="ListParagraph"/>
-        <w:ind w:firstLine="696"/>
-        <w:jc w:val="both"/>
-        <w:rPr>
-          <w:sz w:val="28"/>
-          <w:szCs w:val="28"/>
-        </w:rPr>
-      </w:pPr>
-    </w:p>
-    <w:p>
-      <w:pPr>
-        <w:pStyle w:val="ListParagraph"/>
-        <w:ind w:firstLine="696"/>
-        <w:jc w:val="both"/>
-        <w:rPr>
-          <w:sz w:val="28"/>
-          <w:szCs w:val="28"/>
-        </w:rPr>
-      </w:pPr>
-    </w:p>
-    <w:p>
-      <w:pPr>
-        <w:pStyle w:val="ListParagraph"/>
-        <w:ind w:firstLine="696"/>
-        <w:jc w:val="both"/>
-        <w:rPr>
-          <w:sz w:val="28"/>
-          <w:szCs w:val="28"/>
-        </w:rPr>
-      </w:pPr>
-    </w:p>
-    <w:p>
-      <w:pPr>
-        <w:pStyle w:val="ListParagraph"/>
-        <w:ind w:firstLine="696"/>
-        <w:jc w:val="both"/>
-        <w:rPr>
-          <w:sz w:val="28"/>
-          <w:szCs w:val="28"/>
-        </w:rPr>
-      </w:pPr>
+        </w:rPr>
+        <w:t xml:space="preserve">Classes de negócio do nosso domínio, possuem </w:t>
+      </w:r>
+      <w:r>
+        <w:rPr>
+          <w:sz w:val="28"/>
+          <w:szCs w:val="28"/>
+        </w:rPr>
+        <w:t xml:space="preserve">suas </w:t>
+      </w:r>
+      <w:r>
+        <w:rPr>
+          <w:sz w:val="28"/>
+          <w:szCs w:val="28"/>
+        </w:rPr>
+        <w:t xml:space="preserve">próprias </w:t>
+      </w:r>
+      <w:r>
+        <w:rPr>
+          <w:sz w:val="28"/>
+          <w:szCs w:val="28"/>
+        </w:rPr>
+        <w:t xml:space="preserve">tabelas </w:t>
+      </w:r>
+      <w:r>
+        <w:rPr>
+          <w:sz w:val="28"/>
+          <w:szCs w:val="28"/>
+        </w:rPr>
+        <w:t>no banco de dados.</w:t>
+      </w:r>
     </w:p>
     <w:p>
       <w:pPr>
         <w:pStyle w:val="ListParagraph"/>
         <w:numPr>
           <w:ilvl w:val="0"/>
-          <w:numId w:val="1"/>
+          <w:numId w:val="6"/>
         </w:numPr>
         <w:jc w:val="both"/>
         <w:rPr>
-          <w:b/>
-          <w:bCs/>
-          <w:sz w:val="28"/>
-          <w:szCs w:val="28"/>
-        </w:rPr>
-      </w:pPr>
-      <w:r>
-        <w:rPr>
-          <w:b/>
-          <w:bCs/>
+          <w:sz w:val="28"/>
+          <w:szCs w:val="28"/>
+        </w:rPr>
+      </w:pPr>
+      <w:r>
+        <w:rPr>
+          <w:b/>
+          <w:bCs/>
+          <w:sz w:val="28"/>
+          <w:szCs w:val="28"/>
+        </w:rPr>
+        <w:t>ViewModels:</w:t>
+      </w:r>
+      <w:r>
+        <w:rPr>
+          <w:sz w:val="28"/>
+          <w:szCs w:val="28"/>
+        </w:rPr>
+        <w:t xml:space="preserve"> Classes utilizadas para </w:t>
+      </w:r>
+      <w:r>
+        <w:rPr>
+          <w:sz w:val="28"/>
+          <w:szCs w:val="28"/>
+        </w:rPr>
+        <w:t>trafegar apenas as</w:t>
+      </w:r>
+      <w:r>
+        <w:rPr>
+          <w:sz w:val="28"/>
+          <w:szCs w:val="28"/>
+        </w:rPr>
+        <w:t xml:space="preserve"> informações </w:t>
+      </w:r>
+      <w:r>
+        <w:rPr>
+          <w:sz w:val="28"/>
+          <w:szCs w:val="28"/>
+        </w:rPr>
+        <w:t>necessárias em determinado input/output no sistema.</w:t>
+      </w:r>
+    </w:p>
+    <w:p>
+      <w:pPr>
+        <w:pStyle w:val="Heading2"/>
+        <w:numPr>
+          <w:ilvl w:val="1"/>
+          <w:numId w:val="7"/>
+        </w:numPr>
+      </w:pPr>
+      <w:bookmarkStart w:id="6" w:name="_Toc72344609"/>
+      <w:r>
+        <w:t>Visão Geral</w:t>
+      </w:r>
+      <w:bookmarkEnd w:id="6"/>
+    </w:p>
+    <w:p>
+      <w:pPr>
+        <w:pStyle w:val="ListParagraph"/>
+        <w:ind w:firstLine="696"/>
+        <w:jc w:val="both"/>
+        <w:rPr>
+          <w:sz w:val="28"/>
+          <w:szCs w:val="28"/>
+        </w:rPr>
+      </w:pPr>
+      <w:r>
+        <w:rPr>
+          <w:sz w:val="28"/>
+          <w:szCs w:val="28"/>
+        </w:rPr>
+        <w:t>O Empréstimos Online</w:t>
+      </w:r>
+      <w:r>
+        <w:rPr>
+          <w:sz w:val="28"/>
+          <w:szCs w:val="28"/>
+        </w:rPr>
+        <w:t xml:space="preserve"> é um sistema que visa intermediar pessoas que procuram empréstimos e pessoas que estão dispostas a emprestar</w:t>
+      </w:r>
+      <w:r>
+        <w:rPr>
+          <w:sz w:val="28"/>
+          <w:szCs w:val="28"/>
+        </w:rPr>
+        <w:t xml:space="preserve"> o dinheiro com determinada taxa de juros. </w:t>
+      </w:r>
+    </w:p>
+    <w:p>
+      <w:pPr>
+        <w:pStyle w:val="ListParagraph"/>
+        <w:ind w:firstLine="696"/>
+        <w:jc w:val="both"/>
+        <w:rPr>
+          <w:sz w:val="28"/>
+          <w:szCs w:val="28"/>
+        </w:rPr>
+      </w:pPr>
+    </w:p>
+    <w:p>
+      <w:pPr>
+        <w:pStyle w:val="ListParagraph"/>
+        <w:ind w:firstLine="696"/>
+        <w:jc w:val="both"/>
+        <w:rPr>
+          <w:sz w:val="28"/>
+          <w:szCs w:val="28"/>
+        </w:rPr>
+      </w:pPr>
+    </w:p>
+    <w:p>
+      <w:pPr>
+        <w:pStyle w:val="ListParagraph"/>
+        <w:ind w:firstLine="696"/>
+        <w:jc w:val="both"/>
+        <w:rPr>
+          <w:sz w:val="28"/>
+          <w:szCs w:val="28"/>
+        </w:rPr>
+      </w:pPr>
+    </w:p>
+    <w:p>
+      <w:pPr>
+        <w:pStyle w:val="ListParagraph"/>
+        <w:ind w:firstLine="696"/>
+        <w:jc w:val="both"/>
+        <w:rPr>
+          <w:sz w:val="28"/>
+          <w:szCs w:val="28"/>
+        </w:rPr>
+      </w:pPr>
+    </w:p>
+    <w:p>
+      <w:pPr>
+        <w:pStyle w:val="ListParagraph"/>
+        <w:ind w:firstLine="696"/>
+        <w:jc w:val="both"/>
+        <w:rPr>
+          <w:sz w:val="28"/>
+          <w:szCs w:val="28"/>
+        </w:rPr>
+      </w:pPr>
+    </w:p>
+    <w:p>
+      <w:pPr>
+        <w:pStyle w:val="ListParagraph"/>
+        <w:ind w:firstLine="696"/>
+        <w:jc w:val="both"/>
+        <w:rPr>
+          <w:sz w:val="28"/>
+          <w:szCs w:val="28"/>
+        </w:rPr>
+      </w:pPr>
+    </w:p>
+    <w:p>
+      <w:pPr>
+        <w:pStyle w:val="ListParagraph"/>
+        <w:ind w:firstLine="696"/>
+        <w:jc w:val="both"/>
+        <w:rPr>
+          <w:sz w:val="28"/>
+          <w:szCs w:val="28"/>
+        </w:rPr>
+      </w:pPr>
+    </w:p>
+    <w:p>
+      <w:pPr>
+        <w:pStyle w:val="Heading1"/>
+      </w:pPr>
+      <w:bookmarkStart w:id="7" w:name="_Toc72344610"/>
+      <w:r>
+        <w:t>Representação Arquitetural</w:t>
+      </w:r>
+      <w:bookmarkEnd w:id="7"/>
+    </w:p>
+    <w:p/>
+    <w:p>
+      <w:pPr>
+        <w:pStyle w:val="ListParagraph"/>
+        <w:ind w:left="708" w:firstLine="348"/>
+        <w:jc w:val="both"/>
+        <w:rPr>
+          <w:sz w:val="28"/>
+          <w:szCs w:val="28"/>
+        </w:rPr>
+      </w:pPr>
+      <w:r>
+        <w:rPr>
           <w:sz w:val="28"/>
           <w:szCs w:val="28"/>
         </w:rPr>
         <w:lastRenderedPageBreak/>
-        <w:t>Representação Arquitetural</w:t>
-      </w:r>
-    </w:p>
-    <w:p>
-      <w:pPr>
-        <w:pStyle w:val="ListParagraph"/>
-        <w:ind w:left="360" w:firstLine="348"/>
-        <w:jc w:val="both"/>
-        <w:rPr>
-          <w:sz w:val="28"/>
-          <w:szCs w:val="28"/>
-        </w:rPr>
-      </w:pPr>
-      <w:r>
-        <w:rPr>
-          <w:sz w:val="28"/>
-          <w:szCs w:val="28"/>
-        </w:rPr>
         <w:t xml:space="preserve">A </w:t>
       </w:r>
       <w:r>
@@ -1467,40 +3433,15 @@
     </w:p>
     <w:p>
       <w:pPr>
-        <w:pStyle w:val="ListParagraph"/>
-        <w:ind w:left="360"/>
-        <w:jc w:val="both"/>
-        <w:rPr>
-          <w:sz w:val="28"/>
-          <w:szCs w:val="28"/>
-        </w:rPr>
-      </w:pPr>
-    </w:p>
-    <w:p>
-      <w:pPr>
-        <w:pStyle w:val="ListParagraph"/>
-        <w:numPr>
-          <w:ilvl w:val="0"/>
-          <w:numId w:val="1"/>
-        </w:numPr>
-        <w:jc w:val="both"/>
-        <w:rPr>
-          <w:b/>
-          <w:bCs/>
-          <w:sz w:val="28"/>
-          <w:szCs w:val="28"/>
-        </w:rPr>
-      </w:pPr>
-      <w:r>
-        <w:rPr>
-          <w:b/>
-          <w:bCs/>
-          <w:sz w:val="28"/>
-          <w:szCs w:val="28"/>
-        </w:rPr>
+        <w:pStyle w:val="Heading1"/>
+      </w:pPr>
+      <w:bookmarkStart w:id="8" w:name="_Toc72344611"/>
+      <w:r>
         <w:t>Metas e Restrições da Arquitetura</w:t>
       </w:r>
-    </w:p>
+      <w:bookmarkEnd w:id="8"/>
+    </w:p>
+    <w:p/>
     <w:p>
       <w:pPr>
         <w:pStyle w:val="ListParagraph"/>
@@ -1668,81 +3609,34 @@
     </w:p>
     <w:p>
       <w:pPr>
-        <w:pStyle w:val="ListParagraph"/>
-        <w:ind w:left="360" w:firstLine="348"/>
-        <w:jc w:val="both"/>
-        <w:rPr>
-          <w:sz w:val="28"/>
-          <w:szCs w:val="28"/>
-        </w:rPr>
-      </w:pPr>
-    </w:p>
-    <w:p>
-      <w:pPr>
-        <w:pStyle w:val="ListParagraph"/>
-        <w:ind w:left="360" w:firstLine="348"/>
-        <w:jc w:val="both"/>
-        <w:rPr>
-          <w:sz w:val="28"/>
-          <w:szCs w:val="28"/>
-        </w:rPr>
-      </w:pPr>
-    </w:p>
-    <w:p>
-      <w:pPr>
-        <w:pStyle w:val="ListParagraph"/>
-        <w:numPr>
-          <w:ilvl w:val="0"/>
-          <w:numId w:val="1"/>
-        </w:numPr>
-        <w:jc w:val="both"/>
-        <w:rPr>
-          <w:b/>
-          <w:bCs/>
-          <w:sz w:val="28"/>
-          <w:szCs w:val="28"/>
-        </w:rPr>
-      </w:pPr>
-      <w:r>
-        <w:rPr>
-          <w:b/>
-          <w:bCs/>
-          <w:sz w:val="28"/>
-          <w:szCs w:val="28"/>
-        </w:rPr>
+        <w:pStyle w:val="Heading1"/>
+      </w:pPr>
+      <w:bookmarkStart w:id="9" w:name="_Toc72344612"/>
+      <w:r>
         <w:lastRenderedPageBreak/>
         <w:t>Visão Lógica</w:t>
       </w:r>
-    </w:p>
-    <w:p>
-      <w:pPr>
-        <w:pStyle w:val="ListParagraph"/>
+      <w:bookmarkEnd w:id="9"/>
+    </w:p>
+    <w:p/>
+    <w:p>
+      <w:pPr>
+        <w:pStyle w:val="Heading2"/>
         <w:numPr>
           <w:ilvl w:val="1"/>
-          <w:numId w:val="1"/>
+          <w:numId w:val="7"/>
         </w:numPr>
-        <w:jc w:val="both"/>
-        <w:rPr>
-          <w:b/>
-          <w:bCs/>
-          <w:sz w:val="28"/>
-          <w:szCs w:val="28"/>
-        </w:rPr>
-      </w:pPr>
-      <w:r>
-        <w:rPr>
-          <w:b/>
-          <w:bCs/>
-          <w:sz w:val="28"/>
-          <w:szCs w:val="28"/>
-        </w:rPr>
+      </w:pPr>
+      <w:bookmarkStart w:id="10" w:name="_Toc72344613"/>
+      <w:r>
         <w:t>Visão Geral</w:t>
       </w:r>
+      <w:bookmarkEnd w:id="10"/>
     </w:p>
     <w:p>
       <w:pPr>
         <w:pStyle w:val="ListParagraph"/>
-        <w:ind w:left="360" w:firstLine="348"/>
+        <w:ind w:left="708" w:firstLine="348"/>
         <w:jc w:val="both"/>
         <w:rPr>
           <w:sz w:val="28"/>
@@ -1770,28 +3664,20 @@
     </w:p>
     <w:p>
       <w:pPr>
-        <w:pStyle w:val="ListParagraph"/>
+        <w:pStyle w:val="Heading2"/>
         <w:numPr>
           <w:ilvl w:val="1"/>
-          <w:numId w:val="1"/>
+          <w:numId w:val="7"/>
         </w:numPr>
-        <w:jc w:val="both"/>
-        <w:rPr>
-          <w:b/>
-          <w:bCs/>
-          <w:sz w:val="28"/>
-          <w:szCs w:val="28"/>
-        </w:rPr>
-      </w:pPr>
-      <w:r>
-        <w:rPr>
-          <w:b/>
-          <w:bCs/>
-          <w:sz w:val="28"/>
-          <w:szCs w:val="28"/>
-        </w:rPr>
-        <w:t xml:space="preserve"> Camada de Presentation</w:t>
-      </w:r>
+      </w:pPr>
+      <w:r>
+        <w:t xml:space="preserve"> </w:t>
+      </w:r>
+      <w:bookmarkStart w:id="11" w:name="_Toc72344614"/>
+      <w:r>
+        <w:t>Camada de Presentation</w:t>
+      </w:r>
+      <w:bookmarkEnd w:id="11"/>
     </w:p>
     <w:p>
       <w:pPr>
@@ -2195,62 +4081,23 @@
     </w:p>
     <w:p>
       <w:pPr>
-        <w:pStyle w:val="ListParagraph"/>
-        <w:ind w:left="792" w:firstLine="624"/>
-        <w:jc w:val="both"/>
-        <w:rPr>
-          <w:sz w:val="28"/>
-          <w:szCs w:val="28"/>
-        </w:rPr>
-      </w:pPr>
-    </w:p>
-    <w:p>
-      <w:pPr>
-        <w:pStyle w:val="ListParagraph"/>
-        <w:ind w:left="792" w:firstLine="624"/>
-        <w:jc w:val="both"/>
-        <w:rPr>
-          <w:sz w:val="28"/>
-          <w:szCs w:val="28"/>
-        </w:rPr>
-      </w:pPr>
-    </w:p>
-    <w:p>
-      <w:pPr>
-        <w:pStyle w:val="ListParagraph"/>
-        <w:ind w:left="792" w:firstLine="624"/>
-        <w:jc w:val="both"/>
-        <w:rPr>
-          <w:sz w:val="28"/>
-          <w:szCs w:val="28"/>
-        </w:rPr>
-      </w:pPr>
-    </w:p>
-    <w:p>
-      <w:pPr>
-        <w:pStyle w:val="ListParagraph"/>
+        <w:pStyle w:val="Heading2"/>
         <w:numPr>
           <w:ilvl w:val="1"/>
-          <w:numId w:val="1"/>
+          <w:numId w:val="7"/>
         </w:numPr>
-        <w:jc w:val="both"/>
-        <w:rPr>
-          <w:b/>
-          <w:bCs/>
-          <w:sz w:val="28"/>
-          <w:szCs w:val="28"/>
-        </w:rPr>
-      </w:pPr>
-      <w:r>
-        <w:rPr>
-          <w:b/>
-          <w:bCs/>
-          <w:sz w:val="28"/>
-          <w:szCs w:val="28"/>
-        </w:rPr>
-        <w:t xml:space="preserve"> Camada de Application</w:t>
-      </w:r>
-    </w:p>
+      </w:pPr>
+      <w:r>
+        <w:lastRenderedPageBreak/>
+        <w:t xml:space="preserve"> </w:t>
+      </w:r>
+      <w:bookmarkStart w:id="12" w:name="_Toc72344615"/>
+      <w:r>
+        <w:t>Camada de Application</w:t>
+      </w:r>
+      <w:bookmarkEnd w:id="12"/>
+    </w:p>
+    <w:p/>
     <w:p>
       <w:pPr>
         <w:pStyle w:val="ListParagraph"/>
@@ -2570,29 +4417,19 @@
     </w:p>
     <w:p>
       <w:pPr>
-        <w:pStyle w:val="ListParagraph"/>
+        <w:pStyle w:val="Heading2"/>
         <w:numPr>
           <w:ilvl w:val="1"/>
-          <w:numId w:val="1"/>
+          <w:numId w:val="7"/>
         </w:numPr>
-        <w:jc w:val="both"/>
-        <w:rPr>
-          <w:b/>
-          <w:bCs/>
-          <w:sz w:val="28"/>
-          <w:szCs w:val="28"/>
-        </w:rPr>
-      </w:pPr>
-      <w:r>
-        <w:rPr>
-          <w:b/>
-          <w:bCs/>
-          <w:sz w:val="28"/>
-          <w:szCs w:val="28"/>
-        </w:rPr>
+      </w:pPr>
+      <w:bookmarkStart w:id="13" w:name="_Toc72344616"/>
+      <w:r>
         <w:t>Camada de Domain</w:t>
       </w:r>
-    </w:p>
+      <w:bookmarkEnd w:id="13"/>
+    </w:p>
+    <w:p/>
     <w:p>
       <w:pPr>
         <w:pStyle w:val="ListParagraph"/>
@@ -2763,6 +4600,7 @@
           <w:sz w:val="28"/>
           <w:szCs w:val="28"/>
         </w:rPr>
+        <w:lastRenderedPageBreak/>
         <w:tab/>
         <w:t xml:space="preserve">Os </w:t>
       </w:r>
@@ -2807,7 +4645,6 @@
           <w:sz w:val="28"/>
           <w:szCs w:val="28"/>
         </w:rPr>
-        <w:lastRenderedPageBreak/>
         <w:tab/>
       </w:r>
       <w:r>
@@ -2951,29 +4788,19 @@
     </w:p>
     <w:p>
       <w:pPr>
-        <w:pStyle w:val="ListParagraph"/>
+        <w:pStyle w:val="Heading2"/>
         <w:numPr>
           <w:ilvl w:val="1"/>
-          <w:numId w:val="1"/>
+          <w:numId w:val="7"/>
         </w:numPr>
-        <w:jc w:val="both"/>
-        <w:rPr>
-          <w:b/>
-          <w:bCs/>
-          <w:sz w:val="28"/>
-          <w:szCs w:val="28"/>
-        </w:rPr>
-      </w:pPr>
-      <w:r>
-        <w:rPr>
-          <w:b/>
-          <w:bCs/>
-          <w:sz w:val="28"/>
-          <w:szCs w:val="28"/>
-        </w:rPr>
+      </w:pPr>
+      <w:bookmarkStart w:id="14" w:name="_Toc72344617"/>
+      <w:r>
         <w:t>Camada de Infra</w:t>
       </w:r>
-    </w:p>
+      <w:bookmarkEnd w:id="14"/>
+    </w:p>
+    <w:p/>
     <w:p>
       <w:pPr>
         <w:pStyle w:val="ListParagraph"/>
@@ -3230,6 +5057,7 @@
           <w:sz w:val="28"/>
           <w:szCs w:val="28"/>
         </w:rPr>
+        <w:lastRenderedPageBreak/>
         <w:tab/>
         <w:t xml:space="preserve">Em </w:t>
       </w:r>
@@ -3252,29 +5080,13 @@
     </w:p>
     <w:p>
       <w:pPr>
-        <w:pStyle w:val="ListParagraph"/>
-        <w:numPr>
-          <w:ilvl w:val="0"/>
-          <w:numId w:val="1"/>
-        </w:numPr>
-        <w:jc w:val="both"/>
-        <w:rPr>
-          <w:b/>
-          <w:bCs/>
-          <w:sz w:val="28"/>
-          <w:szCs w:val="28"/>
-        </w:rPr>
-      </w:pPr>
-      <w:r>
-        <w:rPr>
-          <w:b/>
-          <w:bCs/>
-          <w:sz w:val="28"/>
-          <w:szCs w:val="28"/>
-        </w:rPr>
-        <w:lastRenderedPageBreak/>
+        <w:pStyle w:val="Heading1"/>
+      </w:pPr>
+      <w:bookmarkStart w:id="15" w:name="_Toc72344618"/>
+      <w:r>
         <w:t>Tamanho e Desempenho</w:t>
       </w:r>
+      <w:bookmarkEnd w:id="15"/>
     </w:p>
     <w:p>
       <w:pPr>
@@ -3303,28 +5115,13 @@
     </w:p>
     <w:p>
       <w:pPr>
-        <w:pStyle w:val="ListParagraph"/>
-        <w:numPr>
-          <w:ilvl w:val="0"/>
-          <w:numId w:val="1"/>
-        </w:numPr>
-        <w:jc w:val="both"/>
-        <w:rPr>
-          <w:b/>
-          <w:bCs/>
-          <w:sz w:val="28"/>
-          <w:szCs w:val="28"/>
-        </w:rPr>
-      </w:pPr>
-      <w:r>
-        <w:rPr>
-          <w:b/>
-          <w:bCs/>
-          <w:sz w:val="28"/>
-          <w:szCs w:val="28"/>
-        </w:rPr>
+        <w:pStyle w:val="Heading1"/>
+      </w:pPr>
+      <w:bookmarkStart w:id="16" w:name="_Toc72344619"/>
+      <w:r>
         <w:t>Qualidade</w:t>
       </w:r>
+      <w:bookmarkEnd w:id="16"/>
     </w:p>
     <w:p>
       <w:pPr>
@@ -3346,28 +5143,13 @@
     </w:p>
     <w:p>
       <w:pPr>
-        <w:pStyle w:val="ListParagraph"/>
-        <w:numPr>
-          <w:ilvl w:val="0"/>
-          <w:numId w:val="1"/>
-        </w:numPr>
-        <w:jc w:val="both"/>
-        <w:rPr>
-          <w:b/>
-          <w:bCs/>
-          <w:sz w:val="28"/>
-          <w:szCs w:val="28"/>
-        </w:rPr>
-      </w:pPr>
-      <w:r>
-        <w:rPr>
-          <w:b/>
-          <w:bCs/>
-          <w:sz w:val="28"/>
-          <w:szCs w:val="28"/>
-        </w:rPr>
+        <w:pStyle w:val="Heading1"/>
+      </w:pPr>
+      <w:bookmarkStart w:id="17" w:name="_Toc72344620"/>
+      <w:r>
         <w:t>Referências</w:t>
       </w:r>
+      <w:bookmarkEnd w:id="17"/>
     </w:p>
     <w:p>
       <w:pPr>
@@ -3487,16 +5269,7 @@
           <w:sz w:val="28"/>
           <w:szCs w:val="28"/>
         </w:rPr>
-        <w:t xml:space="preserve">Arquivo exemplo - </w:t>
-      </w:r>
-      <w:r>
-        <w:rPr>
-          <w:b/>
-          <w:bCs/>
-          <w:sz w:val="28"/>
-          <w:szCs w:val="28"/>
-        </w:rPr>
-        <w:t xml:space="preserve">Documento Arquitetura de Referência - Aplicações </w:t>
+        <w:t xml:space="preserve">Arquivo exemplo - Documento Arquitetura de Referência - Aplicações </w:t>
       </w:r>
       <w:proofErr w:type="spellStart"/>
       <w:r>
@@ -3545,6 +5318,237 @@
 <file path=word/numbering.xml><?xml version="1.0" encoding="utf-8"?>
 <w:numbering xmlns:wpc="http://schemas.microsoft.com/office/word/2010/wordprocessingCanvas" xmlns:cx="http://schemas.microsoft.com/office/drawing/2014/chartex" xmlns:cx1="http://schemas.microsoft.com/office/drawing/2015/9/8/chartex" xmlns:cx2="http://schemas.microsoft.com/office/drawing/2015/10/21/chartex" xmlns:cx3="http://schemas.microsoft.com/office/drawing/2016/5/9/chartex" xmlns:cx4="http://schemas.microsoft.com/office/drawing/2016/5/10/chartex" xmlns:cx5="http://schemas.microsoft.com/office/drawing/2016/5/11/chartex" xmlns:cx6="http://schemas.microsoft.com/office/drawing/2016/5/12/chartex" xmlns:cx7="http://schemas.microsoft.com/office/drawing/2016/5/13/chartex" xmlns:cx8="http://schemas.microsoft.com/office/drawing/2016/5/14/chartex" xmlns:mc="http://schemas.openxmlformats.org/markup-compatibility/2006" xmlns:aink="http://schemas.microsoft.com/office/drawing/2016/ink" xmlns:am3d="http://schemas.microsoft.com/office/drawing/2017/model3d" xmlns:o="urn:schemas-microsoft-com:office:office" xmlns:r="http://schemas.openxmlformats.org/officeDocument/2006/relationships" xmlns:m="http://schemas.openxmlformats.org/officeDocument/2006/math" xmlns:v="urn:schemas-microsoft-com:vml" xmlns:wp14="http://schemas.microsoft.com/office/word/2010/wordprocessingDrawing" xmlns:wp="http://schemas.openxmlformats.org/drawingml/2006/wordprocessingDrawing" xmlns:w10="urn:schemas-microsoft-com:office:word" xmlns:w="http://schemas.openxmlformats.org/wordprocessingml/2006/main" xmlns:w14="http://schemas.microsoft.com/office/word/2010/wordml" xmlns:w15="http://schemas.microsoft.com/office/word/2012/wordml" xmlns:w16cex="http://schemas.microsoft.com/office/word/2018/wordml/cex" xmlns:w16cid="http://schemas.microsoft.com/office/word/2016/wordml/cid" xmlns:w16="http://schemas.microsoft.com/office/word/2018/wordml" xmlns:w16sdtdh="http://schemas.microsoft.com/office/word/2020/wordml/sdtdatahash" xmlns:w16se="http://schemas.microsoft.com/office/word/2015/wordml/symex" xmlns:wpg="http://schemas.microsoft.com/office/word/2010/wordprocessingGroup" xmlns:wpi="http://schemas.microsoft.com/office/word/2010/wordprocessingInk" xmlns:wne="http://schemas.microsoft.com/office/word/2006/wordml" xmlns:wps="http://schemas.microsoft.com/office/word/2010/wordprocessingShape" mc:Ignorable="w14 w15 w16se w16cid w16 w16cex w16sdtdh wp14">
   <w:abstractNum w:abstractNumId="0" w15:restartNumberingAfterBreak="0">
+    <w:nsid w:val="07ED4D17"/>
+    <w:multiLevelType w:val="multilevel"/>
+    <w:tmpl w:val="6610E95A"/>
+    <w:lvl w:ilvl="0">
+      <w:start w:val="1"/>
+      <w:numFmt w:val="decimal"/>
+      <w:lvlText w:val="%1"/>
+      <w:lvlJc w:val="left"/>
+      <w:pPr>
+        <w:ind w:left="600" w:hanging="600"/>
+      </w:pPr>
+      <w:rPr>
+        <w:rFonts w:hint="default"/>
+      </w:rPr>
+    </w:lvl>
+    <w:lvl w:ilvl="1">
+      <w:start w:val="2"/>
+      <w:numFmt w:val="decimal"/>
+      <w:lvlText w:val="%1.%2"/>
+      <w:lvlJc w:val="left"/>
+      <w:pPr>
+        <w:ind w:left="780" w:hanging="600"/>
+      </w:pPr>
+      <w:rPr>
+        <w:rFonts w:hint="default"/>
+      </w:rPr>
+    </w:lvl>
+    <w:lvl w:ilvl="2">
+      <w:start w:val="1"/>
+      <w:numFmt w:val="decimal"/>
+      <w:lvlText w:val="%1.%2.%3"/>
+      <w:lvlJc w:val="left"/>
+      <w:pPr>
+        <w:ind w:left="1080" w:hanging="720"/>
+      </w:pPr>
+      <w:rPr>
+        <w:rFonts w:hint="default"/>
+      </w:rPr>
+    </w:lvl>
+    <w:lvl w:ilvl="3">
+      <w:start w:val="1"/>
+      <w:numFmt w:val="decimal"/>
+      <w:lvlText w:val="%1.%2.%3.%4"/>
+      <w:lvlJc w:val="left"/>
+      <w:pPr>
+        <w:ind w:left="1620" w:hanging="1080"/>
+      </w:pPr>
+      <w:rPr>
+        <w:rFonts w:hint="default"/>
+      </w:rPr>
+    </w:lvl>
+    <w:lvl w:ilvl="4">
+      <w:start w:val="1"/>
+      <w:numFmt w:val="decimal"/>
+      <w:lvlText w:val="%1.%2.%3.%4.%5"/>
+      <w:lvlJc w:val="left"/>
+      <w:pPr>
+        <w:ind w:left="1800" w:hanging="1080"/>
+      </w:pPr>
+      <w:rPr>
+        <w:rFonts w:hint="default"/>
+      </w:rPr>
+    </w:lvl>
+    <w:lvl w:ilvl="5">
+      <w:start w:val="1"/>
+      <w:numFmt w:val="decimal"/>
+      <w:lvlText w:val="%1.%2.%3.%4.%5.%6"/>
+      <w:lvlJc w:val="left"/>
+      <w:pPr>
+        <w:ind w:left="2340" w:hanging="1440"/>
+      </w:pPr>
+      <w:rPr>
+        <w:rFonts w:hint="default"/>
+      </w:rPr>
+    </w:lvl>
+    <w:lvl w:ilvl="6">
+      <w:start w:val="1"/>
+      <w:numFmt w:val="decimal"/>
+      <w:lvlText w:val="%1.%2.%3.%4.%5.%6.%7"/>
+      <w:lvlJc w:val="left"/>
+      <w:pPr>
+        <w:ind w:left="2520" w:hanging="1440"/>
+      </w:pPr>
+      <w:rPr>
+        <w:rFonts w:hint="default"/>
+      </w:rPr>
+    </w:lvl>
+    <w:lvl w:ilvl="7">
+      <w:start w:val="1"/>
+      <w:numFmt w:val="decimal"/>
+      <w:lvlText w:val="%1.%2.%3.%4.%5.%6.%7.%8"/>
+      <w:lvlJc w:val="left"/>
+      <w:pPr>
+        <w:ind w:left="3060" w:hanging="1800"/>
+      </w:pPr>
+      <w:rPr>
+        <w:rFonts w:hint="default"/>
+      </w:rPr>
+    </w:lvl>
+    <w:lvl w:ilvl="8">
+      <w:start w:val="1"/>
+      <w:numFmt w:val="decimal"/>
+      <w:lvlText w:val="%1.%2.%3.%4.%5.%6.%7.%8.%9"/>
+      <w:lvlJc w:val="left"/>
+      <w:pPr>
+        <w:ind w:left="3600" w:hanging="2160"/>
+      </w:pPr>
+      <w:rPr>
+        <w:rFonts w:hint="default"/>
+      </w:rPr>
+    </w:lvl>
+  </w:abstractNum>
+  <w:abstractNum w:abstractNumId="1" w15:restartNumberingAfterBreak="0">
+    <w:nsid w:val="092B77DF"/>
+    <w:multiLevelType w:val="multilevel"/>
+    <w:tmpl w:val="202464C6"/>
+    <w:lvl w:ilvl="0">
+      <w:start w:val="1"/>
+      <w:numFmt w:val="decimal"/>
+      <w:lvlText w:val="%1."/>
+      <w:lvlJc w:val="left"/>
+      <w:pPr>
+        <w:ind w:left="720" w:hanging="360"/>
+      </w:pPr>
+    </w:lvl>
+    <w:lvl w:ilvl="1">
+      <w:start w:val="1"/>
+      <w:numFmt w:val="decimal"/>
+      <w:isLgl/>
+      <w:lvlText w:val="%1.%2."/>
+      <w:lvlJc w:val="left"/>
+      <w:pPr>
+        <w:ind w:left="1080" w:hanging="720"/>
+      </w:pPr>
+      <w:rPr>
+        <w:rFonts w:hint="default"/>
+      </w:rPr>
+    </w:lvl>
+    <w:lvl w:ilvl="2">
+      <w:start w:val="1"/>
+      <w:numFmt w:val="decimal"/>
+      <w:isLgl/>
+      <w:lvlText w:val="%1.%2.%3."/>
+      <w:lvlJc w:val="left"/>
+      <w:pPr>
+        <w:ind w:left="1080" w:hanging="720"/>
+      </w:pPr>
+      <w:rPr>
+        <w:rFonts w:hint="default"/>
+      </w:rPr>
+    </w:lvl>
+    <w:lvl w:ilvl="3">
+      <w:start w:val="1"/>
+      <w:numFmt w:val="decimal"/>
+      <w:isLgl/>
+      <w:lvlText w:val="%1.%2.%3.%4."/>
+      <w:lvlJc w:val="left"/>
+      <w:pPr>
+        <w:ind w:left="1440" w:hanging="1080"/>
+      </w:pPr>
+      <w:rPr>
+        <w:rFonts w:hint="default"/>
+      </w:rPr>
+    </w:lvl>
+    <w:lvl w:ilvl="4">
+      <w:start w:val="1"/>
+      <w:numFmt w:val="decimal"/>
+      <w:isLgl/>
+      <w:lvlText w:val="%1.%2.%3.%4.%5."/>
+      <w:lvlJc w:val="left"/>
+      <w:pPr>
+        <w:ind w:left="1440" w:hanging="1080"/>
+      </w:pPr>
+      <w:rPr>
+        <w:rFonts w:hint="default"/>
+      </w:rPr>
+    </w:lvl>
+    <w:lvl w:ilvl="5">
+      <w:start w:val="1"/>
+      <w:numFmt w:val="decimal"/>
+      <w:isLgl/>
+      <w:lvlText w:val="%1.%2.%3.%4.%5.%6."/>
+      <w:lvlJc w:val="left"/>
+      <w:pPr>
+        <w:ind w:left="1800" w:hanging="1440"/>
+      </w:pPr>
+      <w:rPr>
+        <w:rFonts w:hint="default"/>
+      </w:rPr>
+    </w:lvl>
+    <w:lvl w:ilvl="6">
+      <w:start w:val="1"/>
+      <w:numFmt w:val="decimal"/>
+      <w:isLgl/>
+      <w:lvlText w:val="%1.%2.%3.%4.%5.%6.%7."/>
+      <w:lvlJc w:val="left"/>
+      <w:pPr>
+        <w:ind w:left="1800" w:hanging="1440"/>
+      </w:pPr>
+      <w:rPr>
+        <w:rFonts w:hint="default"/>
+      </w:rPr>
+    </w:lvl>
+    <w:lvl w:ilvl="7">
+      <w:start w:val="1"/>
+      <w:numFmt w:val="decimal"/>
+      <w:isLgl/>
+      <w:lvlText w:val="%1.%2.%3.%4.%5.%6.%7.%8."/>
+      <w:lvlJc w:val="left"/>
+      <w:pPr>
+        <w:ind w:left="2160" w:hanging="1800"/>
+      </w:pPr>
+      <w:rPr>
+        <w:rFonts w:hint="default"/>
+      </w:rPr>
+    </w:lvl>
+    <w:lvl w:ilvl="8">
+      <w:start w:val="1"/>
+      <w:numFmt w:val="decimal"/>
+      <w:isLgl/>
+      <w:lvlText w:val="%1.%2.%3.%4.%5.%6.%7.%8.%9."/>
+      <w:lvlJc w:val="left"/>
+      <w:pPr>
+        <w:ind w:left="2160" w:hanging="1800"/>
+      </w:pPr>
+      <w:rPr>
+        <w:rFonts w:hint="default"/>
+      </w:rPr>
+    </w:lvl>
+  </w:abstractNum>
+  <w:abstractNum w:abstractNumId="2" w15:restartNumberingAfterBreak="0">
     <w:nsid w:val="0B130D5A"/>
     <w:multiLevelType w:val="hybridMultilevel"/>
     <w:tmpl w:val="C52A922A"/>
@@ -3657,7 +5661,94 @@
       </w:rPr>
     </w:lvl>
   </w:abstractNum>
-  <w:abstractNum w:abstractNumId="1" w15:restartNumberingAfterBreak="0">
+  <w:abstractNum w:abstractNumId="3" w15:restartNumberingAfterBreak="0">
+    <w:nsid w:val="0E2E363C"/>
+    <w:multiLevelType w:val="hybridMultilevel"/>
+    <w:tmpl w:val="9E9EB7D4"/>
+    <w:lvl w:ilvl="0" w:tplc="E44E1C4E">
+      <w:start w:val="1"/>
+      <w:numFmt w:val="decimal"/>
+      <w:pStyle w:val="Heading2"/>
+      <w:lvlText w:val="%1."/>
+      <w:lvlJc w:val="left"/>
+      <w:pPr>
+        <w:ind w:left="1068" w:hanging="360"/>
+      </w:pPr>
+    </w:lvl>
+    <w:lvl w:ilvl="1" w:tplc="04160019" w:tentative="1">
+      <w:start w:val="1"/>
+      <w:numFmt w:val="lowerLetter"/>
+      <w:lvlText w:val="%2."/>
+      <w:lvlJc w:val="left"/>
+      <w:pPr>
+        <w:ind w:left="1788" w:hanging="360"/>
+      </w:pPr>
+    </w:lvl>
+    <w:lvl w:ilvl="2" w:tplc="0416001B" w:tentative="1">
+      <w:start w:val="1"/>
+      <w:numFmt w:val="lowerRoman"/>
+      <w:lvlText w:val="%3."/>
+      <w:lvlJc w:val="right"/>
+      <w:pPr>
+        <w:ind w:left="2508" w:hanging="180"/>
+      </w:pPr>
+    </w:lvl>
+    <w:lvl w:ilvl="3" w:tplc="0416000F" w:tentative="1">
+      <w:start w:val="1"/>
+      <w:numFmt w:val="decimal"/>
+      <w:lvlText w:val="%4."/>
+      <w:lvlJc w:val="left"/>
+      <w:pPr>
+        <w:ind w:left="3228" w:hanging="360"/>
+      </w:pPr>
+    </w:lvl>
+    <w:lvl w:ilvl="4" w:tplc="04160019" w:tentative="1">
+      <w:start w:val="1"/>
+      <w:numFmt w:val="lowerLetter"/>
+      <w:lvlText w:val="%5."/>
+      <w:lvlJc w:val="left"/>
+      <w:pPr>
+        <w:ind w:left="3948" w:hanging="360"/>
+      </w:pPr>
+    </w:lvl>
+    <w:lvl w:ilvl="5" w:tplc="0416001B" w:tentative="1">
+      <w:start w:val="1"/>
+      <w:numFmt w:val="lowerRoman"/>
+      <w:lvlText w:val="%6."/>
+      <w:lvlJc w:val="right"/>
+      <w:pPr>
+        <w:ind w:left="4668" w:hanging="180"/>
+      </w:pPr>
+    </w:lvl>
+    <w:lvl w:ilvl="6" w:tplc="0416000F" w:tentative="1">
+      <w:start w:val="1"/>
+      <w:numFmt w:val="decimal"/>
+      <w:lvlText w:val="%7."/>
+      <w:lvlJc w:val="left"/>
+      <w:pPr>
+        <w:ind w:left="5388" w:hanging="360"/>
+      </w:pPr>
+    </w:lvl>
+    <w:lvl w:ilvl="7" w:tplc="04160019" w:tentative="1">
+      <w:start w:val="1"/>
+      <w:numFmt w:val="lowerLetter"/>
+      <w:lvlText w:val="%8."/>
+      <w:lvlJc w:val="left"/>
+      <w:pPr>
+        <w:ind w:left="6108" w:hanging="360"/>
+      </w:pPr>
+    </w:lvl>
+    <w:lvl w:ilvl="8" w:tplc="0416001B" w:tentative="1">
+      <w:start w:val="1"/>
+      <w:numFmt w:val="lowerRoman"/>
+      <w:lvlText w:val="%9."/>
+      <w:lvlJc w:val="right"/>
+      <w:pPr>
+        <w:ind w:left="6828" w:hanging="180"/>
+      </w:pPr>
+    </w:lvl>
+  </w:abstractNum>
+  <w:abstractNum w:abstractNumId="4" w15:restartNumberingAfterBreak="0">
     <w:nsid w:val="1479147C"/>
     <w:multiLevelType w:val="multilevel"/>
     <w:tmpl w:val="0416001F"/>
@@ -3746,7 +5837,7 @@
       </w:pPr>
     </w:lvl>
   </w:abstractNum>
-  <w:abstractNum w:abstractNumId="2" w15:restartNumberingAfterBreak="0">
+  <w:abstractNum w:abstractNumId="5" w15:restartNumberingAfterBreak="0">
     <w:nsid w:val="2B151048"/>
     <w:multiLevelType w:val="hybridMultilevel"/>
     <w:tmpl w:val="7F626368"/>
@@ -3859,14 +5950,261 @@
       </w:rPr>
     </w:lvl>
   </w:abstractNum>
+  <w:abstractNum w:abstractNumId="6" w15:restartNumberingAfterBreak="0">
+    <w:nsid w:val="2CF560E7"/>
+    <w:multiLevelType w:val="hybridMultilevel"/>
+    <w:tmpl w:val="7170590A"/>
+    <w:lvl w:ilvl="0" w:tplc="04160001">
+      <w:start w:val="1"/>
+      <w:numFmt w:val="bullet"/>
+      <w:lvlText w:val=""/>
+      <w:lvlJc w:val="left"/>
+      <w:pPr>
+        <w:ind w:left="1776" w:hanging="360"/>
+      </w:pPr>
+      <w:rPr>
+        <w:rFonts w:ascii="Symbol" w:hAnsi="Symbol" w:hint="default"/>
+      </w:rPr>
+    </w:lvl>
+    <w:lvl w:ilvl="1" w:tplc="04160003" w:tentative="1">
+      <w:start w:val="1"/>
+      <w:numFmt w:val="bullet"/>
+      <w:lvlText w:val="o"/>
+      <w:lvlJc w:val="left"/>
+      <w:pPr>
+        <w:ind w:left="2496" w:hanging="360"/>
+      </w:pPr>
+      <w:rPr>
+        <w:rFonts w:ascii="Courier New" w:hAnsi="Courier New" w:cs="Courier New" w:hint="default"/>
+      </w:rPr>
+    </w:lvl>
+    <w:lvl w:ilvl="2" w:tplc="04160005" w:tentative="1">
+      <w:start w:val="1"/>
+      <w:numFmt w:val="bullet"/>
+      <w:lvlText w:val=""/>
+      <w:lvlJc w:val="left"/>
+      <w:pPr>
+        <w:ind w:left="3216" w:hanging="360"/>
+      </w:pPr>
+      <w:rPr>
+        <w:rFonts w:ascii="Wingdings" w:hAnsi="Wingdings" w:hint="default"/>
+      </w:rPr>
+    </w:lvl>
+    <w:lvl w:ilvl="3" w:tplc="04160001" w:tentative="1">
+      <w:start w:val="1"/>
+      <w:numFmt w:val="bullet"/>
+      <w:lvlText w:val=""/>
+      <w:lvlJc w:val="left"/>
+      <w:pPr>
+        <w:ind w:left="3936" w:hanging="360"/>
+      </w:pPr>
+      <w:rPr>
+        <w:rFonts w:ascii="Symbol" w:hAnsi="Symbol" w:hint="default"/>
+      </w:rPr>
+    </w:lvl>
+    <w:lvl w:ilvl="4" w:tplc="04160003" w:tentative="1">
+      <w:start w:val="1"/>
+      <w:numFmt w:val="bullet"/>
+      <w:lvlText w:val="o"/>
+      <w:lvlJc w:val="left"/>
+      <w:pPr>
+        <w:ind w:left="4656" w:hanging="360"/>
+      </w:pPr>
+      <w:rPr>
+        <w:rFonts w:ascii="Courier New" w:hAnsi="Courier New" w:cs="Courier New" w:hint="default"/>
+      </w:rPr>
+    </w:lvl>
+    <w:lvl w:ilvl="5" w:tplc="04160005" w:tentative="1">
+      <w:start w:val="1"/>
+      <w:numFmt w:val="bullet"/>
+      <w:lvlText w:val=""/>
+      <w:lvlJc w:val="left"/>
+      <w:pPr>
+        <w:ind w:left="5376" w:hanging="360"/>
+      </w:pPr>
+      <w:rPr>
+        <w:rFonts w:ascii="Wingdings" w:hAnsi="Wingdings" w:hint="default"/>
+      </w:rPr>
+    </w:lvl>
+    <w:lvl w:ilvl="6" w:tplc="04160001" w:tentative="1">
+      <w:start w:val="1"/>
+      <w:numFmt w:val="bullet"/>
+      <w:lvlText w:val=""/>
+      <w:lvlJc w:val="left"/>
+      <w:pPr>
+        <w:ind w:left="6096" w:hanging="360"/>
+      </w:pPr>
+      <w:rPr>
+        <w:rFonts w:ascii="Symbol" w:hAnsi="Symbol" w:hint="default"/>
+      </w:rPr>
+    </w:lvl>
+    <w:lvl w:ilvl="7" w:tplc="04160003" w:tentative="1">
+      <w:start w:val="1"/>
+      <w:numFmt w:val="bullet"/>
+      <w:lvlText w:val="o"/>
+      <w:lvlJc w:val="left"/>
+      <w:pPr>
+        <w:ind w:left="6816" w:hanging="360"/>
+      </w:pPr>
+      <w:rPr>
+        <w:rFonts w:ascii="Courier New" w:hAnsi="Courier New" w:cs="Courier New" w:hint="default"/>
+      </w:rPr>
+    </w:lvl>
+    <w:lvl w:ilvl="8" w:tplc="04160005" w:tentative="1">
+      <w:start w:val="1"/>
+      <w:numFmt w:val="bullet"/>
+      <w:lvlText w:val=""/>
+      <w:lvlJc w:val="left"/>
+      <w:pPr>
+        <w:ind w:left="7536" w:hanging="360"/>
+      </w:pPr>
+      <w:rPr>
+        <w:rFonts w:ascii="Wingdings" w:hAnsi="Wingdings" w:hint="default"/>
+      </w:rPr>
+    </w:lvl>
+  </w:abstractNum>
+  <w:abstractNum w:abstractNumId="7" w15:restartNumberingAfterBreak="0">
+    <w:nsid w:val="7D2C5C13"/>
+    <w:multiLevelType w:val="multilevel"/>
+    <w:tmpl w:val="A266907A"/>
+    <w:lvl w:ilvl="0">
+      <w:start w:val="1"/>
+      <w:numFmt w:val="decimal"/>
+      <w:pStyle w:val="Heading1"/>
+      <w:lvlText w:val="%1."/>
+      <w:lvlJc w:val="left"/>
+      <w:pPr>
+        <w:ind w:left="720" w:hanging="360"/>
+      </w:pPr>
+    </w:lvl>
+    <w:lvl w:ilvl="1">
+      <w:start w:val="1"/>
+      <w:numFmt w:val="decimal"/>
+      <w:isLgl/>
+      <w:lvlText w:val="%1.%2."/>
+      <w:lvlJc w:val="left"/>
+      <w:pPr>
+        <w:ind w:left="1428" w:hanging="720"/>
+      </w:pPr>
+      <w:rPr>
+        <w:rFonts w:hint="default"/>
+      </w:rPr>
+    </w:lvl>
+    <w:lvl w:ilvl="2">
+      <w:start w:val="1"/>
+      <w:numFmt w:val="decimal"/>
+      <w:isLgl/>
+      <w:lvlText w:val="%1.%2.%3."/>
+      <w:lvlJc w:val="left"/>
+      <w:pPr>
+        <w:ind w:left="1776" w:hanging="720"/>
+      </w:pPr>
+      <w:rPr>
+        <w:rFonts w:hint="default"/>
+      </w:rPr>
+    </w:lvl>
+    <w:lvl w:ilvl="3">
+      <w:start w:val="1"/>
+      <w:numFmt w:val="decimal"/>
+      <w:isLgl/>
+      <w:lvlText w:val="%1.%2.%3.%4."/>
+      <w:lvlJc w:val="left"/>
+      <w:pPr>
+        <w:ind w:left="2484" w:hanging="1080"/>
+      </w:pPr>
+      <w:rPr>
+        <w:rFonts w:hint="default"/>
+      </w:rPr>
+    </w:lvl>
+    <w:lvl w:ilvl="4">
+      <w:start w:val="1"/>
+      <w:numFmt w:val="decimal"/>
+      <w:isLgl/>
+      <w:lvlText w:val="%1.%2.%3.%4.%5."/>
+      <w:lvlJc w:val="left"/>
+      <w:pPr>
+        <w:ind w:left="3192" w:hanging="1440"/>
+      </w:pPr>
+      <w:rPr>
+        <w:rFonts w:hint="default"/>
+      </w:rPr>
+    </w:lvl>
+    <w:lvl w:ilvl="5">
+      <w:start w:val="1"/>
+      <w:numFmt w:val="decimal"/>
+      <w:isLgl/>
+      <w:lvlText w:val="%1.%2.%3.%4.%5.%6."/>
+      <w:lvlJc w:val="left"/>
+      <w:pPr>
+        <w:ind w:left="3540" w:hanging="1440"/>
+      </w:pPr>
+      <w:rPr>
+        <w:rFonts w:hint="default"/>
+      </w:rPr>
+    </w:lvl>
+    <w:lvl w:ilvl="6">
+      <w:start w:val="1"/>
+      <w:numFmt w:val="decimal"/>
+      <w:isLgl/>
+      <w:lvlText w:val="%1.%2.%3.%4.%5.%6.%7."/>
+      <w:lvlJc w:val="left"/>
+      <w:pPr>
+        <w:ind w:left="4248" w:hanging="1800"/>
+      </w:pPr>
+      <w:rPr>
+        <w:rFonts w:hint="default"/>
+      </w:rPr>
+    </w:lvl>
+    <w:lvl w:ilvl="7">
+      <w:start w:val="1"/>
+      <w:numFmt w:val="decimal"/>
+      <w:isLgl/>
+      <w:lvlText w:val="%1.%2.%3.%4.%5.%6.%7.%8."/>
+      <w:lvlJc w:val="left"/>
+      <w:pPr>
+        <w:ind w:left="4956" w:hanging="2160"/>
+      </w:pPr>
+      <w:rPr>
+        <w:rFonts w:hint="default"/>
+      </w:rPr>
+    </w:lvl>
+    <w:lvl w:ilvl="8">
+      <w:start w:val="1"/>
+      <w:numFmt w:val="decimal"/>
+      <w:isLgl/>
+      <w:lvlText w:val="%1.%2.%3.%4.%5.%6.%7.%8.%9."/>
+      <w:lvlJc w:val="left"/>
+      <w:pPr>
+        <w:ind w:left="5304" w:hanging="2160"/>
+      </w:pPr>
+      <w:rPr>
+        <w:rFonts w:hint="default"/>
+      </w:rPr>
+    </w:lvl>
+  </w:abstractNum>
   <w:num w:numId="1">
+    <w:abstractNumId w:val="4"/>
+  </w:num>
+  <w:num w:numId="2">
+    <w:abstractNumId w:val="5"/>
+  </w:num>
+  <w:num w:numId="3">
+    <w:abstractNumId w:val="2"/>
+  </w:num>
+  <w:num w:numId="4">
     <w:abstractNumId w:val="1"/>
   </w:num>
-  <w:num w:numId="2">
-    <w:abstractNumId w:val="2"/>
+  <w:num w:numId="5">
+    <w:abstractNumId w:val="0"/>
   </w:num>
-  <w:num w:numId="3">
-    <w:abstractNumId w:val="0"/>
+  <w:num w:numId="6">
+    <w:abstractNumId w:val="6"/>
+  </w:num>
+  <w:num w:numId="7">
+    <w:abstractNumId w:val="7"/>
+  </w:num>
+  <w:num w:numId="8">
+    <w:abstractNumId w:val="3"/>
   </w:num>
 </w:numbering>
 </file>
@@ -4278,18 +6616,72 @@
     <w:link w:val="Heading1Char"/>
     <w:uiPriority w:val="9"/>
     <w:qFormat/>
-    <w:rsid w:val="00C037A9"/>
+    <w:rsid w:val="007229D4"/>
     <w:pPr>
       <w:keepNext/>
       <w:keepLines/>
+      <w:numPr>
+        <w:numId w:val="7"/>
+      </w:numPr>
       <w:spacing w:before="240" w:after="0"/>
+      <w:ind w:left="360"/>
       <w:outlineLvl w:val="0"/>
     </w:pPr>
     <w:rPr>
       <w:rFonts w:asciiTheme="majorHAnsi" w:eastAsiaTheme="majorEastAsia" w:hAnsiTheme="majorHAnsi" w:cstheme="majorBidi"/>
-      <w:color w:val="2F5496" w:themeColor="accent1" w:themeShade="BF"/>
+      <w:b/>
+      <w:color w:val="000000" w:themeColor="text1"/>
+      <w:sz w:val="36"/>
+      <w:szCs w:val="32"/>
+    </w:rPr>
+  </w:style>
+  <w:style w:type="paragraph" w:styleId="Heading2">
+    <w:name w:val="heading 2"/>
+    <w:basedOn w:val="Normal"/>
+    <w:next w:val="Normal"/>
+    <w:link w:val="Heading2Char"/>
+    <w:uiPriority w:val="9"/>
+    <w:unhideWhenUsed/>
+    <w:qFormat/>
+    <w:rsid w:val="007229D4"/>
+    <w:pPr>
+      <w:keepNext/>
+      <w:keepLines/>
+      <w:numPr>
+        <w:numId w:val="8"/>
+      </w:numPr>
+      <w:spacing w:before="40" w:after="0"/>
+      <w:ind w:left="360"/>
+      <w:outlineLvl w:val="1"/>
+    </w:pPr>
+    <w:rPr>
+      <w:rFonts w:asciiTheme="majorHAnsi" w:eastAsiaTheme="majorEastAsia" w:hAnsiTheme="majorHAnsi" w:cstheme="majorBidi"/>
+      <w:b/>
+      <w:color w:val="000000" w:themeColor="text1"/>
       <w:sz w:val="32"/>
-      <w:szCs w:val="32"/>
+      <w:szCs w:val="26"/>
+    </w:rPr>
+  </w:style>
+  <w:style w:type="paragraph" w:styleId="Heading3">
+    <w:name w:val="heading 3"/>
+    <w:basedOn w:val="Normal"/>
+    <w:next w:val="Normal"/>
+    <w:link w:val="Heading3Char"/>
+    <w:uiPriority w:val="9"/>
+    <w:unhideWhenUsed/>
+    <w:qFormat/>
+    <w:rsid w:val="00F813F7"/>
+    <w:pPr>
+      <w:keepNext/>
+      <w:keepLines/>
+      <w:spacing w:before="40" w:after="0"/>
+      <w:outlineLvl w:val="2"/>
+    </w:pPr>
+    <w:rPr>
+      <w:rFonts w:asciiTheme="majorHAnsi" w:eastAsiaTheme="majorEastAsia" w:hAnsiTheme="majorHAnsi" w:cstheme="majorBidi"/>
+      <w:b/>
+      <w:sz w:val="28"/>
+      <w:szCs w:val="24"/>
     </w:rPr>
   </w:style>
   <w:style w:type="character" w:default="1" w:styleId="DefaultParagraphFont">
@@ -4324,11 +6716,12 @@
     <w:basedOn w:val="DefaultParagraphFont"/>
     <w:link w:val="Heading1"/>
     <w:uiPriority w:val="9"/>
-    <w:rsid w:val="00C037A9"/>
+    <w:rsid w:val="007229D4"/>
     <w:rPr>
       <w:rFonts w:asciiTheme="majorHAnsi" w:eastAsiaTheme="majorEastAsia" w:hAnsiTheme="majorHAnsi" w:cstheme="majorBidi"/>
-      <w:color w:val="2F5496" w:themeColor="accent1" w:themeShade="BF"/>
-      <w:sz w:val="32"/>
+      <w:b/>
+      <w:color w:val="000000" w:themeColor="text1"/>
+      <w:sz w:val="36"/>
       <w:szCs w:val="32"/>
     </w:rPr>
   </w:style>
@@ -4399,6 +6792,71 @@
       <w:color w:val="605E5C"/>
       <w:shd w:val="clear" w:color="auto" w:fill="E1DFDD"/>
     </w:rPr>
+  </w:style>
+  <w:style w:type="paragraph" w:styleId="TOC1">
+    <w:name w:val="toc 1"/>
+    <w:basedOn w:val="Normal"/>
+    <w:next w:val="Normal"/>
+    <w:autoRedefine/>
+    <w:uiPriority w:val="39"/>
+    <w:unhideWhenUsed/>
+    <w:rsid w:val="00F813F7"/>
+    <w:pPr>
+      <w:spacing w:after="100"/>
+    </w:pPr>
+  </w:style>
+  <w:style w:type="character" w:customStyle="1" w:styleId="Heading2Char">
+    <w:name w:val="Heading 2 Char"/>
+    <w:basedOn w:val="DefaultParagraphFont"/>
+    <w:link w:val="Heading2"/>
+    <w:uiPriority w:val="9"/>
+    <w:rsid w:val="007229D4"/>
+    <w:rPr>
+      <w:rFonts w:asciiTheme="majorHAnsi" w:eastAsiaTheme="majorEastAsia" w:hAnsiTheme="majorHAnsi" w:cstheme="majorBidi"/>
+      <w:b/>
+      <w:color w:val="000000" w:themeColor="text1"/>
+      <w:sz w:val="32"/>
+      <w:szCs w:val="26"/>
+    </w:rPr>
+  </w:style>
+  <w:style w:type="character" w:customStyle="1" w:styleId="Heading3Char">
+    <w:name w:val="Heading 3 Char"/>
+    <w:basedOn w:val="DefaultParagraphFont"/>
+    <w:link w:val="Heading3"/>
+    <w:uiPriority w:val="9"/>
+    <w:rsid w:val="00F813F7"/>
+    <w:rPr>
+      <w:rFonts w:asciiTheme="majorHAnsi" w:eastAsiaTheme="majorEastAsia" w:hAnsiTheme="majorHAnsi" w:cstheme="majorBidi"/>
+      <w:b/>
+      <w:sz w:val="28"/>
+      <w:szCs w:val="24"/>
+    </w:rPr>
+  </w:style>
+  <w:style w:type="paragraph" w:styleId="TOC2">
+    <w:name w:val="toc 2"/>
+    <w:basedOn w:val="Normal"/>
+    <w:next w:val="Normal"/>
+    <w:autoRedefine/>
+    <w:uiPriority w:val="39"/>
+    <w:unhideWhenUsed/>
+    <w:rsid w:val="00F813F7"/>
+    <w:pPr>
+      <w:spacing w:after="100"/>
+      <w:ind w:left="220"/>
+    </w:pPr>
+  </w:style>
+  <w:style w:type="paragraph" w:styleId="TOC3">
+    <w:name w:val="toc 3"/>
+    <w:basedOn w:val="Normal"/>
+    <w:next w:val="Normal"/>
+    <w:autoRedefine/>
+    <w:uiPriority w:val="39"/>
+    <w:unhideWhenUsed/>
+    <w:rsid w:val="00F813F7"/>
+    <w:pPr>
+      <w:spacing w:after="100"/>
+      <w:ind w:left="440"/>
+    </w:pPr>
   </w:style>
 </w:styles>
 </file>

</xml_diff>

<commit_message>
Adiciona novos diagramas e completa documento de arquitetura
</commit_message>
<xml_diff>
--- a/docs/Arquitetura/Documentação da Arquitetura.docx
+++ b/docs/Arquitetura/Documentação da Arquitetura.docx
@@ -558,6 +558,14 @@
     </w:p>
     <w:sdt>
       <w:sdtPr>
+        <w:rPr>
+          <w:rFonts w:asciiTheme="minorHAnsi" w:eastAsiaTheme="minorHAnsi" w:hAnsiTheme="minorHAnsi" w:cstheme="minorBidi"/>
+          <w:b w:val="0"/>
+          <w:color w:val="auto"/>
+          <w:sz w:val="22"/>
+          <w:szCs w:val="22"/>
+          <w:lang w:val="pt-BR"/>
+        </w:rPr>
         <w:id w:val="1714845646"/>
         <w:docPartObj>
           <w:docPartGallery w:val="Table of Contents"/>
@@ -566,13 +574,8 @@
       </w:sdtPr>
       <w:sdtEndPr>
         <w:rPr>
-          <w:rFonts w:asciiTheme="minorHAnsi" w:eastAsiaTheme="minorHAnsi" w:hAnsiTheme="minorHAnsi" w:cstheme="minorBidi"/>
           <w:bCs/>
           <w:noProof/>
-          <w:color w:val="auto"/>
-          <w:sz w:val="22"/>
-          <w:szCs w:val="22"/>
-          <w:lang w:val="pt-BR"/>
         </w:rPr>
       </w:sdtEndPr>
       <w:sdtContent>
@@ -606,7 +609,7 @@
           <w:r>
             <w:fldChar w:fldCharType="separate"/>
           </w:r>
-          <w:hyperlink w:anchor="_Toc72353370" w:history="1">
+          <w:hyperlink w:anchor="_Toc72522833" w:history="1">
             <w:r>
               <w:rPr>
                 <w:rStyle w:val="Hyperlink"/>
@@ -648,7 +651,7 @@
                 <w:noProof/>
                 <w:webHidden/>
               </w:rPr>
-              <w:instrText xml:space="preserve"> PAGEREF _Toc72353370 \h </w:instrText>
+              <w:instrText xml:space="preserve"> PAGEREF _Toc72522833 \h </w:instrText>
             </w:r>
             <w:r>
               <w:rPr>
@@ -692,7 +695,7 @@
               <w:lang w:eastAsia="pt-BR"/>
             </w:rPr>
           </w:pPr>
-          <w:hyperlink w:anchor="_Toc72353371" w:history="1">
+          <w:hyperlink w:anchor="_Toc72522834" w:history="1">
             <w:r>
               <w:rPr>
                 <w:rStyle w:val="Hyperlink"/>
@@ -734,7 +737,7 @@
                 <w:noProof/>
                 <w:webHidden/>
               </w:rPr>
-              <w:instrText xml:space="preserve"> PAGEREF _Toc72353371 \h </w:instrText>
+              <w:instrText xml:space="preserve"> PAGEREF _Toc72522834 \h </w:instrText>
             </w:r>
             <w:r>
               <w:rPr>
@@ -778,7 +781,7 @@
               <w:lang w:eastAsia="pt-BR"/>
             </w:rPr>
           </w:pPr>
-          <w:hyperlink w:anchor="_Toc72353372" w:history="1">
+          <w:hyperlink w:anchor="_Toc72522835" w:history="1">
             <w:r>
               <w:rPr>
                 <w:rStyle w:val="Hyperlink"/>
@@ -820,7 +823,7 @@
                 <w:noProof/>
                 <w:webHidden/>
               </w:rPr>
-              <w:instrText xml:space="preserve"> PAGEREF _Toc72353372 \h </w:instrText>
+              <w:instrText xml:space="preserve"> PAGEREF _Toc72522835 \h </w:instrText>
             </w:r>
             <w:r>
               <w:rPr>
@@ -864,7 +867,7 @@
               <w:lang w:eastAsia="pt-BR"/>
             </w:rPr>
           </w:pPr>
-          <w:hyperlink w:anchor="_Toc72353373" w:history="1">
+          <w:hyperlink w:anchor="_Toc72522836" w:history="1">
             <w:r>
               <w:rPr>
                 <w:rStyle w:val="Hyperlink"/>
@@ -906,7 +909,7 @@
                 <w:noProof/>
                 <w:webHidden/>
               </w:rPr>
-              <w:instrText xml:space="preserve"> PAGEREF _Toc72353373 \h </w:instrText>
+              <w:instrText xml:space="preserve"> PAGEREF _Toc72522836 \h </w:instrText>
             </w:r>
             <w:r>
               <w:rPr>
@@ -950,7 +953,7 @@
               <w:lang w:eastAsia="pt-BR"/>
             </w:rPr>
           </w:pPr>
-          <w:hyperlink w:anchor="_Toc72353374" w:history="1">
+          <w:hyperlink w:anchor="_Toc72522837" w:history="1">
             <w:r>
               <w:rPr>
                 <w:rStyle w:val="Hyperlink"/>
@@ -992,7 +995,7 @@
                 <w:noProof/>
                 <w:webHidden/>
               </w:rPr>
-              <w:instrText xml:space="preserve"> PAGEREF _Toc72353374 \h </w:instrText>
+              <w:instrText xml:space="preserve"> PAGEREF _Toc72522837 \h </w:instrText>
             </w:r>
             <w:r>
               <w:rPr>
@@ -1036,7 +1039,7 @@
               <w:lang w:eastAsia="pt-BR"/>
             </w:rPr>
           </w:pPr>
-          <w:hyperlink w:anchor="_Toc72353375" w:history="1">
+          <w:hyperlink w:anchor="_Toc72522838" w:history="1">
             <w:r>
               <w:rPr>
                 <w:rStyle w:val="Hyperlink"/>
@@ -1078,7 +1081,7 @@
                 <w:noProof/>
                 <w:webHidden/>
               </w:rPr>
-              <w:instrText xml:space="preserve"> PAGEREF _Toc72353375 \h </w:instrText>
+              <w:instrText xml:space="preserve"> PAGEREF _Toc72522838 \h </w:instrText>
             </w:r>
             <w:r>
               <w:rPr>
@@ -1122,7 +1125,7 @@
               <w:lang w:eastAsia="pt-BR"/>
             </w:rPr>
           </w:pPr>
-          <w:hyperlink w:anchor="_Toc72353376" w:history="1">
+          <w:hyperlink w:anchor="_Toc72522839" w:history="1">
             <w:r>
               <w:rPr>
                 <w:rStyle w:val="Hyperlink"/>
@@ -1164,7 +1167,7 @@
                 <w:noProof/>
                 <w:webHidden/>
               </w:rPr>
-              <w:instrText xml:space="preserve"> PAGEREF _Toc72353376 \h </w:instrText>
+              <w:instrText xml:space="preserve"> PAGEREF _Toc72522839 \h </w:instrText>
             </w:r>
             <w:r>
               <w:rPr>
@@ -1208,7 +1211,7 @@
               <w:lang w:eastAsia="pt-BR"/>
             </w:rPr>
           </w:pPr>
-          <w:hyperlink w:anchor="_Toc72353377" w:history="1">
+          <w:hyperlink w:anchor="_Toc72522840" w:history="1">
             <w:r>
               <w:rPr>
                 <w:rStyle w:val="Hyperlink"/>
@@ -1250,7 +1253,7 @@
                 <w:noProof/>
                 <w:webHidden/>
               </w:rPr>
-              <w:instrText xml:space="preserve"> PAGEREF _Toc72353377 \h </w:instrText>
+              <w:instrText xml:space="preserve"> PAGEREF _Toc72522840 \h </w:instrText>
             </w:r>
             <w:r>
               <w:rPr>
@@ -1294,7 +1297,7 @@
               <w:lang w:eastAsia="pt-BR"/>
             </w:rPr>
           </w:pPr>
-          <w:hyperlink w:anchor="_Toc72353378" w:history="1">
+          <w:hyperlink w:anchor="_Toc72522841" w:history="1">
             <w:r>
               <w:rPr>
                 <w:rStyle w:val="Hyperlink"/>
@@ -1336,7 +1339,7 @@
                 <w:noProof/>
                 <w:webHidden/>
               </w:rPr>
-              <w:instrText xml:space="preserve"> PAGEREF _Toc72353378 \h </w:instrText>
+              <w:instrText xml:space="preserve"> PAGEREF _Toc72522841 \h </w:instrText>
             </w:r>
             <w:r>
               <w:rPr>
@@ -1356,7 +1359,7 @@
                 <w:noProof/>
                 <w:webHidden/>
               </w:rPr>
-              <w:t>4</w:t>
+              <w:t>5</w:t>
             </w:r>
             <w:r>
               <w:rPr>
@@ -1380,7 +1383,7 @@
               <w:lang w:eastAsia="pt-BR"/>
             </w:rPr>
           </w:pPr>
-          <w:hyperlink w:anchor="_Toc72353379" w:history="1">
+          <w:hyperlink w:anchor="_Toc72522842" w:history="1">
             <w:r>
               <w:rPr>
                 <w:rStyle w:val="Hyperlink"/>
@@ -1422,7 +1425,7 @@
                 <w:noProof/>
                 <w:webHidden/>
               </w:rPr>
-              <w:instrText xml:space="preserve"> PAGEREF _Toc72353379 \h </w:instrText>
+              <w:instrText xml:space="preserve"> PAGEREF _Toc72522842 \h </w:instrText>
             </w:r>
             <w:r>
               <w:rPr>
@@ -1442,7 +1445,7 @@
                 <w:noProof/>
                 <w:webHidden/>
               </w:rPr>
-              <w:t>5</w:t>
+              <w:t>6</w:t>
             </w:r>
             <w:r>
               <w:rPr>
@@ -1466,7 +1469,7 @@
               <w:lang w:eastAsia="pt-BR"/>
             </w:rPr>
           </w:pPr>
-          <w:hyperlink w:anchor="_Toc72353380" w:history="1">
+          <w:hyperlink w:anchor="_Toc72522843" w:history="1">
             <w:r>
               <w:rPr>
                 <w:rStyle w:val="Hyperlink"/>
@@ -1508,7 +1511,7 @@
                 <w:noProof/>
                 <w:webHidden/>
               </w:rPr>
-              <w:instrText xml:space="preserve"> PAGEREF _Toc72353380 \h </w:instrText>
+              <w:instrText xml:space="preserve"> PAGEREF _Toc72522843 \h </w:instrText>
             </w:r>
             <w:r>
               <w:rPr>
@@ -1528,7 +1531,7 @@
                 <w:noProof/>
                 <w:webHidden/>
               </w:rPr>
-              <w:t>6</w:t>
+              <w:t>7</w:t>
             </w:r>
             <w:r>
               <w:rPr>
@@ -1552,7 +1555,7 @@
               <w:lang w:eastAsia="pt-BR"/>
             </w:rPr>
           </w:pPr>
-          <w:hyperlink w:anchor="_Toc72353381" w:history="1">
+          <w:hyperlink w:anchor="_Toc72522844" w:history="1">
             <w:r>
               <w:rPr>
                 <w:rStyle w:val="Hyperlink"/>
@@ -1594,7 +1597,7 @@
                 <w:noProof/>
                 <w:webHidden/>
               </w:rPr>
-              <w:instrText xml:space="preserve"> PAGEREF _Toc72353381 \h </w:instrText>
+              <w:instrText xml:space="preserve"> PAGEREF _Toc72522844 \h </w:instrText>
             </w:r>
             <w:r>
               <w:rPr>
@@ -1614,7 +1617,7 @@
                 <w:noProof/>
                 <w:webHidden/>
               </w:rPr>
-              <w:t>6</w:t>
+              <w:t>7</w:t>
             </w:r>
             <w:r>
               <w:rPr>
@@ -1638,7 +1641,7 @@
               <w:lang w:eastAsia="pt-BR"/>
             </w:rPr>
           </w:pPr>
-          <w:hyperlink w:anchor="_Toc72353382" w:history="1">
+          <w:hyperlink w:anchor="_Toc72522845" w:history="1">
             <w:r>
               <w:rPr>
                 <w:rStyle w:val="Hyperlink"/>
@@ -1680,7 +1683,7 @@
                 <w:noProof/>
                 <w:webHidden/>
               </w:rPr>
-              <w:instrText xml:space="preserve"> PAGEREF _Toc72353382 \h </w:instrText>
+              <w:instrText xml:space="preserve"> PAGEREF _Toc72522845 \h </w:instrText>
             </w:r>
             <w:r>
               <w:rPr>
@@ -1700,7 +1703,7 @@
                 <w:noProof/>
                 <w:webHidden/>
               </w:rPr>
-              <w:t>6</w:t>
+              <w:t>7</w:t>
             </w:r>
             <w:r>
               <w:rPr>
@@ -1724,7 +1727,7 @@
               <w:lang w:eastAsia="pt-BR"/>
             </w:rPr>
           </w:pPr>
-          <w:hyperlink w:anchor="_Toc72353383" w:history="1">
+          <w:hyperlink w:anchor="_Toc72522846" w:history="1">
             <w:r>
               <w:rPr>
                 <w:rStyle w:val="Hyperlink"/>
@@ -1766,7 +1769,7 @@
                 <w:noProof/>
                 <w:webHidden/>
               </w:rPr>
-              <w:instrText xml:space="preserve"> PAGEREF _Toc72353383 \h </w:instrText>
+              <w:instrText xml:space="preserve"> PAGEREF _Toc72522846 \h </w:instrText>
             </w:r>
             <w:r>
               <w:rPr>
@@ -1786,7 +1789,7 @@
                 <w:noProof/>
                 <w:webHidden/>
               </w:rPr>
-              <w:t>7</w:t>
+              <w:t>8</w:t>
             </w:r>
             <w:r>
               <w:rPr>
@@ -1810,7 +1813,7 @@
               <w:lang w:eastAsia="pt-BR"/>
             </w:rPr>
           </w:pPr>
-          <w:hyperlink w:anchor="_Toc72353384" w:history="1">
+          <w:hyperlink w:anchor="_Toc72522847" w:history="1">
             <w:r>
               <w:rPr>
                 <w:rStyle w:val="Hyperlink"/>
@@ -1852,7 +1855,7 @@
                 <w:noProof/>
                 <w:webHidden/>
               </w:rPr>
-              <w:instrText xml:space="preserve"> PAGEREF _Toc72353384 \h </w:instrText>
+              <w:instrText xml:space="preserve"> PAGEREF _Toc72522847 \h </w:instrText>
             </w:r>
             <w:r>
               <w:rPr>
@@ -1872,7 +1875,7 @@
                 <w:noProof/>
                 <w:webHidden/>
               </w:rPr>
-              <w:t>7</w:t>
+              <w:t>9</w:t>
             </w:r>
             <w:r>
               <w:rPr>
@@ -1896,7 +1899,7 @@
               <w:lang w:eastAsia="pt-BR"/>
             </w:rPr>
           </w:pPr>
-          <w:hyperlink w:anchor="_Toc72353385" w:history="1">
+          <w:hyperlink w:anchor="_Toc72522848" w:history="1">
             <w:r>
               <w:rPr>
                 <w:rStyle w:val="Hyperlink"/>
@@ -1938,7 +1941,7 @@
                 <w:noProof/>
                 <w:webHidden/>
               </w:rPr>
-              <w:instrText xml:space="preserve"> PAGEREF _Toc72353385 \h </w:instrText>
+              <w:instrText xml:space="preserve"> PAGEREF _Toc72522848 \h </w:instrText>
             </w:r>
             <w:r>
               <w:rPr>
@@ -1958,7 +1961,7 @@
                 <w:noProof/>
                 <w:webHidden/>
               </w:rPr>
-              <w:t>8</w:t>
+              <w:t>10</w:t>
             </w:r>
             <w:r>
               <w:rPr>
@@ -1982,7 +1985,7 @@
               <w:lang w:eastAsia="pt-BR"/>
             </w:rPr>
           </w:pPr>
-          <w:hyperlink w:anchor="_Toc72353386" w:history="1">
+          <w:hyperlink w:anchor="_Toc72522849" w:history="1">
             <w:r>
               <w:rPr>
                 <w:rStyle w:val="Hyperlink"/>
@@ -2024,7 +2027,7 @@
                 <w:noProof/>
                 <w:webHidden/>
               </w:rPr>
-              <w:instrText xml:space="preserve"> PAGEREF _Toc72353386 \h </w:instrText>
+              <w:instrText xml:space="preserve"> PAGEREF _Toc72522849 \h </w:instrText>
             </w:r>
             <w:r>
               <w:rPr>
@@ -2044,7 +2047,7 @@
                 <w:noProof/>
                 <w:webHidden/>
               </w:rPr>
-              <w:t>8</w:t>
+              <w:t>10</w:t>
             </w:r>
             <w:r>
               <w:rPr>
@@ -2068,7 +2071,7 @@
               <w:lang w:eastAsia="pt-BR"/>
             </w:rPr>
           </w:pPr>
-          <w:hyperlink w:anchor="_Toc72353387" w:history="1">
+          <w:hyperlink w:anchor="_Toc72522850" w:history="1">
             <w:r>
               <w:rPr>
                 <w:rStyle w:val="Hyperlink"/>
@@ -2110,7 +2113,7 @@
                 <w:noProof/>
                 <w:webHidden/>
               </w:rPr>
-              <w:instrText xml:space="preserve"> PAGEREF _Toc72353387 \h </w:instrText>
+              <w:instrText xml:space="preserve"> PAGEREF _Toc72522850 \h </w:instrText>
             </w:r>
             <w:r>
               <w:rPr>
@@ -2130,7 +2133,7 @@
                 <w:noProof/>
                 <w:webHidden/>
               </w:rPr>
-              <w:t>8</w:t>
+              <w:t>10</w:t>
             </w:r>
             <w:r>
               <w:rPr>
@@ -2154,7 +2157,7 @@
               <w:lang w:eastAsia="pt-BR"/>
             </w:rPr>
           </w:pPr>
-          <w:hyperlink w:anchor="_Toc72353388" w:history="1">
+          <w:hyperlink w:anchor="_Toc72522851" w:history="1">
             <w:r>
               <w:rPr>
                 <w:rStyle w:val="Hyperlink"/>
@@ -2196,7 +2199,7 @@
                 <w:noProof/>
                 <w:webHidden/>
               </w:rPr>
-              <w:instrText xml:space="preserve"> PAGEREF _Toc72353388 \h </w:instrText>
+              <w:instrText xml:space="preserve"> PAGEREF _Toc72522851 \h </w:instrText>
             </w:r>
             <w:r>
               <w:rPr>
@@ -2216,7 +2219,7 @@
                 <w:noProof/>
                 <w:webHidden/>
               </w:rPr>
-              <w:t>8</w:t>
+              <w:t>10</w:t>
             </w:r>
             <w:r>
               <w:rPr>
@@ -2240,7 +2243,7 @@
               <w:lang w:eastAsia="pt-BR"/>
             </w:rPr>
           </w:pPr>
-          <w:hyperlink w:anchor="_Toc72353389" w:history="1">
+          <w:hyperlink w:anchor="_Toc72522852" w:history="1">
             <w:r>
               <w:rPr>
                 <w:rStyle w:val="Hyperlink"/>
@@ -2282,7 +2285,7 @@
                 <w:noProof/>
                 <w:webHidden/>
               </w:rPr>
-              <w:instrText xml:space="preserve"> PAGEREF _Toc72353389 \h </w:instrText>
+              <w:instrText xml:space="preserve"> PAGEREF _Toc72522852 \h </w:instrText>
             </w:r>
             <w:r>
               <w:rPr>
@@ -2302,7 +2305,7 @@
                 <w:noProof/>
                 <w:webHidden/>
               </w:rPr>
-              <w:t>9</w:t>
+              <w:t>11</w:t>
             </w:r>
             <w:r>
               <w:rPr>
@@ -2326,7 +2329,7 @@
               <w:lang w:eastAsia="pt-BR"/>
             </w:rPr>
           </w:pPr>
-          <w:hyperlink w:anchor="_Toc72353390" w:history="1">
+          <w:hyperlink w:anchor="_Toc72522853" w:history="1">
             <w:r>
               <w:rPr>
                 <w:rStyle w:val="Hyperlink"/>
@@ -2368,7 +2371,7 @@
                 <w:noProof/>
                 <w:webHidden/>
               </w:rPr>
-              <w:instrText xml:space="preserve"> PAGEREF _Toc72353390 \h </w:instrText>
+              <w:instrText xml:space="preserve"> PAGEREF _Toc72522853 \h </w:instrText>
             </w:r>
             <w:r>
               <w:rPr>
@@ -2388,7 +2391,7 @@
                 <w:noProof/>
                 <w:webHidden/>
               </w:rPr>
-              <w:t>10</w:t>
+              <w:t>12</w:t>
             </w:r>
             <w:r>
               <w:rPr>
@@ -2412,7 +2415,7 @@
               <w:lang w:eastAsia="pt-BR"/>
             </w:rPr>
           </w:pPr>
-          <w:hyperlink w:anchor="_Toc72353391" w:history="1">
+          <w:hyperlink w:anchor="_Toc72522854" w:history="1">
             <w:r>
               <w:rPr>
                 <w:rStyle w:val="Hyperlink"/>
@@ -2454,7 +2457,7 @@
                 <w:noProof/>
                 <w:webHidden/>
               </w:rPr>
-              <w:instrText xml:space="preserve"> PAGEREF _Toc72353391 \h </w:instrText>
+              <w:instrText xml:space="preserve"> PAGEREF _Toc72522854 \h </w:instrText>
             </w:r>
             <w:r>
               <w:rPr>
@@ -2474,7 +2477,7 @@
                 <w:noProof/>
                 <w:webHidden/>
               </w:rPr>
-              <w:t>11</w:t>
+              <w:t>13</w:t>
             </w:r>
             <w:r>
               <w:rPr>
@@ -2498,7 +2501,7 @@
               <w:lang w:eastAsia="pt-BR"/>
             </w:rPr>
           </w:pPr>
-          <w:hyperlink w:anchor="_Toc72353392" w:history="1">
+          <w:hyperlink w:anchor="_Toc72522855" w:history="1">
             <w:r>
               <w:rPr>
                 <w:rStyle w:val="Hyperlink"/>
@@ -2540,7 +2543,7 @@
                 <w:noProof/>
                 <w:webHidden/>
               </w:rPr>
-              <w:instrText xml:space="preserve"> PAGEREF _Toc72353392 \h </w:instrText>
+              <w:instrText xml:space="preserve"> PAGEREF _Toc72522855 \h </w:instrText>
             </w:r>
             <w:r>
               <w:rPr>
@@ -2560,7 +2563,7 @@
                 <w:noProof/>
                 <w:webHidden/>
               </w:rPr>
-              <w:t>12</w:t>
+              <w:t>14</w:t>
             </w:r>
             <w:r>
               <w:rPr>
@@ -2584,7 +2587,7 @@
               <w:lang w:eastAsia="pt-BR"/>
             </w:rPr>
           </w:pPr>
-          <w:hyperlink w:anchor="_Toc72353393" w:history="1">
+          <w:hyperlink w:anchor="_Toc72522856" w:history="1">
             <w:r>
               <w:rPr>
                 <w:rStyle w:val="Hyperlink"/>
@@ -2626,7 +2629,7 @@
                 <w:noProof/>
                 <w:webHidden/>
               </w:rPr>
-              <w:instrText xml:space="preserve"> PAGEREF _Toc72353393 \h </w:instrText>
+              <w:instrText xml:space="preserve"> PAGEREF _Toc72522856 \h </w:instrText>
             </w:r>
             <w:r>
               <w:rPr>
@@ -2646,7 +2649,7 @@
                 <w:noProof/>
                 <w:webHidden/>
               </w:rPr>
-              <w:t>12</w:t>
+              <w:t>15</w:t>
             </w:r>
             <w:r>
               <w:rPr>
@@ -2670,7 +2673,7 @@
               <w:lang w:eastAsia="pt-BR"/>
             </w:rPr>
           </w:pPr>
-          <w:hyperlink w:anchor="_Toc72353394" w:history="1">
+          <w:hyperlink w:anchor="_Toc72522857" w:history="1">
             <w:r>
               <w:rPr>
                 <w:rStyle w:val="Hyperlink"/>
@@ -2712,7 +2715,7 @@
                 <w:noProof/>
                 <w:webHidden/>
               </w:rPr>
-              <w:instrText xml:space="preserve"> PAGEREF _Toc72353394 \h </w:instrText>
+              <w:instrText xml:space="preserve"> PAGEREF _Toc72522857 \h </w:instrText>
             </w:r>
             <w:r>
               <w:rPr>
@@ -2732,7 +2735,7 @@
                 <w:noProof/>
                 <w:webHidden/>
               </w:rPr>
-              <w:t>12</w:t>
+              <w:t>15</w:t>
             </w:r>
             <w:r>
               <w:rPr>
@@ -2756,7 +2759,7 @@
               <w:lang w:eastAsia="pt-BR"/>
             </w:rPr>
           </w:pPr>
-          <w:hyperlink w:anchor="_Toc72353395" w:history="1">
+          <w:hyperlink w:anchor="_Toc72522858" w:history="1">
             <w:r>
               <w:rPr>
                 <w:rStyle w:val="Hyperlink"/>
@@ -2798,7 +2801,7 @@
                 <w:noProof/>
                 <w:webHidden/>
               </w:rPr>
-              <w:instrText xml:space="preserve"> PAGEREF _Toc72353395 \h </w:instrText>
+              <w:instrText xml:space="preserve"> PAGEREF _Toc72522858 \h </w:instrText>
             </w:r>
             <w:r>
               <w:rPr>
@@ -2818,7 +2821,7 @@
                 <w:noProof/>
                 <w:webHidden/>
               </w:rPr>
-              <w:t>13</w:t>
+              <w:t>15</w:t>
             </w:r>
             <w:r>
               <w:rPr>
@@ -2905,7 +2908,7 @@
       <w:pPr>
         <w:pStyle w:val="Heading1"/>
       </w:pPr>
-      <w:bookmarkStart w:id="0" w:name="_Toc72353370"/>
+      <w:bookmarkStart w:id="0" w:name="_Toc72522833"/>
       <w:r>
         <w:lastRenderedPageBreak/>
         <w:t>Introdução</w:t>
@@ -2920,7 +2923,7 @@
           <w:numId w:val="7"/>
         </w:numPr>
       </w:pPr>
-      <w:bookmarkStart w:id="1" w:name="_Toc72353371"/>
+      <w:bookmarkStart w:id="1" w:name="_Toc72522834"/>
       <w:r>
         <w:t>Finalidade</w:t>
       </w:r>
@@ -2952,7 +2955,7 @@
           <w:numId w:val="7"/>
         </w:numPr>
       </w:pPr>
-      <w:bookmarkStart w:id="2" w:name="_Toc72353372"/>
+      <w:bookmarkStart w:id="2" w:name="_Toc72522835"/>
       <w:r>
         <w:t>Definições</w:t>
       </w:r>
@@ -2966,7 +2969,7 @@
           <w:numId w:val="7"/>
         </w:numPr>
       </w:pPr>
-      <w:bookmarkStart w:id="3" w:name="_Toc72353373"/>
+      <w:bookmarkStart w:id="3" w:name="_Toc72522836"/>
       <w:r>
         <w:t>Idioma</w:t>
       </w:r>
@@ -3033,7 +3036,7 @@
           <w:numId w:val="7"/>
         </w:numPr>
       </w:pPr>
-      <w:bookmarkStart w:id="4" w:name="_Toc72353374"/>
+      <w:bookmarkStart w:id="4" w:name="_Toc72522837"/>
       <w:r>
         <w:t>Projetos</w:t>
       </w:r>
@@ -3182,7 +3185,7 @@
           <w:numId w:val="7"/>
         </w:numPr>
       </w:pPr>
-      <w:bookmarkStart w:id="5" w:name="_Toc72353375"/>
+      <w:bookmarkStart w:id="5" w:name="_Toc72522838"/>
       <w:r>
         <w:t>Nomenclaturas</w:t>
       </w:r>
@@ -3310,7 +3313,7 @@
           <w:numId w:val="7"/>
         </w:numPr>
       </w:pPr>
-      <w:bookmarkStart w:id="6" w:name="_Toc72353376"/>
+      <w:bookmarkStart w:id="6" w:name="_Toc72522839"/>
       <w:r>
         <w:t>Visão Geral</w:t>
       </w:r>
@@ -3440,7 +3443,7 @@
       <w:pPr>
         <w:pStyle w:val="Heading1"/>
       </w:pPr>
-      <w:bookmarkStart w:id="7" w:name="_Toc72353377"/>
+      <w:bookmarkStart w:id="7" w:name="_Toc72522840"/>
       <w:r>
         <w:lastRenderedPageBreak/>
         <w:t>Representação Arquitetural</w:t>
@@ -3450,8 +3453,7 @@
     <w:p/>
     <w:p>
       <w:pPr>
-        <w:pStyle w:val="ListParagraph"/>
-        <w:ind w:left="708" w:firstLine="348"/>
+        <w:ind w:firstLine="360"/>
         <w:jc w:val="both"/>
         <w:rPr>
           <w:sz w:val="28"/>
@@ -3684,204 +3686,22 @@
     </w:p>
     <w:p>
       <w:pPr>
-        <w:pStyle w:val="Heading1"/>
-      </w:pPr>
-      <w:bookmarkStart w:id="8" w:name="_Toc72353378"/>
-      <w:r>
-        <w:t>Metas e Restrições da Arquitetura</w:t>
-      </w:r>
-      <w:bookmarkEnd w:id="8"/>
-    </w:p>
-    <w:p/>
-    <w:p>
-      <w:pPr>
         <w:pStyle w:val="ListParagraph"/>
-        <w:ind w:left="360" w:firstLine="348"/>
-        <w:jc w:val="both"/>
-        <w:rPr>
-          <w:sz w:val="28"/>
-          <w:szCs w:val="28"/>
-        </w:rPr>
-      </w:pPr>
-      <w:r>
-        <w:rPr>
-          <w:sz w:val="28"/>
-          <w:szCs w:val="28"/>
-        </w:rPr>
-        <w:t>A aplicação foi definida como uma aplicação web, disponível apenas em browsers, com possibilidade de expansão para o universo mobile.</w:t>
-      </w:r>
-    </w:p>
-    <w:p>
-      <w:pPr>
-        <w:pStyle w:val="ListParagraph"/>
-        <w:ind w:left="360" w:firstLine="348"/>
-        <w:jc w:val="both"/>
-        <w:rPr>
-          <w:sz w:val="28"/>
-          <w:szCs w:val="28"/>
-        </w:rPr>
-      </w:pPr>
-      <w:r>
-        <w:rPr>
-          <w:sz w:val="28"/>
-          <w:szCs w:val="28"/>
-        </w:rPr>
-        <w:t>O projeto será desenvolvido na plataforma .NET, plataforma madura e robusta para o desenvolvimento web. O projeto de apresentação (site) será um projeto MVC, possibilitando a criação do site e futuros endpoints para servir como API. As demais camadas serão bibliotecas de classe.</w:t>
-      </w:r>
-    </w:p>
-    <w:p>
-      <w:pPr>
-        <w:pStyle w:val="ListParagraph"/>
-        <w:ind w:left="360" w:firstLine="348"/>
-        <w:jc w:val="both"/>
-        <w:rPr>
-          <w:sz w:val="28"/>
-          <w:szCs w:val="28"/>
-        </w:rPr>
-      </w:pPr>
-      <w:r>
-        <w:rPr>
-          <w:sz w:val="28"/>
-          <w:szCs w:val="28"/>
-        </w:rPr>
-        <w:t>Para o acesso ao banco de dados será utilizado o ORM Entity Framework Core 5, um framework da própria Microsoft que abstrai e facilita o acesso ao banco.</w:t>
-      </w:r>
-      <w:r>
-        <w:rPr>
-          <w:sz w:val="28"/>
-          <w:szCs w:val="28"/>
-        </w:rPr>
-        <w:t xml:space="preserve"> O banco de dados utilizado é o Postgres SQL.</w:t>
-      </w:r>
-    </w:p>
-    <w:p>
-      <w:pPr>
-        <w:pStyle w:val="ListParagraph"/>
-        <w:ind w:left="360" w:firstLine="348"/>
-        <w:jc w:val="both"/>
-        <w:rPr>
-          <w:sz w:val="28"/>
-          <w:szCs w:val="28"/>
-        </w:rPr>
-      </w:pPr>
-      <w:r>
-        <w:rPr>
-          <w:sz w:val="28"/>
-          <w:szCs w:val="28"/>
-        </w:rPr>
-        <w:t>A motivação para a escolha destas tecnologias é o conhecimento do time, maturidade da plataforma</w:t>
-      </w:r>
-      <w:r>
-        <w:rPr>
-          <w:sz w:val="28"/>
-          <w:szCs w:val="28"/>
-        </w:rPr>
-        <w:t xml:space="preserve">, grande quantidade de bibliotecas disponíveis e </w:t>
-      </w:r>
-      <w:r>
-        <w:rPr>
-          <w:sz w:val="28"/>
-          <w:szCs w:val="28"/>
-        </w:rPr>
-        <w:t>o</w:t>
-      </w:r>
-      <w:r>
-        <w:rPr>
-          <w:sz w:val="28"/>
-          <w:szCs w:val="28"/>
-        </w:rPr>
-        <w:t xml:space="preserve"> </w:t>
-      </w:r>
-      <w:r>
-        <w:rPr>
-          <w:sz w:val="28"/>
-          <w:szCs w:val="28"/>
-        </w:rPr>
-        <w:t xml:space="preserve">tamanho </w:t>
-      </w:r>
-      <w:r>
-        <w:rPr>
-          <w:sz w:val="28"/>
-          <w:szCs w:val="28"/>
-        </w:rPr>
-        <w:t>da comunidade</w:t>
-      </w:r>
-      <w:r>
-        <w:rPr>
-          <w:sz w:val="28"/>
-          <w:szCs w:val="28"/>
-        </w:rPr>
-        <w:t xml:space="preserve">. </w:t>
-      </w:r>
-    </w:p>
-    <w:p>
-      <w:pPr>
-        <w:pStyle w:val="ListParagraph"/>
-        <w:ind w:left="360" w:firstLine="348"/>
-        <w:jc w:val="both"/>
-        <w:rPr>
-          <w:sz w:val="28"/>
-          <w:szCs w:val="28"/>
-        </w:rPr>
-      </w:pPr>
-    </w:p>
-    <w:p>
-      <w:pPr>
-        <w:pStyle w:val="ListParagraph"/>
-        <w:ind w:left="360" w:firstLine="348"/>
-        <w:jc w:val="both"/>
-        <w:rPr>
-          <w:sz w:val="28"/>
-          <w:szCs w:val="28"/>
-        </w:rPr>
-      </w:pPr>
-    </w:p>
-    <w:p>
-      <w:pPr>
-        <w:pStyle w:val="ListParagraph"/>
-        <w:ind w:left="360" w:firstLine="348"/>
-        <w:jc w:val="both"/>
-        <w:rPr>
-          <w:sz w:val="28"/>
-          <w:szCs w:val="28"/>
-        </w:rPr>
-      </w:pPr>
-    </w:p>
-    <w:p>
-      <w:pPr>
-        <w:pStyle w:val="ListParagraph"/>
-        <w:ind w:left="360" w:firstLine="348"/>
-        <w:jc w:val="both"/>
-        <w:rPr>
-          <w:sz w:val="28"/>
-          <w:szCs w:val="28"/>
-        </w:rPr>
-      </w:pPr>
-    </w:p>
-    <w:p>
-      <w:pPr>
-        <w:pStyle w:val="Heading1"/>
-      </w:pPr>
-      <w:bookmarkStart w:id="9" w:name="_Toc72353379"/>
-      <w:r>
-        <w:lastRenderedPageBreak/>
-        <w:t xml:space="preserve">Visão </w:t>
-      </w:r>
-      <w:r>
-        <w:t>de Casos de Uso</w:t>
-      </w:r>
-      <w:bookmarkEnd w:id="9"/>
-    </w:p>
-    <w:p>
+        <w:keepNext/>
+        <w:ind w:left="360"/>
+        <w:jc w:val="center"/>
+      </w:pPr>
       <w:r>
         <w:rPr>
           <w:noProof/>
+          <w:sz w:val="28"/>
+          <w:szCs w:val="28"/>
         </w:rPr>
         <w:drawing>
-          <wp:inline distT="0" distB="0" distL="0" distR="0" wp14:anchorId="28EE4770" wp14:editId="04995EFC">
-            <wp:extent cx="5229225" cy="8545997"/>
-            <wp:effectExtent l="0" t="0" r="0" b="7620"/>
-            <wp:docPr id="4" name="Picture 4"/>
+          <wp:inline distT="0" distB="0" distL="0" distR="0" wp14:anchorId="11212736" wp14:editId="525D4B44">
+            <wp:extent cx="4463948" cy="4381500"/>
+            <wp:effectExtent l="0" t="0" r="0" b="0"/>
+            <wp:docPr id="5" name="Picture 5"/>
             <wp:cNvGraphicFramePr>
               <a:graphicFrameLocks xmlns:a="http://schemas.openxmlformats.org/drawingml/2006/main" noChangeAspect="1"/>
             </wp:cNvGraphicFramePr>
@@ -3889,7 +3709,7 @@
               <a:graphicData uri="http://schemas.openxmlformats.org/drawingml/2006/picture">
                 <pic:pic xmlns:pic="http://schemas.openxmlformats.org/drawingml/2006/picture">
                   <pic:nvPicPr>
-                    <pic:cNvPr id="0" name="Picture 2"/>
+                    <pic:cNvPr id="0" name="Picture 3"/>
                     <pic:cNvPicPr>
                       <a:picLocks noChangeAspect="1" noChangeArrowheads="1"/>
                     </pic:cNvPicPr>
@@ -3910,7 +3730,7 @@
                   <pic:spPr bwMode="auto">
                     <a:xfrm>
                       <a:off x="0" y="0"/>
-                      <a:ext cx="5232720" cy="8551708"/>
+                      <a:ext cx="4468869" cy="4386330"/>
                     </a:xfrm>
                     <a:prstGeom prst="rect">
                       <a:avLst/>
@@ -3929,78 +3749,253 @@
     </w:p>
     <w:p>
       <w:pPr>
+        <w:pStyle w:val="Caption"/>
+        <w:jc w:val="center"/>
+        <w:rPr>
+          <w:sz w:val="28"/>
+          <w:szCs w:val="28"/>
+        </w:rPr>
+      </w:pPr>
+      <w:r>
+        <w:t xml:space="preserve">Figura </w:t>
+      </w:r>
+      <w:fldSimple w:instr=" SEQ Figura \* ARABIC ">
+        <w:r>
+          <w:rPr>
+            <w:noProof/>
+          </w:rPr>
+          <w:t>1</w:t>
+        </w:r>
+      </w:fldSimple>
+      <w:r>
+        <w:t xml:space="preserve"> - Diagrama de Fluxo</w:t>
+      </w:r>
+    </w:p>
+    <w:p>
+      <w:pPr>
         <w:pStyle w:val="Heading1"/>
       </w:pPr>
-      <w:bookmarkStart w:id="10" w:name="_Toc72353380"/>
+      <w:bookmarkStart w:id="8" w:name="_Toc72522841"/>
       <w:r>
         <w:lastRenderedPageBreak/>
-        <w:t>Visão Lógica</w:t>
-      </w:r>
-      <w:bookmarkEnd w:id="10"/>
+        <w:t>Metas e Restrições da Arquitetura</w:t>
+      </w:r>
+      <w:bookmarkEnd w:id="8"/>
     </w:p>
     <w:p/>
     <w:p>
       <w:pPr>
-        <w:pStyle w:val="Heading2"/>
-        <w:numPr>
-          <w:ilvl w:val="1"/>
-          <w:numId w:val="7"/>
-        </w:numPr>
-      </w:pPr>
-      <w:bookmarkStart w:id="11" w:name="_Toc72353381"/>
-      <w:r>
-        <w:t>Visão Geral</w:t>
-      </w:r>
-      <w:bookmarkEnd w:id="11"/>
-    </w:p>
-    <w:p>
-      <w:pPr>
         <w:pStyle w:val="ListParagraph"/>
-        <w:ind w:left="708" w:firstLine="348"/>
-        <w:jc w:val="both"/>
-        <w:rPr>
-          <w:sz w:val="28"/>
-          <w:szCs w:val="28"/>
-        </w:rPr>
-      </w:pPr>
-      <w:r>
-        <w:rPr>
-          <w:sz w:val="28"/>
-          <w:szCs w:val="28"/>
-        </w:rPr>
-        <w:t>O design arquitetural em camadas foi escolhido pela escalabilidade e baixo acoplamento entre as camadas, inspirado nos conceitos de DDD e Clean Architecture.</w:t>
-      </w:r>
-    </w:p>
-    <w:p>
-      <w:pPr>
-        <w:pStyle w:val="Heading2"/>
-        <w:numPr>
-          <w:ilvl w:val="1"/>
-          <w:numId w:val="7"/>
-        </w:numPr>
-      </w:pPr>
-      <w:r>
+        <w:ind w:left="0" w:firstLine="348"/>
+        <w:jc w:val="both"/>
+        <w:rPr>
+          <w:sz w:val="28"/>
+          <w:szCs w:val="28"/>
+        </w:rPr>
+      </w:pPr>
+      <w:r>
+        <w:rPr>
+          <w:sz w:val="28"/>
+          <w:szCs w:val="28"/>
+        </w:rPr>
+        <w:t>A aplicação foi definida como uma aplicação web, disponível apenas em browsers, com possibilidade de expansão para o universo mobile.</w:t>
+      </w:r>
+    </w:p>
+    <w:p>
+      <w:pPr>
+        <w:pStyle w:val="ListParagraph"/>
+        <w:ind w:left="0" w:firstLine="348"/>
+        <w:jc w:val="both"/>
+        <w:rPr>
+          <w:sz w:val="28"/>
+          <w:szCs w:val="28"/>
+        </w:rPr>
+      </w:pPr>
+      <w:r>
+        <w:rPr>
+          <w:sz w:val="28"/>
+          <w:szCs w:val="28"/>
+        </w:rPr>
+        <w:t xml:space="preserve">O projeto será desenvolvido na plataforma .NET, plataforma madura e robusta para o desenvolvimento web. O projeto de apresentação (site) será um </w:t>
+      </w:r>
+      <w:r>
+        <w:rPr>
+          <w:sz w:val="28"/>
+          <w:szCs w:val="28"/>
+        </w:rPr>
+        <w:t>WebApp</w:t>
+      </w:r>
+      <w:r>
+        <w:rPr>
+          <w:sz w:val="28"/>
+          <w:szCs w:val="28"/>
+        </w:rPr>
+        <w:t xml:space="preserve"> MVC, possibilitando a criação do site e futuros endpoints para servir como API. As demais camadas serão bibliotecas de classe</w:t>
+      </w:r>
+      <w:r>
+        <w:rPr>
+          <w:sz w:val="28"/>
+          <w:szCs w:val="28"/>
+        </w:rPr>
+        <w:t>.</w:t>
+      </w:r>
+    </w:p>
+    <w:p>
+      <w:pPr>
+        <w:pStyle w:val="ListParagraph"/>
+        <w:ind w:left="0" w:firstLine="348"/>
+        <w:jc w:val="both"/>
+        <w:rPr>
+          <w:sz w:val="28"/>
+          <w:szCs w:val="28"/>
+        </w:rPr>
+      </w:pPr>
+      <w:r>
+        <w:rPr>
+          <w:sz w:val="28"/>
+          <w:szCs w:val="28"/>
+        </w:rPr>
+        <w:t>Para o acesso ao banco de dados será utilizado o ORM Entity Framework Core 5, um framework da própria Microsoft que abstrai e facilita o acesso ao banco.</w:t>
+      </w:r>
+      <w:r>
+        <w:rPr>
+          <w:sz w:val="28"/>
+          <w:szCs w:val="28"/>
+        </w:rPr>
+        <w:t xml:space="preserve"> O banco de dados utilizado é o Postgres SQL.</w:t>
+      </w:r>
+    </w:p>
+    <w:p>
+      <w:pPr>
+        <w:pStyle w:val="ListParagraph"/>
+        <w:ind w:left="0" w:firstLine="348"/>
+        <w:jc w:val="both"/>
+        <w:rPr>
+          <w:sz w:val="28"/>
+          <w:szCs w:val="28"/>
+        </w:rPr>
+      </w:pPr>
+      <w:r>
+        <w:rPr>
+          <w:sz w:val="28"/>
+          <w:szCs w:val="28"/>
+        </w:rPr>
+        <w:t>A motivação para a escolha destas tecnologias é o conhecimento do time, maturidade da plataforma</w:t>
+      </w:r>
+      <w:r>
+        <w:rPr>
+          <w:sz w:val="28"/>
+          <w:szCs w:val="28"/>
+        </w:rPr>
+        <w:t xml:space="preserve">, grande quantidade de bibliotecas disponíveis e </w:t>
+      </w:r>
+      <w:r>
+        <w:rPr>
+          <w:sz w:val="28"/>
+          <w:szCs w:val="28"/>
+        </w:rPr>
+        <w:t>o</w:t>
+      </w:r>
+      <w:r>
+        <w:rPr>
+          <w:sz w:val="28"/>
+          <w:szCs w:val="28"/>
+        </w:rPr>
         <w:t xml:space="preserve"> </w:t>
       </w:r>
-      <w:bookmarkStart w:id="12" w:name="_Toc72353382"/>
-      <w:r>
-        <w:t>Pacotes</w:t>
-      </w:r>
-      <w:bookmarkEnd w:id="12"/>
-    </w:p>
-    <w:p>
-      <w:pPr>
-        <w:ind w:left="1416"/>
+      <w:r>
+        <w:rPr>
+          <w:sz w:val="28"/>
+          <w:szCs w:val="28"/>
+        </w:rPr>
+        <w:t xml:space="preserve">tamanho </w:t>
+      </w:r>
+      <w:r>
+        <w:rPr>
+          <w:sz w:val="28"/>
+          <w:szCs w:val="28"/>
+        </w:rPr>
+        <w:t>da comunidade</w:t>
+      </w:r>
+      <w:r>
+        <w:rPr>
+          <w:sz w:val="28"/>
+          <w:szCs w:val="28"/>
+        </w:rPr>
+        <w:t xml:space="preserve">. </w:t>
+      </w:r>
+    </w:p>
+    <w:p>
+      <w:pPr>
+        <w:pStyle w:val="ListParagraph"/>
+        <w:ind w:left="360" w:firstLine="348"/>
+        <w:jc w:val="both"/>
+        <w:rPr>
+          <w:sz w:val="28"/>
+          <w:szCs w:val="28"/>
+        </w:rPr>
+      </w:pPr>
+    </w:p>
+    <w:p>
+      <w:pPr>
+        <w:pStyle w:val="ListParagraph"/>
+        <w:ind w:left="360" w:firstLine="348"/>
+        <w:jc w:val="both"/>
+        <w:rPr>
+          <w:sz w:val="28"/>
+          <w:szCs w:val="28"/>
+        </w:rPr>
+      </w:pPr>
+    </w:p>
+    <w:p>
+      <w:pPr>
+        <w:pStyle w:val="ListParagraph"/>
+        <w:ind w:left="360" w:firstLine="348"/>
+        <w:jc w:val="both"/>
+        <w:rPr>
+          <w:sz w:val="28"/>
+          <w:szCs w:val="28"/>
+        </w:rPr>
+      </w:pPr>
+    </w:p>
+    <w:p>
+      <w:pPr>
+        <w:pStyle w:val="ListParagraph"/>
+        <w:ind w:left="360" w:firstLine="348"/>
+        <w:jc w:val="both"/>
+        <w:rPr>
+          <w:sz w:val="28"/>
+          <w:szCs w:val="28"/>
+        </w:rPr>
+      </w:pPr>
+    </w:p>
+    <w:p>
+      <w:pPr>
+        <w:pStyle w:val="Heading1"/>
+      </w:pPr>
+      <w:bookmarkStart w:id="9" w:name="_Toc72522842"/>
+      <w:r>
+        <w:lastRenderedPageBreak/>
+        <w:t xml:space="preserve">Visão </w:t>
+      </w:r>
+      <w:r>
+        <w:t>de Casos de Uso</w:t>
+      </w:r>
+      <w:bookmarkEnd w:id="9"/>
+    </w:p>
+    <w:p>
+      <w:pPr>
+        <w:keepNext/>
       </w:pPr>
       <w:r>
         <w:rPr>
           <w:noProof/>
         </w:rPr>
         <w:drawing>
-          <wp:inline distT="0" distB="0" distL="0" distR="0" wp14:anchorId="17A45E7D" wp14:editId="2FABA8BC">
-            <wp:extent cx="5200650" cy="5810250"/>
-            <wp:effectExtent l="0" t="0" r="0" b="0"/>
-            <wp:docPr id="13" name="Picture 13"/>
+          <wp:inline distT="0" distB="0" distL="0" distR="0" wp14:anchorId="28EE4770" wp14:editId="7C936D15">
+            <wp:extent cx="5023968" cy="8210550"/>
+            <wp:effectExtent l="0" t="0" r="5715" b="0"/>
+            <wp:docPr id="4" name="Picture 4"/>
             <wp:cNvGraphicFramePr>
               <a:graphicFrameLocks xmlns:a="http://schemas.openxmlformats.org/drawingml/2006/main" noChangeAspect="1"/>
             </wp:cNvGraphicFramePr>
@@ -4008,11 +4003,429 @@
               <a:graphicData uri="http://schemas.openxmlformats.org/drawingml/2006/picture">
                 <pic:pic xmlns:pic="http://schemas.openxmlformats.org/drawingml/2006/picture">
                   <pic:nvPicPr>
-                    <pic:cNvPr id="13" name="Picture 13"/>
+                    <pic:cNvPr id="0" name="Picture 2"/>
+                    <pic:cNvPicPr>
+                      <a:picLocks noChangeAspect="1" noChangeArrowheads="1"/>
+                    </pic:cNvPicPr>
+                  </pic:nvPicPr>
+                  <pic:blipFill>
+                    <a:blip r:embed="rId7">
+                      <a:extLst>
+                        <a:ext uri="{28A0092B-C50C-407E-A947-70E740481C1C}">
+                          <a14:useLocalDpi xmlns:a14="http://schemas.microsoft.com/office/drawing/2010/main" val="0"/>
+                        </a:ext>
+                      </a:extLst>
+                    </a:blip>
+                    <a:srcRect/>
+                    <a:stretch>
+                      <a:fillRect/>
+                    </a:stretch>
+                  </pic:blipFill>
+                  <pic:spPr bwMode="auto">
+                    <a:xfrm>
+                      <a:off x="0" y="0"/>
+                      <a:ext cx="5031045" cy="8222115"/>
+                    </a:xfrm>
+                    <a:prstGeom prst="rect">
+                      <a:avLst/>
+                    </a:prstGeom>
+                    <a:noFill/>
+                    <a:ln>
+                      <a:noFill/>
+                    </a:ln>
+                  </pic:spPr>
+                </pic:pic>
+              </a:graphicData>
+            </a:graphic>
+          </wp:inline>
+        </w:drawing>
+      </w:r>
+    </w:p>
+    <w:p>
+      <w:pPr>
+        <w:pStyle w:val="Caption"/>
+      </w:pPr>
+      <w:r>
+        <w:t xml:space="preserve">Figura </w:t>
+      </w:r>
+      <w:r>
+        <w:fldChar w:fldCharType="begin"/>
+      </w:r>
+      <w:r>
+        <w:instrText xml:space="preserve"> SEQ Figura \* ARABIC </w:instrText>
+      </w:r>
+      <w:r>
+        <w:fldChar w:fldCharType="separate"/>
+      </w:r>
+      <w:r>
+        <w:rPr>
+          <w:noProof/>
+        </w:rPr>
+        <w:t>2</w:t>
+      </w:r>
+      <w:r>
+        <w:rPr>
+          <w:noProof/>
+        </w:rPr>
+        <w:fldChar w:fldCharType="end"/>
+      </w:r>
+      <w:r>
+        <w:t xml:space="preserve"> - Visão de Casos de Uso</w:t>
+      </w:r>
+    </w:p>
+    <w:p>
+      <w:pPr>
+        <w:pStyle w:val="Heading1"/>
+      </w:pPr>
+      <w:bookmarkStart w:id="10" w:name="_Toc72522843"/>
+      <w:r>
+        <w:lastRenderedPageBreak/>
+        <w:t>Visão Lógica</w:t>
+      </w:r>
+      <w:bookmarkEnd w:id="10"/>
+    </w:p>
+    <w:p/>
+    <w:p>
+      <w:pPr>
+        <w:pStyle w:val="Heading2"/>
+        <w:numPr>
+          <w:ilvl w:val="1"/>
+          <w:numId w:val="7"/>
+        </w:numPr>
+      </w:pPr>
+      <w:bookmarkStart w:id="11" w:name="_Toc72522844"/>
+      <w:r>
+        <w:t>Visão Geral</w:t>
+      </w:r>
+      <w:bookmarkEnd w:id="11"/>
+    </w:p>
+    <w:p>
+      <w:pPr>
+        <w:pStyle w:val="ListParagraph"/>
+        <w:ind w:left="0" w:firstLine="708"/>
+        <w:jc w:val="both"/>
+        <w:rPr>
+          <w:sz w:val="28"/>
+          <w:szCs w:val="28"/>
+        </w:rPr>
+      </w:pPr>
+      <w:r>
+        <w:rPr>
+          <w:sz w:val="28"/>
+          <w:szCs w:val="28"/>
+        </w:rPr>
+        <w:t>O design arquitetural em camadas foi escolhido pela escalabilidade e baixo acoplamento entre as camadas, inspirado nos conceitos de DDD e Clean Architecture.</w:t>
+      </w:r>
+    </w:p>
+    <w:p>
+      <w:pPr>
+        <w:pStyle w:val="Heading2"/>
+        <w:numPr>
+          <w:ilvl w:val="1"/>
+          <w:numId w:val="7"/>
+        </w:numPr>
+      </w:pPr>
+      <w:r>
+        <w:t xml:space="preserve"> </w:t>
+      </w:r>
+      <w:bookmarkStart w:id="12" w:name="_Toc72522845"/>
+      <w:r>
+        <w:t>Pacotes</w:t>
+      </w:r>
+      <w:bookmarkEnd w:id="12"/>
+    </w:p>
+    <w:p>
+      <w:pPr>
+        <w:keepNext/>
+        <w:jc w:val="center"/>
+      </w:pPr>
+      <w:r>
+        <w:rPr>
+          <w:noProof/>
+        </w:rPr>
+        <w:drawing>
+          <wp:inline distT="0" distB="0" distL="0" distR="0" wp14:anchorId="1E0BE3F1" wp14:editId="6AA319FA">
+            <wp:extent cx="6257925" cy="4920100"/>
+            <wp:effectExtent l="0" t="0" r="0" b="0"/>
+            <wp:docPr id="9" name="Picture 9"/>
+            <wp:cNvGraphicFramePr>
+              <a:graphicFrameLocks xmlns:a="http://schemas.openxmlformats.org/drawingml/2006/main" noChangeAspect="1"/>
+            </wp:cNvGraphicFramePr>
+            <a:graphic xmlns:a="http://schemas.openxmlformats.org/drawingml/2006/main">
+              <a:graphicData uri="http://schemas.openxmlformats.org/drawingml/2006/picture">
+                <pic:pic xmlns:pic="http://schemas.openxmlformats.org/drawingml/2006/picture">
+                  <pic:nvPicPr>
+                    <pic:cNvPr id="0" name="Picture 3"/>
+                    <pic:cNvPicPr>
+                      <a:picLocks noChangeAspect="1" noChangeArrowheads="1"/>
+                    </pic:cNvPicPr>
+                  </pic:nvPicPr>
+                  <pic:blipFill>
+                    <a:blip r:embed="rId8">
+                      <a:extLst>
+                        <a:ext uri="{28A0092B-C50C-407E-A947-70E740481C1C}">
+                          <a14:useLocalDpi xmlns:a14="http://schemas.microsoft.com/office/drawing/2010/main" val="0"/>
+                        </a:ext>
+                      </a:extLst>
+                    </a:blip>
+                    <a:srcRect/>
+                    <a:stretch>
+                      <a:fillRect/>
+                    </a:stretch>
+                  </pic:blipFill>
+                  <pic:spPr bwMode="auto">
+                    <a:xfrm>
+                      <a:off x="0" y="0"/>
+                      <a:ext cx="6264199" cy="4925033"/>
+                    </a:xfrm>
+                    <a:prstGeom prst="rect">
+                      <a:avLst/>
+                    </a:prstGeom>
+                    <a:noFill/>
+                    <a:ln>
+                      <a:noFill/>
+                    </a:ln>
+                  </pic:spPr>
+                </pic:pic>
+              </a:graphicData>
+            </a:graphic>
+          </wp:inline>
+        </w:drawing>
+      </w:r>
+    </w:p>
+    <w:p>
+      <w:pPr>
+        <w:pStyle w:val="Caption"/>
+        <w:jc w:val="center"/>
+      </w:pPr>
+      <w:r>
+        <w:t xml:space="preserve">Figura </w:t>
+      </w:r>
+      <w:r>
+        <w:fldChar w:fldCharType="begin"/>
+      </w:r>
+      <w:r>
+        <w:instrText xml:space="preserve"> SEQ Figura \* ARABIC </w:instrText>
+      </w:r>
+      <w:r>
+        <w:fldChar w:fldCharType="separate"/>
+      </w:r>
+      <w:r>
+        <w:rPr>
+          <w:noProof/>
+        </w:rPr>
+        <w:t>3</w:t>
+      </w:r>
+      <w:r>
+        <w:rPr>
+          <w:noProof/>
+        </w:rPr>
+        <w:fldChar w:fldCharType="end"/>
+      </w:r>
+      <w:r>
+        <w:t xml:space="preserve"> - Visão Geral de Implementação e Fluxo</w:t>
+      </w:r>
+    </w:p>
+    <w:p>
+      <w:pPr>
+        <w:ind w:left="1416"/>
+      </w:pPr>
+    </w:p>
+    <w:p>
+      <w:pPr>
+        <w:ind w:left="1416"/>
+      </w:pPr>
+    </w:p>
+    <w:p>
+      <w:pPr>
+        <w:ind w:left="1416"/>
+      </w:pPr>
+    </w:p>
+    <w:p>
+      <w:pPr>
+        <w:ind w:left="1416"/>
+      </w:pPr>
+    </w:p>
+    <w:p>
+      <w:pPr>
+        <w:pStyle w:val="Heading1"/>
+      </w:pPr>
+      <w:bookmarkStart w:id="13" w:name="_Toc72522846"/>
+      <w:r>
+        <w:lastRenderedPageBreak/>
+        <w:t>Visão de Processos</w:t>
+      </w:r>
+      <w:bookmarkEnd w:id="13"/>
+    </w:p>
+    <w:p>
+      <w:pPr>
+        <w:ind w:left="360" w:firstLine="348"/>
+        <w:jc w:val="both"/>
+        <w:rPr>
+          <w:sz w:val="28"/>
+          <w:szCs w:val="28"/>
+        </w:rPr>
+      </w:pPr>
+      <w:r>
+        <w:rPr>
+          <w:sz w:val="28"/>
+          <w:szCs w:val="28"/>
+        </w:rPr>
+        <w:t xml:space="preserve">Como exibido na </w:t>
+      </w:r>
+      <w:r>
+        <w:rPr>
+          <w:i/>
+          <w:iCs/>
+          <w:sz w:val="28"/>
+          <w:szCs w:val="28"/>
+        </w:rPr>
+        <w:t>Figura 3</w:t>
+      </w:r>
+      <w:r>
+        <w:rPr>
+          <w:i/>
+          <w:iCs/>
+          <w:sz w:val="28"/>
+          <w:szCs w:val="28"/>
+        </w:rPr>
+        <w:t xml:space="preserve">, </w:t>
+      </w:r>
+      <w:r>
+        <w:rPr>
+          <w:sz w:val="28"/>
+          <w:szCs w:val="28"/>
+        </w:rPr>
+        <w:t>o processo de fluxo de dados de uma ação do Usuário</w:t>
+      </w:r>
+      <w:r>
+        <w:rPr>
+          <w:sz w:val="28"/>
+          <w:szCs w:val="28"/>
+        </w:rPr>
+        <w:t xml:space="preserve"> é feito da seguinte maneira:</w:t>
+      </w:r>
+    </w:p>
+    <w:p>
+      <w:pPr>
+        <w:ind w:left="360" w:firstLine="348"/>
+        <w:jc w:val="both"/>
+        <w:rPr>
+          <w:sz w:val="28"/>
+          <w:szCs w:val="28"/>
+        </w:rPr>
+      </w:pPr>
+      <w:r>
+        <w:rPr>
+          <w:sz w:val="28"/>
+          <w:szCs w:val="28"/>
+        </w:rPr>
+        <w:t xml:space="preserve">Tomando como exemplo o </w:t>
+      </w:r>
+      <w:r>
+        <w:rPr>
+          <w:b/>
+          <w:bCs/>
+          <w:sz w:val="28"/>
+          <w:szCs w:val="28"/>
+        </w:rPr>
+        <w:t>CDU</w:t>
+      </w:r>
+      <w:r>
+        <w:rPr>
+          <w:b/>
+          <w:bCs/>
+          <w:sz w:val="28"/>
+          <w:szCs w:val="28"/>
+        </w:rPr>
+        <w:t>11</w:t>
+      </w:r>
+      <w:r>
+        <w:rPr>
+          <w:b/>
+          <w:bCs/>
+          <w:sz w:val="28"/>
+          <w:szCs w:val="28"/>
+        </w:rPr>
+        <w:t xml:space="preserve"> – </w:t>
+      </w:r>
+      <w:r>
+        <w:rPr>
+          <w:b/>
+          <w:bCs/>
+          <w:sz w:val="28"/>
+          <w:szCs w:val="28"/>
+        </w:rPr>
+        <w:t xml:space="preserve">Cancelar Empréstimo, </w:t>
+      </w:r>
+      <w:r>
+        <w:rPr>
+          <w:sz w:val="28"/>
+          <w:szCs w:val="28"/>
+        </w:rPr>
+        <w:t xml:space="preserve">o usuário entra na </w:t>
+      </w:r>
+      <w:r>
+        <w:rPr>
+          <w:b/>
+          <w:bCs/>
+          <w:sz w:val="28"/>
+          <w:szCs w:val="28"/>
+        </w:rPr>
+        <w:t xml:space="preserve">View </w:t>
+      </w:r>
+      <w:r>
+        <w:rPr>
+          <w:sz w:val="28"/>
+          <w:szCs w:val="28"/>
+        </w:rPr>
+        <w:t>de detalhe de empréstimo e clica em “</w:t>
+      </w:r>
+      <w:r>
+        <w:rPr>
+          <w:i/>
+          <w:iCs/>
+          <w:sz w:val="28"/>
+          <w:szCs w:val="28"/>
+        </w:rPr>
+        <w:t>Cancelar Empréstimo</w:t>
+      </w:r>
+      <w:r>
+        <w:rPr>
+          <w:sz w:val="28"/>
+          <w:szCs w:val="28"/>
+        </w:rPr>
+        <w:t>”.</w:t>
+      </w:r>
+    </w:p>
+    <w:p>
+      <w:pPr>
+        <w:keepNext/>
+        <w:jc w:val="center"/>
+      </w:pPr>
+      <w:r>
+        <w:rPr>
+          <w:noProof/>
+          <w:sz w:val="28"/>
+          <w:szCs w:val="28"/>
+        </w:rPr>
+        <w:drawing>
+          <wp:inline distT="0" distB="0" distL="0" distR="0" wp14:anchorId="53B9EA11" wp14:editId="31E11CCB">
+            <wp:extent cx="5705475" cy="3108357"/>
+            <wp:effectExtent l="0" t="0" r="0" b="0"/>
+            <wp:docPr id="20" name="Picture 20"/>
+            <wp:cNvGraphicFramePr>
+              <a:graphicFrameLocks xmlns:a="http://schemas.openxmlformats.org/drawingml/2006/main" noChangeAspect="1"/>
+            </wp:cNvGraphicFramePr>
+            <a:graphic xmlns:a="http://schemas.openxmlformats.org/drawingml/2006/main">
+              <a:graphicData uri="http://schemas.openxmlformats.org/drawingml/2006/picture">
+                <pic:pic xmlns:pic="http://schemas.openxmlformats.org/drawingml/2006/picture">
+                  <pic:nvPicPr>
+                    <pic:cNvPr id="20" name="Picture 20"/>
                     <pic:cNvPicPr/>
                   </pic:nvPicPr>
                   <pic:blipFill>
-                    <a:blip r:embed="rId7">
+                    <a:blip r:embed="rId9">
                       <a:extLst>
                         <a:ext uri="{28A0092B-C50C-407E-A947-70E740481C1C}">
                           <a14:useLocalDpi xmlns:a14="http://schemas.microsoft.com/office/drawing/2010/main" val="0"/>
@@ -4026,7 +4439,7 @@
                   <pic:spPr>
                     <a:xfrm>
                       <a:off x="0" y="0"/>
-                      <a:ext cx="5200650" cy="5810250"/>
+                      <a:ext cx="5711116" cy="3111430"/>
                     </a:xfrm>
                     <a:prstGeom prst="rect">
                       <a:avLst/>
@@ -4041,45 +4454,621 @@
     </w:p>
     <w:p>
       <w:pPr>
-        <w:ind w:left="1416"/>
-      </w:pPr>
-    </w:p>
-    <w:p>
-      <w:pPr>
-        <w:ind w:left="1416"/>
-      </w:pPr>
-    </w:p>
-    <w:p>
-      <w:pPr>
-        <w:ind w:left="1416"/>
-      </w:pPr>
-    </w:p>
+        <w:pStyle w:val="Caption"/>
+        <w:jc w:val="center"/>
+        <w:rPr>
+          <w:sz w:val="28"/>
+          <w:szCs w:val="28"/>
+        </w:rPr>
+      </w:pPr>
+      <w:r>
+        <w:t xml:space="preserve">Figura </w:t>
+      </w:r>
+      <w:r>
+        <w:fldChar w:fldCharType="begin"/>
+      </w:r>
+      <w:r>
+        <w:instrText xml:space="preserve"> SEQ Figura \* ARABIC </w:instrText>
+      </w:r>
+      <w:r>
+        <w:fldChar w:fldCharType="separate"/>
+      </w:r>
+      <w:r>
+        <w:rPr>
+          <w:noProof/>
+        </w:rPr>
+        <w:t>4</w:t>
+      </w:r>
+      <w:r>
+        <w:rPr>
+          <w:noProof/>
+        </w:rPr>
+        <w:fldChar w:fldCharType="end"/>
+      </w:r>
+      <w:r>
+        <w:t xml:space="preserve"> - Diagrama de Sequencia</w:t>
+      </w:r>
+    </w:p>
+    <w:p>
+      <w:pPr>
+        <w:ind w:left="360" w:firstLine="348"/>
+        <w:jc w:val="both"/>
+        <w:rPr>
+          <w:b/>
+          <w:bCs/>
+          <w:sz w:val="28"/>
+          <w:szCs w:val="28"/>
+        </w:rPr>
+      </w:pPr>
+      <w:r>
+        <w:rPr>
+          <w:sz w:val="28"/>
+          <w:szCs w:val="28"/>
+        </w:rPr>
+        <w:t xml:space="preserve">A </w:t>
+      </w:r>
+      <w:r>
+        <w:rPr>
+          <w:b/>
+          <w:bCs/>
+          <w:sz w:val="28"/>
+          <w:szCs w:val="28"/>
+        </w:rPr>
+        <w:t>V</w:t>
+      </w:r>
+      <w:r>
+        <w:rPr>
+          <w:b/>
+          <w:bCs/>
+          <w:sz w:val="28"/>
+          <w:szCs w:val="28"/>
+        </w:rPr>
+        <w:t>iew</w:t>
+      </w:r>
+      <w:r>
+        <w:rPr>
+          <w:sz w:val="28"/>
+          <w:szCs w:val="28"/>
+        </w:rPr>
+        <w:t xml:space="preserve"> envia uma requisição para o </w:t>
+      </w:r>
+      <w:r>
+        <w:rPr>
+          <w:b/>
+          <w:bCs/>
+          <w:sz w:val="28"/>
+          <w:szCs w:val="28"/>
+        </w:rPr>
+        <w:t>Controller</w:t>
+      </w:r>
+      <w:r>
+        <w:rPr>
+          <w:sz w:val="28"/>
+          <w:szCs w:val="28"/>
+        </w:rPr>
+        <w:t xml:space="preserve">, que por sua vez chama o método </w:t>
+      </w:r>
+      <w:r>
+        <w:rPr>
+          <w:sz w:val="28"/>
+          <w:szCs w:val="28"/>
+        </w:rPr>
+        <w:t>“</w:t>
+      </w:r>
+      <w:proofErr w:type="spellStart"/>
+      <w:r>
+        <w:rPr>
+          <w:b/>
+          <w:bCs/>
+          <w:sz w:val="28"/>
+          <w:szCs w:val="28"/>
+        </w:rPr>
+        <w:t>CancelarEmpréstimo</w:t>
+      </w:r>
+      <w:proofErr w:type="spellEnd"/>
+      <w:r>
+        <w:rPr>
+          <w:b/>
+          <w:bCs/>
+          <w:sz w:val="28"/>
+          <w:szCs w:val="28"/>
+        </w:rPr>
+        <w:t>”</w:t>
+      </w:r>
+      <w:r>
+        <w:rPr>
+          <w:b/>
+          <w:bCs/>
+          <w:sz w:val="28"/>
+          <w:szCs w:val="28"/>
+        </w:rPr>
+        <w:t xml:space="preserve">, </w:t>
+      </w:r>
+      <w:r>
+        <w:rPr>
+          <w:sz w:val="28"/>
+          <w:szCs w:val="28"/>
+        </w:rPr>
+        <w:t xml:space="preserve">presente na Interface </w:t>
+      </w:r>
+      <w:proofErr w:type="spellStart"/>
+      <w:r>
+        <w:rPr>
+          <w:b/>
+          <w:bCs/>
+          <w:sz w:val="28"/>
+          <w:szCs w:val="28"/>
+        </w:rPr>
+        <w:t>IEmprestimoAppService</w:t>
+      </w:r>
+      <w:proofErr w:type="spellEnd"/>
+      <w:r>
+        <w:rPr>
+          <w:b/>
+          <w:bCs/>
+          <w:sz w:val="28"/>
+          <w:szCs w:val="28"/>
+        </w:rPr>
+        <w:t xml:space="preserve"> </w:t>
+      </w:r>
+      <w:r>
+        <w:rPr>
+          <w:sz w:val="28"/>
+          <w:szCs w:val="28"/>
+        </w:rPr>
+        <w:t xml:space="preserve">implementada pela classe </w:t>
+      </w:r>
+      <w:proofErr w:type="spellStart"/>
+      <w:r>
+        <w:rPr>
+          <w:b/>
+          <w:bCs/>
+          <w:sz w:val="28"/>
+          <w:szCs w:val="28"/>
+        </w:rPr>
+        <w:t>EmprestimoAppService</w:t>
+      </w:r>
+      <w:proofErr w:type="spellEnd"/>
+      <w:r>
+        <w:rPr>
+          <w:b/>
+          <w:bCs/>
+          <w:sz w:val="28"/>
+          <w:szCs w:val="28"/>
+        </w:rPr>
+        <w:t>.</w:t>
+      </w:r>
+    </w:p>
+    <w:p>
+      <w:pPr>
+        <w:ind w:left="360" w:firstLine="348"/>
+        <w:jc w:val="both"/>
+        <w:rPr>
+          <w:sz w:val="28"/>
+          <w:szCs w:val="28"/>
+        </w:rPr>
+      </w:pPr>
+      <w:r>
+        <w:rPr>
+          <w:sz w:val="28"/>
+          <w:szCs w:val="28"/>
+        </w:rPr>
+        <w:t xml:space="preserve">A função por sua vez chama o método </w:t>
+      </w:r>
+      <w:r>
+        <w:rPr>
+          <w:sz w:val="28"/>
+          <w:szCs w:val="28"/>
+        </w:rPr>
+        <w:t>“</w:t>
+      </w:r>
+      <w:proofErr w:type="spellStart"/>
+      <w:r>
+        <w:rPr>
+          <w:b/>
+          <w:bCs/>
+          <w:sz w:val="28"/>
+          <w:szCs w:val="28"/>
+        </w:rPr>
+        <w:t>Buscar</w:t>
+      </w:r>
+      <w:r>
+        <w:rPr>
+          <w:b/>
+          <w:bCs/>
+          <w:sz w:val="28"/>
+          <w:szCs w:val="28"/>
+        </w:rPr>
+        <w:t>PorId</w:t>
+      </w:r>
+      <w:proofErr w:type="spellEnd"/>
+      <w:r>
+        <w:rPr>
+          <w:b/>
+          <w:bCs/>
+          <w:sz w:val="28"/>
+          <w:szCs w:val="28"/>
+        </w:rPr>
+        <w:t>”</w:t>
+      </w:r>
+      <w:r>
+        <w:rPr>
+          <w:sz w:val="28"/>
+          <w:szCs w:val="28"/>
+        </w:rPr>
+        <w:t xml:space="preserve">, presente na interface </w:t>
+      </w:r>
+      <w:proofErr w:type="spellStart"/>
+      <w:r>
+        <w:rPr>
+          <w:b/>
+          <w:bCs/>
+          <w:sz w:val="28"/>
+          <w:szCs w:val="28"/>
+        </w:rPr>
+        <w:t>IEmprestimoRepository</w:t>
+      </w:r>
+      <w:proofErr w:type="spellEnd"/>
+      <w:r>
+        <w:rPr>
+          <w:b/>
+          <w:bCs/>
+          <w:sz w:val="28"/>
+          <w:szCs w:val="28"/>
+        </w:rPr>
+        <w:t xml:space="preserve"> </w:t>
+      </w:r>
+      <w:r>
+        <w:rPr>
+          <w:sz w:val="28"/>
+          <w:szCs w:val="28"/>
+        </w:rPr>
+        <w:t xml:space="preserve">implementada pela classe </w:t>
+      </w:r>
+      <w:proofErr w:type="spellStart"/>
+      <w:r>
+        <w:rPr>
+          <w:b/>
+          <w:bCs/>
+          <w:sz w:val="28"/>
+          <w:szCs w:val="28"/>
+        </w:rPr>
+        <w:t>EmprestimoRepository</w:t>
+      </w:r>
+      <w:proofErr w:type="spellEnd"/>
+      <w:r>
+        <w:rPr>
+          <w:b/>
+          <w:bCs/>
+          <w:sz w:val="28"/>
+          <w:szCs w:val="28"/>
+        </w:rPr>
+        <w:t xml:space="preserve">. </w:t>
+      </w:r>
+      <w:r>
+        <w:rPr>
+          <w:b/>
+          <w:bCs/>
+          <w:sz w:val="28"/>
+          <w:szCs w:val="28"/>
+        </w:rPr>
+        <w:t xml:space="preserve"> </w:t>
+      </w:r>
+      <w:r>
+        <w:rPr>
+          <w:sz w:val="28"/>
+          <w:szCs w:val="28"/>
+        </w:rPr>
+        <w:t>O método “</w:t>
+      </w:r>
+      <w:proofErr w:type="spellStart"/>
+      <w:r>
+        <w:rPr>
+          <w:b/>
+          <w:bCs/>
+          <w:sz w:val="28"/>
+          <w:szCs w:val="28"/>
+        </w:rPr>
+        <w:t>Buscar</w:t>
+      </w:r>
+      <w:r>
+        <w:rPr>
+          <w:b/>
+          <w:bCs/>
+          <w:sz w:val="28"/>
+          <w:szCs w:val="28"/>
+        </w:rPr>
+        <w:t>PorId</w:t>
+      </w:r>
+      <w:proofErr w:type="spellEnd"/>
+      <w:r>
+        <w:rPr>
+          <w:b/>
+          <w:bCs/>
+          <w:sz w:val="28"/>
+          <w:szCs w:val="28"/>
+        </w:rPr>
+        <w:t>”</w:t>
+      </w:r>
+      <w:r>
+        <w:rPr>
+          <w:sz w:val="28"/>
+          <w:szCs w:val="28"/>
+        </w:rPr>
+        <w:t xml:space="preserve"> recebe o Id do empréstimo e realiza uma consulta no banco de dados, retornado a </w:t>
+      </w:r>
+      <w:r>
+        <w:rPr>
+          <w:b/>
+          <w:bCs/>
+          <w:sz w:val="28"/>
+          <w:szCs w:val="28"/>
+        </w:rPr>
+        <w:t>Entidade Empréstimo</w:t>
+      </w:r>
+      <w:r>
+        <w:rPr>
+          <w:sz w:val="28"/>
+          <w:szCs w:val="28"/>
+        </w:rPr>
+        <w:t>.</w:t>
+      </w:r>
+    </w:p>
+    <w:p>
+      <w:pPr>
+        <w:ind w:left="360" w:firstLine="348"/>
+        <w:jc w:val="both"/>
+        <w:rPr>
+          <w:b/>
+          <w:bCs/>
+          <w:sz w:val="28"/>
+          <w:szCs w:val="28"/>
+        </w:rPr>
+      </w:pPr>
+      <w:r>
+        <w:rPr>
+          <w:sz w:val="28"/>
+          <w:szCs w:val="28"/>
+        </w:rPr>
+        <w:t>O status do Empréstimo é validado, e se tudo estiver de acordo com as regras de negócio, é invocado o método “</w:t>
+      </w:r>
+      <w:r>
+        <w:rPr>
+          <w:b/>
+          <w:bCs/>
+          <w:sz w:val="28"/>
+          <w:szCs w:val="28"/>
+        </w:rPr>
+        <w:t xml:space="preserve">Cancelar”, </w:t>
+      </w:r>
+      <w:r>
+        <w:rPr>
+          <w:sz w:val="28"/>
+          <w:szCs w:val="28"/>
+        </w:rPr>
+        <w:t xml:space="preserve">que altera o </w:t>
+      </w:r>
+      <w:r>
+        <w:rPr>
+          <w:b/>
+          <w:bCs/>
+          <w:sz w:val="28"/>
+          <w:szCs w:val="28"/>
+        </w:rPr>
+        <w:t xml:space="preserve">StatusEmprestimo </w:t>
+      </w:r>
+      <w:r>
+        <w:rPr>
+          <w:sz w:val="28"/>
+          <w:szCs w:val="28"/>
+        </w:rPr>
+        <w:t xml:space="preserve">para </w:t>
+      </w:r>
+      <w:r>
+        <w:rPr>
+          <w:b/>
+          <w:bCs/>
+          <w:sz w:val="28"/>
+          <w:szCs w:val="28"/>
+        </w:rPr>
+        <w:t>Cancelado</w:t>
+      </w:r>
+      <w:r>
+        <w:rPr>
+          <w:b/>
+          <w:bCs/>
+          <w:sz w:val="28"/>
+          <w:szCs w:val="28"/>
+        </w:rPr>
+        <w:t>.</w:t>
+      </w:r>
+    </w:p>
+    <w:p>
+      <w:pPr>
+        <w:ind w:left="360" w:firstLine="348"/>
+        <w:jc w:val="both"/>
+        <w:rPr>
+          <w:sz w:val="28"/>
+          <w:szCs w:val="28"/>
+        </w:rPr>
+      </w:pPr>
+      <w:r>
+        <w:rPr>
+          <w:sz w:val="28"/>
+          <w:szCs w:val="28"/>
+        </w:rPr>
+        <w:lastRenderedPageBreak/>
+        <w:t xml:space="preserve">Após isso, a Entidade </w:t>
+      </w:r>
+      <w:r>
+        <w:rPr>
+          <w:sz w:val="28"/>
+          <w:szCs w:val="28"/>
+        </w:rPr>
+        <w:t>Empréstimo</w:t>
+      </w:r>
+      <w:r>
+        <w:rPr>
+          <w:sz w:val="28"/>
+          <w:szCs w:val="28"/>
+        </w:rPr>
+        <w:t xml:space="preserve"> é enviada para o método “</w:t>
+      </w:r>
+      <w:r>
+        <w:rPr>
+          <w:b/>
+          <w:bCs/>
+          <w:sz w:val="28"/>
+          <w:szCs w:val="28"/>
+        </w:rPr>
+        <w:t>Atualizar</w:t>
+      </w:r>
+      <w:r>
+        <w:rPr>
+          <w:b/>
+          <w:bCs/>
+          <w:sz w:val="28"/>
+          <w:szCs w:val="28"/>
+        </w:rPr>
+        <w:t xml:space="preserve">” </w:t>
+      </w:r>
+      <w:r>
+        <w:rPr>
+          <w:sz w:val="28"/>
+          <w:szCs w:val="28"/>
+        </w:rPr>
+        <w:t xml:space="preserve">da interface </w:t>
+      </w:r>
+      <w:proofErr w:type="spellStart"/>
+      <w:r>
+        <w:rPr>
+          <w:b/>
+          <w:bCs/>
+          <w:sz w:val="28"/>
+          <w:szCs w:val="28"/>
+        </w:rPr>
+        <w:t>IEmprestimoRepository</w:t>
+      </w:r>
+      <w:proofErr w:type="spellEnd"/>
+      <w:r>
+        <w:rPr>
+          <w:sz w:val="28"/>
+          <w:szCs w:val="28"/>
+        </w:rPr>
+        <w:t>, que grava a atualização no banco de dados.</w:t>
+      </w:r>
+    </w:p>
+    <w:p>
+      <w:pPr>
+        <w:ind w:left="360" w:firstLine="348"/>
+        <w:jc w:val="both"/>
+      </w:pPr>
+      <w:r>
+        <w:rPr>
+          <w:sz w:val="28"/>
+          <w:szCs w:val="28"/>
+        </w:rPr>
+        <w:t xml:space="preserve">O </w:t>
+      </w:r>
+      <w:proofErr w:type="spellStart"/>
+      <w:r>
+        <w:rPr>
+          <w:b/>
+          <w:bCs/>
+          <w:sz w:val="28"/>
+          <w:szCs w:val="28"/>
+        </w:rPr>
+        <w:t>EmprestimoAppService</w:t>
+      </w:r>
+      <w:proofErr w:type="spellEnd"/>
+      <w:r>
+        <w:rPr>
+          <w:sz w:val="28"/>
+          <w:szCs w:val="28"/>
+        </w:rPr>
+        <w:t xml:space="preserve"> retorna que a operação foi bem sucedida para o </w:t>
+      </w:r>
+      <w:r>
+        <w:rPr>
+          <w:b/>
+          <w:bCs/>
+          <w:sz w:val="28"/>
+          <w:szCs w:val="28"/>
+        </w:rPr>
+        <w:t>Controller</w:t>
+      </w:r>
+      <w:r>
+        <w:rPr>
+          <w:b/>
+          <w:bCs/>
+          <w:sz w:val="28"/>
+          <w:szCs w:val="28"/>
+        </w:rPr>
+        <w:t xml:space="preserve">, </w:t>
+      </w:r>
+      <w:r>
+        <w:rPr>
+          <w:sz w:val="28"/>
+          <w:szCs w:val="28"/>
+        </w:rPr>
+        <w:t xml:space="preserve">que redireciona o usuário para a </w:t>
+      </w:r>
+      <w:r>
+        <w:rPr>
+          <w:b/>
+          <w:bCs/>
+          <w:sz w:val="28"/>
+          <w:szCs w:val="28"/>
+        </w:rPr>
+        <w:t>View</w:t>
+      </w:r>
+      <w:r>
+        <w:rPr>
+          <w:b/>
+          <w:bCs/>
+          <w:sz w:val="28"/>
+          <w:szCs w:val="28"/>
+        </w:rPr>
+        <w:t xml:space="preserve"> </w:t>
+      </w:r>
+      <w:r>
+        <w:rPr>
+          <w:sz w:val="28"/>
+          <w:szCs w:val="28"/>
+        </w:rPr>
+        <w:t xml:space="preserve">de Listagem de </w:t>
+      </w:r>
+      <w:proofErr w:type="spellStart"/>
+      <w:r>
+        <w:rPr>
+          <w:sz w:val="28"/>
+          <w:szCs w:val="28"/>
+        </w:rPr>
+        <w:t>Emprestimos</w:t>
+      </w:r>
+      <w:proofErr w:type="spellEnd"/>
+      <w:r>
+        <w:rPr>
+          <w:sz w:val="28"/>
+          <w:szCs w:val="28"/>
+        </w:rPr>
+        <w:t>.</w:t>
+      </w:r>
+    </w:p>
+    <w:p>
+      <w:r>
+        <w:tab/>
+      </w:r>
+      <w:r>
+        <w:tab/>
+      </w:r>
+    </w:p>
+    <w:p/>
     <w:p>
       <w:pPr>
         <w:pStyle w:val="Heading1"/>
       </w:pPr>
-      <w:bookmarkStart w:id="13" w:name="_Toc72353383"/>
-      <w:r>
-        <w:lastRenderedPageBreak/>
-        <w:t>Visão de Processos</w:t>
-      </w:r>
-      <w:bookmarkEnd w:id="13"/>
-    </w:p>
-    <w:p>
-      <w:pPr>
-        <w:ind w:left="360"/>
-        <w:rPr>
-          <w:sz w:val="28"/>
-          <w:szCs w:val="28"/>
-        </w:rPr>
-      </w:pPr>
-    </w:p>
-    <w:p/>
-    <w:p>
-      <w:pPr>
-        <w:pStyle w:val="Heading1"/>
-      </w:pPr>
-      <w:bookmarkStart w:id="14" w:name="_Toc72353384"/>
+      <w:bookmarkStart w:id="14" w:name="_Toc72522847"/>
       <w:r>
         <w:t>Visão de Implantação</w:t>
       </w:r>
@@ -4119,6 +5108,10 @@
       </w:r>
     </w:p>
     <w:p>
+      <w:pPr>
+        <w:keepNext/>
+        <w:jc w:val="center"/>
+      </w:pPr>
       <w:r>
         <w:rPr>
           <w:noProof/>
@@ -4139,7 +5132,7 @@
                     <pic:cNvPicPr/>
                   </pic:nvPicPr>
                   <pic:blipFill>
-                    <a:blip r:embed="rId8">
+                    <a:blip r:embed="rId10">
                       <a:extLst>
                         <a:ext uri="{28A0092B-C50C-407E-A947-70E740481C1C}">
                           <a14:useLocalDpi xmlns:a14="http://schemas.microsoft.com/office/drawing/2010/main" val="0"/>
@@ -4166,6 +5159,39 @@
         </w:drawing>
       </w:r>
     </w:p>
+    <w:p>
+      <w:pPr>
+        <w:pStyle w:val="Caption"/>
+        <w:jc w:val="center"/>
+      </w:pPr>
+      <w:r>
+        <w:t xml:space="preserve">Figura </w:t>
+      </w:r>
+      <w:r>
+        <w:fldChar w:fldCharType="begin"/>
+      </w:r>
+      <w:r>
+        <w:instrText xml:space="preserve"> SEQ Figura \* ARABIC </w:instrText>
+      </w:r>
+      <w:r>
+        <w:fldChar w:fldCharType="separate"/>
+      </w:r>
+      <w:r>
+        <w:rPr>
+          <w:noProof/>
+        </w:rPr>
+        <w:t>5</w:t>
+      </w:r>
+      <w:r>
+        <w:rPr>
+          <w:noProof/>
+        </w:rPr>
+        <w:fldChar w:fldCharType="end"/>
+      </w:r>
+      <w:r>
+        <w:t xml:space="preserve"> - Visão de Implantação</w:t>
+      </w:r>
+    </w:p>
     <w:p/>
     <w:p/>
     <w:p/>
@@ -4176,15 +5202,11 @@
     <w:p/>
     <w:p/>
     <w:p/>
-    <w:p/>
-    <w:p/>
-    <w:p/>
-    <w:p/>
     <w:p>
       <w:pPr>
         <w:pStyle w:val="Heading1"/>
       </w:pPr>
-      <w:bookmarkStart w:id="15" w:name="_Toc72353385"/>
+      <w:bookmarkStart w:id="15" w:name="_Toc72522848"/>
       <w:r>
         <w:lastRenderedPageBreak/>
         <w:t>Visão de Implementação</w:t>
@@ -4200,7 +5222,7 @@
           <w:numId w:val="7"/>
         </w:numPr>
       </w:pPr>
-      <w:bookmarkStart w:id="16" w:name="_Toc72353386"/>
+      <w:bookmarkStart w:id="16" w:name="_Toc72522849"/>
       <w:r>
         <w:t>Visão Geral</w:t>
       </w:r>
@@ -4209,7 +5231,7 @@
     <w:p/>
     <w:p>
       <w:pPr>
-        <w:ind w:left="1416" w:firstLine="708"/>
+        <w:ind w:firstLine="708"/>
         <w:rPr>
           <w:sz w:val="28"/>
           <w:szCs w:val="28"/>
@@ -4231,7 +5253,7 @@
           <w:numId w:val="7"/>
         </w:numPr>
       </w:pPr>
-      <w:bookmarkStart w:id="17" w:name="_Toc72353387"/>
+      <w:bookmarkStart w:id="17" w:name="_Toc72522850"/>
       <w:r>
         <w:t>Camadas</w:t>
       </w:r>
@@ -4246,7 +5268,7 @@
           <w:numId w:val="7"/>
         </w:numPr>
       </w:pPr>
-      <w:bookmarkStart w:id="18" w:name="_Toc72353388"/>
+      <w:bookmarkStart w:id="18" w:name="_Toc72522851"/>
       <w:r>
         <w:t>Camada de Presentation (Apresentação)</w:t>
       </w:r>
@@ -4256,7 +5278,7 @@
     <w:p>
       <w:pPr>
         <w:pStyle w:val="ListParagraph"/>
-        <w:ind w:left="792" w:firstLine="624"/>
+        <w:ind w:left="708" w:firstLine="624"/>
         <w:jc w:val="both"/>
         <w:rPr>
           <w:sz w:val="28"/>
@@ -4331,29 +5353,19 @@
     <w:p>
       <w:pPr>
         <w:pStyle w:val="ListParagraph"/>
+        <w:keepNext/>
         <w:ind w:left="792"/>
-        <w:jc w:val="both"/>
-        <w:rPr>
-          <w:sz w:val="28"/>
-          <w:szCs w:val="28"/>
-        </w:rPr>
-      </w:pPr>
-      <w:r>
-        <w:rPr>
-          <w:sz w:val="28"/>
-          <w:szCs w:val="28"/>
-        </w:rPr>
-        <w:tab/>
-      </w:r>
+        <w:jc w:val="center"/>
+      </w:pPr>
       <w:r>
         <w:rPr>
           <w:noProof/>
         </w:rPr>
         <w:drawing>
-          <wp:inline distT="0" distB="0" distL="0" distR="0" wp14:anchorId="14511700" wp14:editId="05EC21A9">
-            <wp:extent cx="5400040" cy="1649730"/>
-            <wp:effectExtent l="0" t="0" r="0" b="7620"/>
-            <wp:docPr id="1" name="Picture 1"/>
+          <wp:inline distT="0" distB="0" distL="0" distR="0" wp14:anchorId="788A9A08" wp14:editId="1AEC8505">
+            <wp:extent cx="4622223" cy="2990850"/>
+            <wp:effectExtent l="0" t="0" r="6985" b="0"/>
+            <wp:docPr id="10" name="Picture 10"/>
             <wp:cNvGraphicFramePr>
               <a:graphicFrameLocks xmlns:a="http://schemas.openxmlformats.org/drawingml/2006/main" noChangeAspect="1"/>
             </wp:cNvGraphicFramePr>
@@ -4361,23 +5373,36 @@
               <a:graphicData uri="http://schemas.openxmlformats.org/drawingml/2006/picture">
                 <pic:pic xmlns:pic="http://schemas.openxmlformats.org/drawingml/2006/picture">
                   <pic:nvPicPr>
-                    <pic:cNvPr id="1" name=""/>
-                    <pic:cNvPicPr/>
+                    <pic:cNvPr id="0" name="Picture 4"/>
+                    <pic:cNvPicPr>
+                      <a:picLocks noChangeAspect="1" noChangeArrowheads="1"/>
+                    </pic:cNvPicPr>
                   </pic:nvPicPr>
                   <pic:blipFill>
-                    <a:blip r:embed="rId9"/>
+                    <a:blip r:embed="rId11">
+                      <a:extLst>
+                        <a:ext uri="{28A0092B-C50C-407E-A947-70E740481C1C}">
+                          <a14:useLocalDpi xmlns:a14="http://schemas.microsoft.com/office/drawing/2010/main" val="0"/>
+                        </a:ext>
+                      </a:extLst>
+                    </a:blip>
+                    <a:srcRect/>
                     <a:stretch>
                       <a:fillRect/>
                     </a:stretch>
                   </pic:blipFill>
-                  <pic:spPr>
+                  <pic:spPr bwMode="auto">
                     <a:xfrm>
                       <a:off x="0" y="0"/>
-                      <a:ext cx="5400040" cy="1649730"/>
+                      <a:ext cx="4626651" cy="2993715"/>
                     </a:xfrm>
                     <a:prstGeom prst="rect">
                       <a:avLst/>
                     </a:prstGeom>
+                    <a:noFill/>
+                    <a:ln>
+                      <a:noFill/>
+                    </a:ln>
                   </pic:spPr>
                 </pic:pic>
               </a:graphicData>
@@ -4388,6 +5413,43 @@
     </w:p>
     <w:p>
       <w:pPr>
+        <w:pStyle w:val="Caption"/>
+        <w:jc w:val="center"/>
+        <w:rPr>
+          <w:sz w:val="28"/>
+          <w:szCs w:val="28"/>
+        </w:rPr>
+      </w:pPr>
+      <w:r>
+        <w:t xml:space="preserve">Figura </w:t>
+      </w:r>
+      <w:r>
+        <w:fldChar w:fldCharType="begin"/>
+      </w:r>
+      <w:r>
+        <w:instrText xml:space="preserve"> SEQ Figura \* ARABIC </w:instrText>
+      </w:r>
+      <w:r>
+        <w:fldChar w:fldCharType="separate"/>
+      </w:r>
+      <w:r>
+        <w:rPr>
+          <w:noProof/>
+        </w:rPr>
+        <w:t>6</w:t>
+      </w:r>
+      <w:r>
+        <w:rPr>
+          <w:noProof/>
+        </w:rPr>
+        <w:fldChar w:fldCharType="end"/>
+      </w:r>
+      <w:r>
+        <w:t xml:space="preserve"> - Diagrama de Presentation</w:t>
+      </w:r>
+    </w:p>
+    <w:p>
+      <w:pPr>
         <w:pStyle w:val="ListParagraph"/>
         <w:ind w:left="792"/>
         <w:jc w:val="both"/>
@@ -4609,36 +5671,9 @@
           <w:sz w:val="28"/>
           <w:szCs w:val="28"/>
         </w:rPr>
+        <w:lastRenderedPageBreak/>
         <w:t>interface, e utilizar estas interfaces para ter acesso às instancias das implementações em outras camadas.</w:t>
       </w:r>
-    </w:p>
-    <w:p>
-      <w:pPr>
-        <w:pStyle w:val="ListParagraph"/>
-        <w:ind w:left="792" w:firstLine="624"/>
-        <w:jc w:val="both"/>
-        <w:rPr>
-          <w:sz w:val="28"/>
-          <w:szCs w:val="28"/>
-        </w:rPr>
-      </w:pPr>
-      <w:r>
-        <w:rPr>
-          <w:sz w:val="28"/>
-          <w:szCs w:val="28"/>
-        </w:rPr>
-        <w:t>A camada de Presentation faz referência a todas as camadas do sistema.</w:t>
-      </w:r>
-    </w:p>
-    <w:p>
-      <w:pPr>
-        <w:ind w:left="708"/>
-      </w:pPr>
-    </w:p>
-    <w:p>
-      <w:pPr>
-        <w:ind w:left="708"/>
-      </w:pPr>
     </w:p>
     <w:p>
       <w:pPr>
@@ -4648,22 +5683,9 @@
           <w:numId w:val="7"/>
         </w:numPr>
       </w:pPr>
-      <w:bookmarkStart w:id="19" w:name="_Toc72353389"/>
-      <w:r>
-        <w:lastRenderedPageBreak/>
-        <w:t xml:space="preserve">Camada de </w:t>
-      </w:r>
-      <w:r>
-        <w:t>Application</w:t>
-      </w:r>
-      <w:r>
-        <w:t xml:space="preserve"> (</w:t>
-      </w:r>
-      <w:r>
-        <w:t>Aplicação</w:t>
-      </w:r>
-      <w:r>
-        <w:t>)</w:t>
+      <w:bookmarkStart w:id="19" w:name="_Toc72522852"/>
+      <w:r>
+        <w:t>Camada de Application (Aplicação)</w:t>
       </w:r>
       <w:bookmarkEnd w:id="19"/>
     </w:p>
@@ -4682,14 +5704,7 @@
           <w:sz w:val="28"/>
           <w:szCs w:val="28"/>
         </w:rPr>
-        <w:t>A camada de aplicação é responsável por orquestrar as operações de leitura e escrita da aplicação</w:t>
-      </w:r>
-      <w:r>
-        <w:rPr>
-          <w:sz w:val="28"/>
-          <w:szCs w:val="28"/>
-        </w:rPr>
-        <w:t xml:space="preserve">, ela contém </w:t>
+        <w:t xml:space="preserve">A camada de aplicação é responsável por orquestrar as operações de leitura e escrita da aplicação, ela contém </w:t>
       </w:r>
       <w:r>
         <w:rPr>
@@ -4765,17 +5780,19 @@
     </w:p>
     <w:p>
       <w:pPr>
+        <w:keepNext/>
         <w:ind w:left="708"/>
+        <w:jc w:val="center"/>
       </w:pPr>
       <w:r>
         <w:rPr>
           <w:noProof/>
         </w:rPr>
         <w:drawing>
-          <wp:inline distT="0" distB="0" distL="0" distR="0" wp14:anchorId="6243D091" wp14:editId="5EA544E2">
-            <wp:extent cx="5400040" cy="1677035"/>
-            <wp:effectExtent l="0" t="0" r="0" b="0"/>
-            <wp:docPr id="6" name="Picture 6"/>
+          <wp:inline distT="0" distB="0" distL="0" distR="0" wp14:anchorId="137BD58E" wp14:editId="7312FE6A">
+            <wp:extent cx="4887191" cy="3162300"/>
+            <wp:effectExtent l="0" t="0" r="8890" b="0"/>
+            <wp:docPr id="14" name="Picture 14"/>
             <wp:cNvGraphicFramePr>
               <a:graphicFrameLocks xmlns:a="http://schemas.openxmlformats.org/drawingml/2006/main" noChangeAspect="1"/>
             </wp:cNvGraphicFramePr>
@@ -4783,23 +5800,36 @@
               <a:graphicData uri="http://schemas.openxmlformats.org/drawingml/2006/picture">
                 <pic:pic xmlns:pic="http://schemas.openxmlformats.org/drawingml/2006/picture">
                   <pic:nvPicPr>
-                    <pic:cNvPr id="1" name=""/>
-                    <pic:cNvPicPr/>
+                    <pic:cNvPr id="0" name="Picture 5"/>
+                    <pic:cNvPicPr>
+                      <a:picLocks noChangeAspect="1" noChangeArrowheads="1"/>
+                    </pic:cNvPicPr>
                   </pic:nvPicPr>
                   <pic:blipFill>
-                    <a:blip r:embed="rId10"/>
+                    <a:blip r:embed="rId12">
+                      <a:extLst>
+                        <a:ext uri="{28A0092B-C50C-407E-A947-70E740481C1C}">
+                          <a14:useLocalDpi xmlns:a14="http://schemas.microsoft.com/office/drawing/2010/main" val="0"/>
+                        </a:ext>
+                      </a:extLst>
+                    </a:blip>
+                    <a:srcRect/>
                     <a:stretch>
                       <a:fillRect/>
                     </a:stretch>
                   </pic:blipFill>
-                  <pic:spPr>
+                  <pic:spPr bwMode="auto">
                     <a:xfrm>
                       <a:off x="0" y="0"/>
-                      <a:ext cx="5400040" cy="1677035"/>
+                      <a:ext cx="4891531" cy="3165108"/>
                     </a:xfrm>
                     <a:prstGeom prst="rect">
                       <a:avLst/>
                     </a:prstGeom>
+                    <a:noFill/>
+                    <a:ln>
+                      <a:noFill/>
+                    </a:ln>
                   </pic:spPr>
                 </pic:pic>
               </a:graphicData>
@@ -4810,6 +5840,39 @@
     </w:p>
     <w:p>
       <w:pPr>
+        <w:pStyle w:val="Caption"/>
+        <w:jc w:val="center"/>
+      </w:pPr>
+      <w:r>
+        <w:t xml:space="preserve">Figura </w:t>
+      </w:r>
+      <w:r>
+        <w:fldChar w:fldCharType="begin"/>
+      </w:r>
+      <w:r>
+        <w:instrText xml:space="preserve"> SEQ Figura \* ARABIC </w:instrText>
+      </w:r>
+      <w:r>
+        <w:fldChar w:fldCharType="separate"/>
+      </w:r>
+      <w:r>
+        <w:rPr>
+          <w:noProof/>
+        </w:rPr>
+        <w:t>7</w:t>
+      </w:r>
+      <w:r>
+        <w:rPr>
+          <w:noProof/>
+        </w:rPr>
+        <w:fldChar w:fldCharType="end"/>
+      </w:r>
+      <w:r>
+        <w:t xml:space="preserve"> - Diagrama de Application</w:t>
+      </w:r>
+    </w:p>
+    <w:p>
+      <w:pPr>
         <w:ind w:left="792" w:firstLine="624"/>
         <w:contextualSpacing/>
         <w:jc w:val="both"/>
@@ -5043,46 +6106,6 @@
           <w:sz w:val="28"/>
           <w:szCs w:val="28"/>
         </w:rPr>
-      </w:pPr>
-    </w:p>
-    <w:p>
-      <w:pPr>
-        <w:ind w:left="708"/>
-      </w:pPr>
-    </w:p>
-    <w:p>
-      <w:pPr>
-        <w:ind w:left="708"/>
-      </w:pPr>
-    </w:p>
-    <w:p>
-      <w:pPr>
-        <w:ind w:left="708"/>
-      </w:pPr>
-    </w:p>
-    <w:p>
-      <w:pPr>
-        <w:ind w:left="708"/>
-      </w:pPr>
-    </w:p>
-    <w:p>
-      <w:pPr>
-        <w:ind w:left="708"/>
-      </w:pPr>
-    </w:p>
-    <w:p>
-      <w:pPr>
-        <w:ind w:left="708"/>
-      </w:pPr>
-    </w:p>
-    <w:p>
-      <w:pPr>
-        <w:ind w:left="708"/>
-      </w:pPr>
-    </w:p>
-    <w:p>
-      <w:pPr>
-        <w:ind w:left="708"/>
       </w:pPr>
     </w:p>
     <w:p>
@@ -5098,22 +6121,10 @@
           <w:numId w:val="7"/>
         </w:numPr>
       </w:pPr>
-      <w:bookmarkStart w:id="20" w:name="_Toc72353390"/>
+      <w:bookmarkStart w:id="20" w:name="_Toc72522853"/>
       <w:r>
         <w:lastRenderedPageBreak/>
-        <w:t xml:space="preserve">Camada de </w:t>
-      </w:r>
-      <w:r>
-        <w:t>Domain</w:t>
-      </w:r>
-      <w:r>
-        <w:t xml:space="preserve"> (</w:t>
-      </w:r>
-      <w:r>
-        <w:t>Domínio</w:t>
-      </w:r>
-      <w:r>
-        <w:t>)</w:t>
+        <w:t>Camada de Domain (Domínio)</w:t>
       </w:r>
       <w:bookmarkEnd w:id="20"/>
     </w:p>
@@ -5166,24 +6177,19 @@
     <w:p>
       <w:pPr>
         <w:pStyle w:val="ListParagraph"/>
+        <w:keepNext/>
         <w:ind w:left="792"/>
-        <w:jc w:val="both"/>
-        <w:rPr>
-          <w:b/>
-          <w:bCs/>
-          <w:sz w:val="28"/>
-          <w:szCs w:val="28"/>
-        </w:rPr>
+        <w:jc w:val="center"/>
       </w:pPr>
       <w:r>
         <w:rPr>
           <w:noProof/>
         </w:rPr>
         <w:drawing>
-          <wp:inline distT="0" distB="0" distL="0" distR="0" wp14:anchorId="4530BE8F" wp14:editId="7A0B4DDC">
-            <wp:extent cx="5400040" cy="1788795"/>
-            <wp:effectExtent l="0" t="0" r="0" b="1905"/>
-            <wp:docPr id="8" name="Picture 8"/>
+          <wp:inline distT="0" distB="0" distL="0" distR="0" wp14:anchorId="46D322B5" wp14:editId="0335BADC">
+            <wp:extent cx="4772025" cy="3087781"/>
+            <wp:effectExtent l="0" t="0" r="0" b="0"/>
+            <wp:docPr id="17" name="Picture 17"/>
             <wp:cNvGraphicFramePr>
               <a:graphicFrameLocks xmlns:a="http://schemas.openxmlformats.org/drawingml/2006/main" noChangeAspect="1"/>
             </wp:cNvGraphicFramePr>
@@ -5191,23 +6197,36 @@
               <a:graphicData uri="http://schemas.openxmlformats.org/drawingml/2006/picture">
                 <pic:pic xmlns:pic="http://schemas.openxmlformats.org/drawingml/2006/picture">
                   <pic:nvPicPr>
-                    <pic:cNvPr id="1" name=""/>
-                    <pic:cNvPicPr/>
+                    <pic:cNvPr id="0" name="Picture 13"/>
+                    <pic:cNvPicPr>
+                      <a:picLocks noChangeAspect="1" noChangeArrowheads="1"/>
+                    </pic:cNvPicPr>
                   </pic:nvPicPr>
                   <pic:blipFill>
-                    <a:blip r:embed="rId11"/>
+                    <a:blip r:embed="rId13">
+                      <a:extLst>
+                        <a:ext uri="{28A0092B-C50C-407E-A947-70E740481C1C}">
+                          <a14:useLocalDpi xmlns:a14="http://schemas.microsoft.com/office/drawing/2010/main" val="0"/>
+                        </a:ext>
+                      </a:extLst>
+                    </a:blip>
+                    <a:srcRect/>
                     <a:stretch>
                       <a:fillRect/>
                     </a:stretch>
                   </pic:blipFill>
-                  <pic:spPr>
+                  <pic:spPr bwMode="auto">
                     <a:xfrm>
                       <a:off x="0" y="0"/>
-                      <a:ext cx="5400040" cy="1788795"/>
+                      <a:ext cx="4778702" cy="3092102"/>
                     </a:xfrm>
                     <a:prstGeom prst="rect">
                       <a:avLst/>
                     </a:prstGeom>
+                    <a:noFill/>
+                    <a:ln>
+                      <a:noFill/>
+                    </a:ln>
                   </pic:spPr>
                 </pic:pic>
               </a:graphicData>
@@ -5218,6 +6237,45 @@
     </w:p>
     <w:p>
       <w:pPr>
+        <w:pStyle w:val="Caption"/>
+        <w:jc w:val="center"/>
+        <w:rPr>
+          <w:b/>
+          <w:bCs/>
+          <w:sz w:val="28"/>
+          <w:szCs w:val="28"/>
+        </w:rPr>
+      </w:pPr>
+      <w:r>
+        <w:t xml:space="preserve">Figura </w:t>
+      </w:r>
+      <w:r>
+        <w:fldChar w:fldCharType="begin"/>
+      </w:r>
+      <w:r>
+        <w:instrText xml:space="preserve"> SEQ Figura \* ARABIC </w:instrText>
+      </w:r>
+      <w:r>
+        <w:fldChar w:fldCharType="separate"/>
+      </w:r>
+      <w:r>
+        <w:rPr>
+          <w:noProof/>
+        </w:rPr>
+        <w:t>8</w:t>
+      </w:r>
+      <w:r>
+        <w:rPr>
+          <w:noProof/>
+        </w:rPr>
+        <w:fldChar w:fldCharType="end"/>
+      </w:r>
+      <w:r>
+        <w:t xml:space="preserve"> - Diagrama do Domain</w:t>
+      </w:r>
+    </w:p>
+    <w:p>
+      <w:pPr>
         <w:pStyle w:val="ListParagraph"/>
         <w:ind w:left="792"/>
         <w:jc w:val="both"/>
@@ -5298,14 +6356,7 @@
           <w:sz w:val="28"/>
           <w:szCs w:val="28"/>
         </w:rPr>
-        <w:t xml:space="preserve">conter regras de negócio para sua </w:t>
-      </w:r>
-      <w:r>
-        <w:rPr>
-          <w:sz w:val="28"/>
-          <w:szCs w:val="28"/>
-        </w:rPr>
-        <w:t>criação, manipulação e validação.</w:t>
+        <w:t>conter regras de negócio para sua criação, manipulação e validação.</w:t>
       </w:r>
     </w:p>
     <w:p>
@@ -5323,21 +6374,7 @@
           <w:sz w:val="28"/>
           <w:szCs w:val="28"/>
         </w:rPr>
-        <w:t xml:space="preserve">Para realizar a validação, a entidade deve fazer referência a </w:t>
-      </w:r>
-      <w:r>
-        <w:rPr>
-          <w:sz w:val="28"/>
-          <w:szCs w:val="28"/>
-        </w:rPr>
-        <w:t>sua</w:t>
-      </w:r>
-      <w:r>
-        <w:rPr>
-          <w:sz w:val="28"/>
-          <w:szCs w:val="28"/>
-        </w:rPr>
-        <w:t xml:space="preserve"> classe de validação contida em </w:t>
+        <w:t xml:space="preserve">Para realizar a validação, a entidade deve fazer referência a sua classe de validação contida em </w:t>
       </w:r>
       <w:r>
         <w:rPr>
@@ -5362,21 +6399,7 @@
           <w:sz w:val="28"/>
           <w:szCs w:val="28"/>
         </w:rPr>
-        <w:t xml:space="preserve">as classes de validação utilizam do FluentValidation </w:t>
-      </w:r>
-      <w:r>
-        <w:rPr>
-          <w:sz w:val="28"/>
-          <w:szCs w:val="28"/>
-        </w:rPr>
-        <w:t xml:space="preserve">(pacote) </w:t>
-      </w:r>
-      <w:r>
-        <w:rPr>
-          <w:sz w:val="28"/>
-          <w:szCs w:val="28"/>
-        </w:rPr>
-        <w:t>para definir suas regras.</w:t>
+        <w:t>as classes de validação utilizam do FluentValidation (pacote) para definir suas regras.</w:t>
       </w:r>
     </w:p>
     <w:p>
@@ -5496,11 +6519,6 @@
         <w:t>A camada de domínio não depende de nenhuma outra camada.</w:t>
       </w:r>
     </w:p>
-    <w:p/>
-    <w:p/>
-    <w:p/>
-    <w:p/>
-    <w:p/>
     <w:p/>
     <w:p/>
     <w:p/>
@@ -5513,7 +6531,7 @@
           <w:numId w:val="7"/>
         </w:numPr>
       </w:pPr>
-      <w:bookmarkStart w:id="21" w:name="_Toc72353391"/>
+      <w:bookmarkStart w:id="21" w:name="_Toc72522854"/>
       <w:r>
         <w:lastRenderedPageBreak/>
         <w:t>Camada de Infra</w:t>
@@ -5538,21 +6556,7 @@
           <w:sz w:val="28"/>
           <w:szCs w:val="28"/>
         </w:rPr>
-        <w:t>Na camada de infra</w:t>
-      </w:r>
-      <w:r>
-        <w:rPr>
-          <w:sz w:val="28"/>
-          <w:szCs w:val="28"/>
-        </w:rPr>
-        <w:t xml:space="preserve"> é responsável pelo acesso ao banco de dados, nela</w:t>
-      </w:r>
-      <w:r>
-        <w:rPr>
-          <w:sz w:val="28"/>
-          <w:szCs w:val="28"/>
-        </w:rPr>
-        <w:t xml:space="preserve"> temos o </w:t>
+        <w:t xml:space="preserve">Na camada de infra é responsável pelo acesso ao banco de dados, nela temos o </w:t>
       </w:r>
       <w:r>
         <w:rPr>
@@ -5567,22 +6571,19 @@
     <w:p>
       <w:pPr>
         <w:pStyle w:val="ListParagraph"/>
+        <w:keepNext/>
         <w:ind w:left="792"/>
-        <w:jc w:val="both"/>
-        <w:rPr>
-          <w:sz w:val="28"/>
-          <w:szCs w:val="28"/>
-        </w:rPr>
+        <w:jc w:val="center"/>
       </w:pPr>
       <w:r>
         <w:rPr>
           <w:noProof/>
         </w:rPr>
         <w:drawing>
-          <wp:inline distT="0" distB="0" distL="0" distR="0" wp14:anchorId="5F1FA83A" wp14:editId="5C859754">
-            <wp:extent cx="5400040" cy="1589405"/>
-            <wp:effectExtent l="0" t="0" r="0" b="0"/>
-            <wp:docPr id="11" name="Picture 11"/>
+          <wp:inline distT="0" distB="0" distL="0" distR="0" wp14:anchorId="5FFC46CF" wp14:editId="48E2A70F">
+            <wp:extent cx="5057775" cy="4970999"/>
+            <wp:effectExtent l="0" t="0" r="0" b="1270"/>
+            <wp:docPr id="18" name="Picture 18"/>
             <wp:cNvGraphicFramePr>
               <a:graphicFrameLocks xmlns:a="http://schemas.openxmlformats.org/drawingml/2006/main" noChangeAspect="1"/>
             </wp:cNvGraphicFramePr>
@@ -5590,23 +6591,36 @@
               <a:graphicData uri="http://schemas.openxmlformats.org/drawingml/2006/picture">
                 <pic:pic xmlns:pic="http://schemas.openxmlformats.org/drawingml/2006/picture">
                   <pic:nvPicPr>
-                    <pic:cNvPr id="1" name=""/>
-                    <pic:cNvPicPr/>
+                    <pic:cNvPr id="0" name="Picture 14"/>
+                    <pic:cNvPicPr>
+                      <a:picLocks noChangeAspect="1" noChangeArrowheads="1"/>
+                    </pic:cNvPicPr>
                   </pic:nvPicPr>
                   <pic:blipFill>
-                    <a:blip r:embed="rId12"/>
+                    <a:blip r:embed="rId14">
+                      <a:extLst>
+                        <a:ext uri="{28A0092B-C50C-407E-A947-70E740481C1C}">
+                          <a14:useLocalDpi xmlns:a14="http://schemas.microsoft.com/office/drawing/2010/main" val="0"/>
+                        </a:ext>
+                      </a:extLst>
+                    </a:blip>
+                    <a:srcRect/>
                     <a:stretch>
                       <a:fillRect/>
                     </a:stretch>
                   </pic:blipFill>
-                  <pic:spPr>
+                  <pic:spPr bwMode="auto">
                     <a:xfrm>
                       <a:off x="0" y="0"/>
-                      <a:ext cx="5400040" cy="1589405"/>
+                      <a:ext cx="5060109" cy="4973293"/>
                     </a:xfrm>
                     <a:prstGeom prst="rect">
                       <a:avLst/>
                     </a:prstGeom>
+                    <a:noFill/>
+                    <a:ln>
+                      <a:noFill/>
+                    </a:ln>
                   </pic:spPr>
                 </pic:pic>
               </a:graphicData>
@@ -5617,6 +6631,43 @@
     </w:p>
     <w:p>
       <w:pPr>
+        <w:pStyle w:val="Caption"/>
+        <w:jc w:val="center"/>
+        <w:rPr>
+          <w:sz w:val="28"/>
+          <w:szCs w:val="28"/>
+        </w:rPr>
+      </w:pPr>
+      <w:r>
+        <w:t xml:space="preserve">Figura </w:t>
+      </w:r>
+      <w:r>
+        <w:fldChar w:fldCharType="begin"/>
+      </w:r>
+      <w:r>
+        <w:instrText xml:space="preserve"> SEQ Figura \* ARABIC </w:instrText>
+      </w:r>
+      <w:r>
+        <w:fldChar w:fldCharType="separate"/>
+      </w:r>
+      <w:r>
+        <w:rPr>
+          <w:noProof/>
+        </w:rPr>
+        <w:t>9</w:t>
+      </w:r>
+      <w:r>
+        <w:rPr>
+          <w:noProof/>
+        </w:rPr>
+        <w:fldChar w:fldCharType="end"/>
+      </w:r>
+      <w:r>
+        <w:t>- Diagrama de Infra</w:t>
+      </w:r>
+    </w:p>
+    <w:p>
+      <w:pPr>
         <w:pStyle w:val="ListParagraph"/>
         <w:ind w:left="792"/>
         <w:jc w:val="both"/>
@@ -5647,21 +6698,7 @@
           <w:sz w:val="28"/>
           <w:szCs w:val="28"/>
         </w:rPr>
-        <w:t xml:space="preserve"> para o acesso a banco</w:t>
-      </w:r>
-      <w:r>
-        <w:rPr>
-          <w:sz w:val="28"/>
-          <w:szCs w:val="28"/>
-        </w:rPr>
-        <w:t>. T</w:t>
-      </w:r>
-      <w:r>
-        <w:rPr>
-          <w:sz w:val="28"/>
-          <w:szCs w:val="28"/>
-        </w:rPr>
-        <w:t xml:space="preserve">emos a classe </w:t>
+        <w:t xml:space="preserve"> para o acesso a banco. Temos a classe </w:t>
       </w:r>
       <w:r>
         <w:rPr>
@@ -5686,35 +6723,7 @@
           <w:sz w:val="28"/>
           <w:szCs w:val="28"/>
         </w:rPr>
-        <w:t>que representa o contexto da aplicação com o banco, nel</w:t>
-      </w:r>
-      <w:r>
-        <w:rPr>
-          <w:sz w:val="28"/>
-          <w:szCs w:val="28"/>
-        </w:rPr>
-        <w:t>a</w:t>
-      </w:r>
-      <w:r>
-        <w:rPr>
-          <w:sz w:val="28"/>
-          <w:szCs w:val="28"/>
-        </w:rPr>
-        <w:t xml:space="preserve"> definimos quais as entidades são mapeada</w:t>
-      </w:r>
-      <w:r>
-        <w:rPr>
-          <w:sz w:val="28"/>
-          <w:szCs w:val="28"/>
-        </w:rPr>
-        <w:t>s e chamamos cada classe de configuração</w:t>
-      </w:r>
-      <w:r>
-        <w:rPr>
-          <w:sz w:val="28"/>
-          <w:szCs w:val="28"/>
-        </w:rPr>
-        <w:t>.</w:t>
+        <w:t>que representa o contexto da aplicação com o banco, nela definimos quais as entidades são mapeadas e chamamos cada classe de configuração.</w:t>
       </w:r>
     </w:p>
     <w:p>
@@ -5767,35 +6776,7 @@
           <w:sz w:val="28"/>
           <w:szCs w:val="28"/>
         </w:rPr>
-        <w:t>temos as classes de configuração de mapeamento de cada entidade com o banco, é nela que definimos</w:t>
-      </w:r>
-      <w:r>
-        <w:rPr>
-          <w:sz w:val="28"/>
-          <w:szCs w:val="28"/>
-        </w:rPr>
-        <w:t xml:space="preserve">, </w:t>
-      </w:r>
-      <w:r>
-        <w:rPr>
-          <w:sz w:val="28"/>
-          <w:szCs w:val="28"/>
-        </w:rPr>
-        <w:t>por exemplo</w:t>
-      </w:r>
-      <w:r>
-        <w:rPr>
-          <w:sz w:val="28"/>
-          <w:szCs w:val="28"/>
-        </w:rPr>
-        <w:t>,</w:t>
-      </w:r>
-      <w:r>
-        <w:rPr>
-          <w:sz w:val="28"/>
-          <w:szCs w:val="28"/>
-        </w:rPr>
-        <w:t xml:space="preserve"> o tipo de cada coluna, nome da tabela, relacionamento entre tabelas e etc.</w:t>
+        <w:t>temos as classes de configuração de mapeamento de cada entidade com o banco, é nela que definimos, por exemplo, o tipo de cada coluna, nome da tabela, relacionamento entre tabelas e etc.</w:t>
       </w:r>
     </w:p>
     <w:p>
@@ -5815,6 +6796,7 @@
           <w:sz w:val="28"/>
           <w:szCs w:val="28"/>
         </w:rPr>
+        <w:lastRenderedPageBreak/>
         <w:tab/>
         <w:t xml:space="preserve">O Entity framework gera os scripts de migração automaticamente a partir da linha de comando e os armazena na pasta </w:t>
       </w:r>
@@ -5863,22 +6845,20 @@
         <w:t>temos a implementação das interfaces da camada de domínio, onde estão armazenadas as funções de leitura e escrita no banco.</w:t>
       </w:r>
     </w:p>
-    <w:p/>
-    <w:p/>
-    <w:p/>
-    <w:p/>
-    <w:p/>
-    <w:p/>
-    <w:p/>
-    <w:p/>
-    <w:p/>
+    <w:p>
+      <w:pPr>
+        <w:rPr>
+          <w:i/>
+          <w:iCs/>
+        </w:rPr>
+      </w:pPr>
+    </w:p>
     <w:p>
       <w:pPr>
         <w:pStyle w:val="Heading1"/>
       </w:pPr>
-      <w:bookmarkStart w:id="22" w:name="_Toc72353392"/>
-      <w:r>
-        <w:lastRenderedPageBreak/>
+      <w:bookmarkStart w:id="22" w:name="_Toc72522855"/>
+      <w:r>
         <w:t>Visão de Dados</w:t>
       </w:r>
       <w:bookmarkEnd w:id="22"/>
@@ -5905,7 +6885,7 @@
                     <pic:cNvPicPr/>
                   </pic:nvPicPr>
                   <pic:blipFill>
-                    <a:blip r:embed="rId13" cstate="print">
+                    <a:blip r:embed="rId15" cstate="print">
                       <a:extLst>
                         <a:ext uri="{28A0092B-C50C-407E-A947-70E740481C1C}">
                           <a14:useLocalDpi xmlns:a14="http://schemas.microsoft.com/office/drawing/2010/main" val="0"/>
@@ -5937,8 +6917,9 @@
       <w:pPr>
         <w:pStyle w:val="Heading1"/>
       </w:pPr>
-      <w:bookmarkStart w:id="23" w:name="_Toc72353393"/>
-      <w:r>
+      <w:bookmarkStart w:id="23" w:name="_Toc72522856"/>
+      <w:r>
+        <w:lastRenderedPageBreak/>
         <w:t>Tamanho e Desempenho</w:t>
       </w:r>
       <w:bookmarkEnd w:id="23"/>
@@ -5972,7 +6953,7 @@
       <w:pPr>
         <w:pStyle w:val="Heading1"/>
       </w:pPr>
-      <w:bookmarkStart w:id="24" w:name="_Toc72353394"/>
+      <w:bookmarkStart w:id="24" w:name="_Toc72522857"/>
       <w:r>
         <w:t>Qualidade</w:t>
       </w:r>
@@ -6000,9 +6981,8 @@
       <w:pPr>
         <w:pStyle w:val="Heading1"/>
       </w:pPr>
-      <w:bookmarkStart w:id="25" w:name="_Toc72353395"/>
-      <w:r>
-        <w:lastRenderedPageBreak/>
+      <w:bookmarkStart w:id="25" w:name="_Toc72522858"/>
+      <w:r>
         <w:t>Referências</w:t>
       </w:r>
       <w:bookmarkEnd w:id="25"/>
@@ -6045,7 +7025,7 @@
           <w:lang w:val="en-US"/>
         </w:rPr>
       </w:pPr>
-      <w:hyperlink r:id="rId14" w:history="1">
+      <w:hyperlink r:id="rId16" w:history="1">
         <w:r>
           <w:rPr>
             <w:rStyle w:val="Hyperlink"/>
@@ -6092,7 +7072,7 @@
           <w:szCs w:val="28"/>
         </w:rPr>
       </w:pPr>
-      <w:hyperlink r:id="rId15" w:history="1">
+      <w:hyperlink r:id="rId17" w:history="1">
         <w:r>
           <w:rPr>
             <w:rStyle w:val="Hyperlink"/>
@@ -6703,7 +7683,7 @@
       <w:lvlText w:val=""/>
       <w:lvlJc w:val="left"/>
       <w:pPr>
-        <w:ind w:left="1080" w:hanging="360"/>
+        <w:ind w:left="360" w:hanging="360"/>
       </w:pPr>
       <w:rPr>
         <w:rFonts w:ascii="Symbol" w:hAnsi="Symbol" w:hint="default"/>
@@ -6715,7 +7695,7 @@
       <w:lvlText w:val="o"/>
       <w:lvlJc w:val="left"/>
       <w:pPr>
-        <w:ind w:left="1800" w:hanging="360"/>
+        <w:ind w:left="1080" w:hanging="360"/>
       </w:pPr>
       <w:rPr>
         <w:rFonts w:ascii="Courier New" w:hAnsi="Courier New" w:cs="Courier New" w:hint="default"/>
@@ -6727,7 +7707,7 @@
       <w:lvlText w:val=""/>
       <w:lvlJc w:val="left"/>
       <w:pPr>
-        <w:ind w:left="2520" w:hanging="360"/>
+        <w:ind w:left="1800" w:hanging="360"/>
       </w:pPr>
       <w:rPr>
         <w:rFonts w:ascii="Wingdings" w:hAnsi="Wingdings" w:hint="default"/>
@@ -6739,7 +7719,7 @@
       <w:lvlText w:val=""/>
       <w:lvlJc w:val="left"/>
       <w:pPr>
-        <w:ind w:left="3240" w:hanging="360"/>
+        <w:ind w:left="2520" w:hanging="360"/>
       </w:pPr>
       <w:rPr>
         <w:rFonts w:ascii="Symbol" w:hAnsi="Symbol" w:hint="default"/>
@@ -6751,7 +7731,7 @@
       <w:lvlText w:val="o"/>
       <w:lvlJc w:val="left"/>
       <w:pPr>
-        <w:ind w:left="3960" w:hanging="360"/>
+        <w:ind w:left="3240" w:hanging="360"/>
       </w:pPr>
       <w:rPr>
         <w:rFonts w:ascii="Courier New" w:hAnsi="Courier New" w:cs="Courier New" w:hint="default"/>
@@ -6763,7 +7743,7 @@
       <w:lvlText w:val=""/>
       <w:lvlJc w:val="left"/>
       <w:pPr>
-        <w:ind w:left="4680" w:hanging="360"/>
+        <w:ind w:left="3960" w:hanging="360"/>
       </w:pPr>
       <w:rPr>
         <w:rFonts w:ascii="Wingdings" w:hAnsi="Wingdings" w:hint="default"/>
@@ -6775,7 +7755,7 @@
       <w:lvlText w:val=""/>
       <w:lvlJc w:val="left"/>
       <w:pPr>
-        <w:ind w:left="5400" w:hanging="360"/>
+        <w:ind w:left="4680" w:hanging="360"/>
       </w:pPr>
       <w:rPr>
         <w:rFonts w:ascii="Symbol" w:hAnsi="Symbol" w:hint="default"/>
@@ -6787,7 +7767,7 @@
       <w:lvlText w:val="o"/>
       <w:lvlJc w:val="left"/>
       <w:pPr>
-        <w:ind w:left="6120" w:hanging="360"/>
+        <w:ind w:left="5400" w:hanging="360"/>
       </w:pPr>
       <w:rPr>
         <w:rFonts w:ascii="Courier New" w:hAnsi="Courier New" w:cs="Courier New" w:hint="default"/>
@@ -6799,7 +7779,7 @@
       <w:lvlText w:val=""/>
       <w:lvlJc w:val="left"/>
       <w:pPr>
-        <w:ind w:left="6840" w:hanging="360"/>
+        <w:ind w:left="6120" w:hanging="360"/>
       </w:pPr>
       <w:rPr>
         <w:rFonts w:ascii="Wingdings" w:hAnsi="Wingdings" w:hint="default"/>
@@ -7714,6 +8694,25 @@
       <w:ind w:left="440"/>
     </w:pPr>
   </w:style>
+  <w:style w:type="paragraph" w:styleId="Caption">
+    <w:name w:val="caption"/>
+    <w:basedOn w:val="Normal"/>
+    <w:next w:val="Normal"/>
+    <w:uiPriority w:val="35"/>
+    <w:unhideWhenUsed/>
+    <w:qFormat/>
+    <w:rsid w:val="001C774C"/>
+    <w:pPr>
+      <w:spacing w:after="200" w:line="240" w:lineRule="auto"/>
+    </w:pPr>
+    <w:rPr>
+      <w:i/>
+      <w:iCs/>
+      <w:color w:val="44546A" w:themeColor="text2"/>
+      <w:sz w:val="18"/>
+      <w:szCs w:val="18"/>
+    </w:rPr>
+  </w:style>
 </w:styles>
 </file>
 

</xml_diff>

<commit_message>
Atualiza Diagramas e Documentação da API
</commit_message>
<xml_diff>
--- a/docs/Arquitetura/Documentação da Arquitetura.docx
+++ b/docs/Arquitetura/Documentação da Arquitetura.docx
@@ -85,23 +85,23 @@
     <w:tbl>
       <w:tblPr>
         <w:tblStyle w:val="TableGrid"/>
-        <w:tblW w:w="8746" w:type="dxa"/>
+        <w:tblW w:w="9299" w:type="dxa"/>
         <w:tblLook w:val="04A0" w:firstRow="1" w:lastRow="0" w:firstColumn="1" w:lastColumn="0" w:noHBand="0" w:noVBand="1"/>
       </w:tblPr>
       <w:tblGrid>
-        <w:gridCol w:w="1722"/>
-        <w:gridCol w:w="1809"/>
-        <w:gridCol w:w="1917"/>
-        <w:gridCol w:w="1763"/>
-        <w:gridCol w:w="1535"/>
+        <w:gridCol w:w="1696"/>
+        <w:gridCol w:w="1149"/>
+        <w:gridCol w:w="3387"/>
+        <w:gridCol w:w="1454"/>
+        <w:gridCol w:w="1613"/>
       </w:tblGrid>
       <w:tr>
         <w:trPr>
-          <w:trHeight w:val="568"/>
+          <w:trHeight w:val="498"/>
         </w:trPr>
         <w:tc>
           <w:tcPr>
-            <w:tcW w:w="1722" w:type="dxa"/>
+            <w:tcW w:w="1696" w:type="dxa"/>
           </w:tcPr>
           <w:p>
             <w:pPr>
@@ -126,7 +126,7 @@
         </w:tc>
         <w:tc>
           <w:tcPr>
-            <w:tcW w:w="1809" w:type="dxa"/>
+            <w:tcW w:w="1149" w:type="dxa"/>
           </w:tcPr>
           <w:p>
             <w:pPr>
@@ -151,7 +151,7 @@
         </w:tc>
         <w:tc>
           <w:tcPr>
-            <w:tcW w:w="1917" w:type="dxa"/>
+            <w:tcW w:w="3387" w:type="dxa"/>
           </w:tcPr>
           <w:p>
             <w:pPr>
@@ -176,7 +176,7 @@
         </w:tc>
         <w:tc>
           <w:tcPr>
-            <w:tcW w:w="1763" w:type="dxa"/>
+            <w:tcW w:w="1454" w:type="dxa"/>
           </w:tcPr>
           <w:p>
             <w:pPr>
@@ -201,7 +201,7 @@
         </w:tc>
         <w:tc>
           <w:tcPr>
-            <w:tcW w:w="1535" w:type="dxa"/>
+            <w:tcW w:w="1613" w:type="dxa"/>
           </w:tcPr>
           <w:p>
             <w:pPr>
@@ -227,11 +227,11 @@
       </w:tr>
       <w:tr>
         <w:trPr>
-          <w:trHeight w:val="594"/>
+          <w:trHeight w:val="521"/>
         </w:trPr>
         <w:tc>
           <w:tcPr>
-            <w:tcW w:w="1722" w:type="dxa"/>
+            <w:tcW w:w="1696" w:type="dxa"/>
           </w:tcPr>
           <w:p>
             <w:pPr>
@@ -252,7 +252,7 @@
         </w:tc>
         <w:tc>
           <w:tcPr>
-            <w:tcW w:w="1809" w:type="dxa"/>
+            <w:tcW w:w="1149" w:type="dxa"/>
           </w:tcPr>
           <w:p>
             <w:pPr>
@@ -273,7 +273,7 @@
         </w:tc>
         <w:tc>
           <w:tcPr>
-            <w:tcW w:w="1917" w:type="dxa"/>
+            <w:tcW w:w="3387" w:type="dxa"/>
           </w:tcPr>
           <w:p>
             <w:pPr>
@@ -294,7 +294,7 @@
         </w:tc>
         <w:tc>
           <w:tcPr>
-            <w:tcW w:w="1763" w:type="dxa"/>
+            <w:tcW w:w="1454" w:type="dxa"/>
           </w:tcPr>
           <w:p>
             <w:pPr>
@@ -315,7 +315,7 @@
         </w:tc>
         <w:tc>
           <w:tcPr>
-            <w:tcW w:w="1535" w:type="dxa"/>
+            <w:tcW w:w="1613" w:type="dxa"/>
           </w:tcPr>
           <w:p>
             <w:pPr>
@@ -335,18 +335,117 @@
           </w:p>
         </w:tc>
       </w:tr>
+      <w:tr>
+        <w:trPr>
+          <w:trHeight w:val="521"/>
+        </w:trPr>
+        <w:tc>
+          <w:tcPr>
+            <w:tcW w:w="1696" w:type="dxa"/>
+          </w:tcPr>
+          <w:p>
+            <w:pPr>
+              <w:jc w:val="both"/>
+              <w:rPr>
+                <w:sz w:val="28"/>
+                <w:szCs w:val="28"/>
+              </w:rPr>
+            </w:pPr>
+            <w:r>
+              <w:rPr>
+                <w:sz w:val="28"/>
+                <w:szCs w:val="28"/>
+              </w:rPr>
+              <w:t>03/06/2021</w:t>
+            </w:r>
+          </w:p>
+        </w:tc>
+        <w:tc>
+          <w:tcPr>
+            <w:tcW w:w="1149" w:type="dxa"/>
+          </w:tcPr>
+          <w:p>
+            <w:pPr>
+              <w:jc w:val="both"/>
+              <w:rPr>
+                <w:sz w:val="28"/>
+                <w:szCs w:val="28"/>
+              </w:rPr>
+            </w:pPr>
+            <w:r>
+              <w:rPr>
+                <w:sz w:val="28"/>
+                <w:szCs w:val="28"/>
+              </w:rPr>
+              <w:t>1,1</w:t>
+            </w:r>
+          </w:p>
+        </w:tc>
+        <w:tc>
+          <w:tcPr>
+            <w:tcW w:w="3387" w:type="dxa"/>
+          </w:tcPr>
+          <w:p>
+            <w:pPr>
+              <w:jc w:val="both"/>
+              <w:rPr>
+                <w:sz w:val="28"/>
+                <w:szCs w:val="28"/>
+              </w:rPr>
+            </w:pPr>
+            <w:r>
+              <w:rPr>
+                <w:sz w:val="28"/>
+                <w:szCs w:val="28"/>
+              </w:rPr>
+              <w:t>Atualização pós início da implementação</w:t>
+            </w:r>
+          </w:p>
+        </w:tc>
+        <w:tc>
+          <w:tcPr>
+            <w:tcW w:w="1454" w:type="dxa"/>
+          </w:tcPr>
+          <w:p>
+            <w:pPr>
+              <w:jc w:val="both"/>
+              <w:rPr>
+                <w:sz w:val="28"/>
+                <w:szCs w:val="28"/>
+              </w:rPr>
+            </w:pPr>
+            <w:r>
+              <w:rPr>
+                <w:sz w:val="28"/>
+                <w:szCs w:val="28"/>
+              </w:rPr>
+              <w:t>Túlio Paim</w:t>
+            </w:r>
+          </w:p>
+        </w:tc>
+        <w:tc>
+          <w:tcPr>
+            <w:tcW w:w="1613" w:type="dxa"/>
+          </w:tcPr>
+          <w:p>
+            <w:pPr>
+              <w:jc w:val="both"/>
+              <w:rPr>
+                <w:sz w:val="28"/>
+                <w:szCs w:val="28"/>
+              </w:rPr>
+            </w:pPr>
+            <w:r>
+              <w:rPr>
+                <w:sz w:val="28"/>
+                <w:szCs w:val="28"/>
+              </w:rPr>
+              <w:t>Túlio Paim</w:t>
+            </w:r>
+          </w:p>
+        </w:tc>
+      </w:tr>
     </w:tbl>
-    <w:p>
-      <w:pPr>
-        <w:jc w:val="both"/>
-        <w:rPr>
-          <w:b/>
-          <w:bCs/>
-          <w:sz w:val="28"/>
-          <w:szCs w:val="28"/>
-        </w:rPr>
-      </w:pPr>
-    </w:p>
     <w:p>
       <w:pPr>
         <w:jc w:val="both"/>
@@ -609,7 +708,7 @@
           <w:r>
             <w:fldChar w:fldCharType="separate"/>
           </w:r>
-          <w:hyperlink w:anchor="_Toc72522833" w:history="1">
+          <w:hyperlink w:anchor="_Toc73571571" w:history="1">
             <w:r>
               <w:rPr>
                 <w:rStyle w:val="Hyperlink"/>
@@ -651,7 +750,7 @@
                 <w:noProof/>
                 <w:webHidden/>
               </w:rPr>
-              <w:instrText xml:space="preserve"> PAGEREF _Toc72522833 \h </w:instrText>
+              <w:instrText xml:space="preserve"> PAGEREF _Toc73571571 \h </w:instrText>
             </w:r>
             <w:r>
               <w:rPr>
@@ -695,7 +794,7 @@
               <w:lang w:eastAsia="pt-BR"/>
             </w:rPr>
           </w:pPr>
-          <w:hyperlink w:anchor="_Toc72522834" w:history="1">
+          <w:hyperlink w:anchor="_Toc73571572" w:history="1">
             <w:r>
               <w:rPr>
                 <w:rStyle w:val="Hyperlink"/>
@@ -737,7 +836,7 @@
                 <w:noProof/>
                 <w:webHidden/>
               </w:rPr>
-              <w:instrText xml:space="preserve"> PAGEREF _Toc72522834 \h </w:instrText>
+              <w:instrText xml:space="preserve"> PAGEREF _Toc73571572 \h </w:instrText>
             </w:r>
             <w:r>
               <w:rPr>
@@ -781,7 +880,7 @@
               <w:lang w:eastAsia="pt-BR"/>
             </w:rPr>
           </w:pPr>
-          <w:hyperlink w:anchor="_Toc72522835" w:history="1">
+          <w:hyperlink w:anchor="_Toc73571573" w:history="1">
             <w:r>
               <w:rPr>
                 <w:rStyle w:val="Hyperlink"/>
@@ -823,7 +922,7 @@
                 <w:noProof/>
                 <w:webHidden/>
               </w:rPr>
-              <w:instrText xml:space="preserve"> PAGEREF _Toc72522835 \h </w:instrText>
+              <w:instrText xml:space="preserve"> PAGEREF _Toc73571573 \h </w:instrText>
             </w:r>
             <w:r>
               <w:rPr>
@@ -867,7 +966,7 @@
               <w:lang w:eastAsia="pt-BR"/>
             </w:rPr>
           </w:pPr>
-          <w:hyperlink w:anchor="_Toc72522836" w:history="1">
+          <w:hyperlink w:anchor="_Toc73571574" w:history="1">
             <w:r>
               <w:rPr>
                 <w:rStyle w:val="Hyperlink"/>
@@ -909,7 +1008,7 @@
                 <w:noProof/>
                 <w:webHidden/>
               </w:rPr>
-              <w:instrText xml:space="preserve"> PAGEREF _Toc72522836 \h </w:instrText>
+              <w:instrText xml:space="preserve"> PAGEREF _Toc73571574 \h </w:instrText>
             </w:r>
             <w:r>
               <w:rPr>
@@ -953,7 +1052,7 @@
               <w:lang w:eastAsia="pt-BR"/>
             </w:rPr>
           </w:pPr>
-          <w:hyperlink w:anchor="_Toc72522837" w:history="1">
+          <w:hyperlink w:anchor="_Toc73571575" w:history="1">
             <w:r>
               <w:rPr>
                 <w:rStyle w:val="Hyperlink"/>
@@ -995,7 +1094,7 @@
                 <w:noProof/>
                 <w:webHidden/>
               </w:rPr>
-              <w:instrText xml:space="preserve"> PAGEREF _Toc72522837 \h </w:instrText>
+              <w:instrText xml:space="preserve"> PAGEREF _Toc73571575 \h </w:instrText>
             </w:r>
             <w:r>
               <w:rPr>
@@ -1039,7 +1138,7 @@
               <w:lang w:eastAsia="pt-BR"/>
             </w:rPr>
           </w:pPr>
-          <w:hyperlink w:anchor="_Toc72522838" w:history="1">
+          <w:hyperlink w:anchor="_Toc73571576" w:history="1">
             <w:r>
               <w:rPr>
                 <w:rStyle w:val="Hyperlink"/>
@@ -1081,7 +1180,7 @@
                 <w:noProof/>
                 <w:webHidden/>
               </w:rPr>
-              <w:instrText xml:space="preserve"> PAGEREF _Toc72522838 \h </w:instrText>
+              <w:instrText xml:space="preserve"> PAGEREF _Toc73571576 \h </w:instrText>
             </w:r>
             <w:r>
               <w:rPr>
@@ -1125,7 +1224,7 @@
               <w:lang w:eastAsia="pt-BR"/>
             </w:rPr>
           </w:pPr>
-          <w:hyperlink w:anchor="_Toc72522839" w:history="1">
+          <w:hyperlink w:anchor="_Toc73571577" w:history="1">
             <w:r>
               <w:rPr>
                 <w:rStyle w:val="Hyperlink"/>
@@ -1167,7 +1266,7 @@
                 <w:noProof/>
                 <w:webHidden/>
               </w:rPr>
-              <w:instrText xml:space="preserve"> PAGEREF _Toc72522839 \h </w:instrText>
+              <w:instrText xml:space="preserve"> PAGEREF _Toc73571577 \h </w:instrText>
             </w:r>
             <w:r>
               <w:rPr>
@@ -1211,7 +1310,7 @@
               <w:lang w:eastAsia="pt-BR"/>
             </w:rPr>
           </w:pPr>
-          <w:hyperlink w:anchor="_Toc72522840" w:history="1">
+          <w:hyperlink w:anchor="_Toc73571578" w:history="1">
             <w:r>
               <w:rPr>
                 <w:rStyle w:val="Hyperlink"/>
@@ -1253,7 +1352,7 @@
                 <w:noProof/>
                 <w:webHidden/>
               </w:rPr>
-              <w:instrText xml:space="preserve"> PAGEREF _Toc72522840 \h </w:instrText>
+              <w:instrText xml:space="preserve"> PAGEREF _Toc73571578 \h </w:instrText>
             </w:r>
             <w:r>
               <w:rPr>
@@ -1297,7 +1396,7 @@
               <w:lang w:eastAsia="pt-BR"/>
             </w:rPr>
           </w:pPr>
-          <w:hyperlink w:anchor="_Toc72522841" w:history="1">
+          <w:hyperlink w:anchor="_Toc73571579" w:history="1">
             <w:r>
               <w:rPr>
                 <w:rStyle w:val="Hyperlink"/>
@@ -1339,7 +1438,7 @@
                 <w:noProof/>
                 <w:webHidden/>
               </w:rPr>
-              <w:instrText xml:space="preserve"> PAGEREF _Toc72522841 \h </w:instrText>
+              <w:instrText xml:space="preserve"> PAGEREF _Toc73571579 \h </w:instrText>
             </w:r>
             <w:r>
               <w:rPr>
@@ -1383,7 +1482,7 @@
               <w:lang w:eastAsia="pt-BR"/>
             </w:rPr>
           </w:pPr>
-          <w:hyperlink w:anchor="_Toc72522842" w:history="1">
+          <w:hyperlink w:anchor="_Toc73571580" w:history="1">
             <w:r>
               <w:rPr>
                 <w:rStyle w:val="Hyperlink"/>
@@ -1425,7 +1524,7 @@
                 <w:noProof/>
                 <w:webHidden/>
               </w:rPr>
-              <w:instrText xml:space="preserve"> PAGEREF _Toc72522842 \h </w:instrText>
+              <w:instrText xml:space="preserve"> PAGEREF _Toc73571580 \h </w:instrText>
             </w:r>
             <w:r>
               <w:rPr>
@@ -1469,7 +1568,7 @@
               <w:lang w:eastAsia="pt-BR"/>
             </w:rPr>
           </w:pPr>
-          <w:hyperlink w:anchor="_Toc72522843" w:history="1">
+          <w:hyperlink w:anchor="_Toc73571581" w:history="1">
             <w:r>
               <w:rPr>
                 <w:rStyle w:val="Hyperlink"/>
@@ -1511,7 +1610,7 @@
                 <w:noProof/>
                 <w:webHidden/>
               </w:rPr>
-              <w:instrText xml:space="preserve"> PAGEREF _Toc72522843 \h </w:instrText>
+              <w:instrText xml:space="preserve"> PAGEREF _Toc73571581 \h </w:instrText>
             </w:r>
             <w:r>
               <w:rPr>
@@ -1555,7 +1654,7 @@
               <w:lang w:eastAsia="pt-BR"/>
             </w:rPr>
           </w:pPr>
-          <w:hyperlink w:anchor="_Toc72522844" w:history="1">
+          <w:hyperlink w:anchor="_Toc73571582" w:history="1">
             <w:r>
               <w:rPr>
                 <w:rStyle w:val="Hyperlink"/>
@@ -1597,7 +1696,7 @@
                 <w:noProof/>
                 <w:webHidden/>
               </w:rPr>
-              <w:instrText xml:space="preserve"> PAGEREF _Toc72522844 \h </w:instrText>
+              <w:instrText xml:space="preserve"> PAGEREF _Toc73571582 \h </w:instrText>
             </w:r>
             <w:r>
               <w:rPr>
@@ -1641,7 +1740,7 @@
               <w:lang w:eastAsia="pt-BR"/>
             </w:rPr>
           </w:pPr>
-          <w:hyperlink w:anchor="_Toc72522845" w:history="1">
+          <w:hyperlink w:anchor="_Toc73571583" w:history="1">
             <w:r>
               <w:rPr>
                 <w:rStyle w:val="Hyperlink"/>
@@ -1683,7 +1782,7 @@
                 <w:noProof/>
                 <w:webHidden/>
               </w:rPr>
-              <w:instrText xml:space="preserve"> PAGEREF _Toc72522845 \h </w:instrText>
+              <w:instrText xml:space="preserve"> PAGEREF _Toc73571583 \h </w:instrText>
             </w:r>
             <w:r>
               <w:rPr>
@@ -1727,7 +1826,7 @@
               <w:lang w:eastAsia="pt-BR"/>
             </w:rPr>
           </w:pPr>
-          <w:hyperlink w:anchor="_Toc72522846" w:history="1">
+          <w:hyperlink w:anchor="_Toc73571584" w:history="1">
             <w:r>
               <w:rPr>
                 <w:rStyle w:val="Hyperlink"/>
@@ -1769,7 +1868,7 @@
                 <w:noProof/>
                 <w:webHidden/>
               </w:rPr>
-              <w:instrText xml:space="preserve"> PAGEREF _Toc72522846 \h </w:instrText>
+              <w:instrText xml:space="preserve"> PAGEREF _Toc73571584 \h </w:instrText>
             </w:r>
             <w:r>
               <w:rPr>
@@ -1813,7 +1912,7 @@
               <w:lang w:eastAsia="pt-BR"/>
             </w:rPr>
           </w:pPr>
-          <w:hyperlink w:anchor="_Toc72522847" w:history="1">
+          <w:hyperlink w:anchor="_Toc73571585" w:history="1">
             <w:r>
               <w:rPr>
                 <w:rStyle w:val="Hyperlink"/>
@@ -1855,7 +1954,7 @@
                 <w:noProof/>
                 <w:webHidden/>
               </w:rPr>
-              <w:instrText xml:space="preserve"> PAGEREF _Toc72522847 \h </w:instrText>
+              <w:instrText xml:space="preserve"> PAGEREF _Toc73571585 \h </w:instrText>
             </w:r>
             <w:r>
               <w:rPr>
@@ -1899,7 +1998,7 @@
               <w:lang w:eastAsia="pt-BR"/>
             </w:rPr>
           </w:pPr>
-          <w:hyperlink w:anchor="_Toc72522848" w:history="1">
+          <w:hyperlink w:anchor="_Toc73571586" w:history="1">
             <w:r>
               <w:rPr>
                 <w:rStyle w:val="Hyperlink"/>
@@ -1941,7 +2040,7 @@
                 <w:noProof/>
                 <w:webHidden/>
               </w:rPr>
-              <w:instrText xml:space="preserve"> PAGEREF _Toc72522848 \h </w:instrText>
+              <w:instrText xml:space="preserve"> PAGEREF _Toc73571586 \h </w:instrText>
             </w:r>
             <w:r>
               <w:rPr>
@@ -1985,7 +2084,7 @@
               <w:lang w:eastAsia="pt-BR"/>
             </w:rPr>
           </w:pPr>
-          <w:hyperlink w:anchor="_Toc72522849" w:history="1">
+          <w:hyperlink w:anchor="_Toc73571587" w:history="1">
             <w:r>
               <w:rPr>
                 <w:rStyle w:val="Hyperlink"/>
@@ -2027,7 +2126,7 @@
                 <w:noProof/>
                 <w:webHidden/>
               </w:rPr>
-              <w:instrText xml:space="preserve"> PAGEREF _Toc72522849 \h </w:instrText>
+              <w:instrText xml:space="preserve"> PAGEREF _Toc73571587 \h </w:instrText>
             </w:r>
             <w:r>
               <w:rPr>
@@ -2071,7 +2170,7 @@
               <w:lang w:eastAsia="pt-BR"/>
             </w:rPr>
           </w:pPr>
-          <w:hyperlink w:anchor="_Toc72522850" w:history="1">
+          <w:hyperlink w:anchor="_Toc73571588" w:history="1">
             <w:r>
               <w:rPr>
                 <w:rStyle w:val="Hyperlink"/>
@@ -2113,7 +2212,7 @@
                 <w:noProof/>
                 <w:webHidden/>
               </w:rPr>
-              <w:instrText xml:space="preserve"> PAGEREF _Toc72522850 \h </w:instrText>
+              <w:instrText xml:space="preserve"> PAGEREF _Toc73571588 \h </w:instrText>
             </w:r>
             <w:r>
               <w:rPr>
@@ -2157,7 +2256,7 @@
               <w:lang w:eastAsia="pt-BR"/>
             </w:rPr>
           </w:pPr>
-          <w:hyperlink w:anchor="_Toc72522851" w:history="1">
+          <w:hyperlink w:anchor="_Toc73571589" w:history="1">
             <w:r>
               <w:rPr>
                 <w:rStyle w:val="Hyperlink"/>
@@ -2199,7 +2298,7 @@
                 <w:noProof/>
                 <w:webHidden/>
               </w:rPr>
-              <w:instrText xml:space="preserve"> PAGEREF _Toc72522851 \h </w:instrText>
+              <w:instrText xml:space="preserve"> PAGEREF _Toc73571589 \h </w:instrText>
             </w:r>
             <w:r>
               <w:rPr>
@@ -2243,7 +2342,7 @@
               <w:lang w:eastAsia="pt-BR"/>
             </w:rPr>
           </w:pPr>
-          <w:hyperlink w:anchor="_Toc72522852" w:history="1">
+          <w:hyperlink w:anchor="_Toc73571590" w:history="1">
             <w:r>
               <w:rPr>
                 <w:rStyle w:val="Hyperlink"/>
@@ -2285,7 +2384,7 @@
                 <w:noProof/>
                 <w:webHidden/>
               </w:rPr>
-              <w:instrText xml:space="preserve"> PAGEREF _Toc72522852 \h </w:instrText>
+              <w:instrText xml:space="preserve"> PAGEREF _Toc73571590 \h </w:instrText>
             </w:r>
             <w:r>
               <w:rPr>
@@ -2329,7 +2428,7 @@
               <w:lang w:eastAsia="pt-BR"/>
             </w:rPr>
           </w:pPr>
-          <w:hyperlink w:anchor="_Toc72522853" w:history="1">
+          <w:hyperlink w:anchor="_Toc73571591" w:history="1">
             <w:r>
               <w:rPr>
                 <w:rStyle w:val="Hyperlink"/>
@@ -2371,7 +2470,7 @@
                 <w:noProof/>
                 <w:webHidden/>
               </w:rPr>
-              <w:instrText xml:space="preserve"> PAGEREF _Toc72522853 \h </w:instrText>
+              <w:instrText xml:space="preserve"> PAGEREF _Toc73571591 \h </w:instrText>
             </w:r>
             <w:r>
               <w:rPr>
@@ -2415,7 +2514,7 @@
               <w:lang w:eastAsia="pt-BR"/>
             </w:rPr>
           </w:pPr>
-          <w:hyperlink w:anchor="_Toc72522854" w:history="1">
+          <w:hyperlink w:anchor="_Toc73571592" w:history="1">
             <w:r>
               <w:rPr>
                 <w:rStyle w:val="Hyperlink"/>
@@ -2457,7 +2556,7 @@
                 <w:noProof/>
                 <w:webHidden/>
               </w:rPr>
-              <w:instrText xml:space="preserve"> PAGEREF _Toc72522854 \h </w:instrText>
+              <w:instrText xml:space="preserve"> PAGEREF _Toc73571592 \h </w:instrText>
             </w:r>
             <w:r>
               <w:rPr>
@@ -2501,7 +2600,7 @@
               <w:lang w:eastAsia="pt-BR"/>
             </w:rPr>
           </w:pPr>
-          <w:hyperlink w:anchor="_Toc72522855" w:history="1">
+          <w:hyperlink w:anchor="_Toc73571593" w:history="1">
             <w:r>
               <w:rPr>
                 <w:rStyle w:val="Hyperlink"/>
@@ -2543,7 +2642,7 @@
                 <w:noProof/>
                 <w:webHidden/>
               </w:rPr>
-              <w:instrText xml:space="preserve"> PAGEREF _Toc72522855 \h </w:instrText>
+              <w:instrText xml:space="preserve"> PAGEREF _Toc73571593 \h </w:instrText>
             </w:r>
             <w:r>
               <w:rPr>
@@ -2563,7 +2662,7 @@
                 <w:noProof/>
                 <w:webHidden/>
               </w:rPr>
-              <w:t>14</w:t>
+              <w:t>15</w:t>
             </w:r>
             <w:r>
               <w:rPr>
@@ -2587,7 +2686,7 @@
               <w:lang w:eastAsia="pt-BR"/>
             </w:rPr>
           </w:pPr>
-          <w:hyperlink w:anchor="_Toc72522856" w:history="1">
+          <w:hyperlink w:anchor="_Toc73571594" w:history="1">
             <w:r>
               <w:rPr>
                 <w:rStyle w:val="Hyperlink"/>
@@ -2629,7 +2728,7 @@
                 <w:noProof/>
                 <w:webHidden/>
               </w:rPr>
-              <w:instrText xml:space="preserve"> PAGEREF _Toc72522856 \h </w:instrText>
+              <w:instrText xml:space="preserve"> PAGEREF _Toc73571594 \h </w:instrText>
             </w:r>
             <w:r>
               <w:rPr>
@@ -2673,7 +2772,7 @@
               <w:lang w:eastAsia="pt-BR"/>
             </w:rPr>
           </w:pPr>
-          <w:hyperlink w:anchor="_Toc72522857" w:history="1">
+          <w:hyperlink w:anchor="_Toc73571595" w:history="1">
             <w:r>
               <w:rPr>
                 <w:rStyle w:val="Hyperlink"/>
@@ -2715,7 +2814,7 @@
                 <w:noProof/>
                 <w:webHidden/>
               </w:rPr>
-              <w:instrText xml:space="preserve"> PAGEREF _Toc72522857 \h </w:instrText>
+              <w:instrText xml:space="preserve"> PAGEREF _Toc73571595 \h </w:instrText>
             </w:r>
             <w:r>
               <w:rPr>
@@ -2759,7 +2858,7 @@
               <w:lang w:eastAsia="pt-BR"/>
             </w:rPr>
           </w:pPr>
-          <w:hyperlink w:anchor="_Toc72522858" w:history="1">
+          <w:hyperlink w:anchor="_Toc73571596" w:history="1">
             <w:r>
               <w:rPr>
                 <w:rStyle w:val="Hyperlink"/>
@@ -2801,7 +2900,7 @@
                 <w:noProof/>
                 <w:webHidden/>
               </w:rPr>
-              <w:instrText xml:space="preserve"> PAGEREF _Toc72522858 \h </w:instrText>
+              <w:instrText xml:space="preserve"> PAGEREF _Toc73571596 \h </w:instrText>
             </w:r>
             <w:r>
               <w:rPr>
@@ -2821,7 +2920,7 @@
                 <w:noProof/>
                 <w:webHidden/>
               </w:rPr>
-              <w:t>15</w:t>
+              <w:t>16</w:t>
             </w:r>
             <w:r>
               <w:rPr>
@@ -2908,7 +3007,7 @@
       <w:pPr>
         <w:pStyle w:val="Heading1"/>
       </w:pPr>
-      <w:bookmarkStart w:id="0" w:name="_Toc72522833"/>
+      <w:bookmarkStart w:id="0" w:name="_Toc73571571"/>
       <w:r>
         <w:lastRenderedPageBreak/>
         <w:t>Introdução</w:t>
@@ -2923,7 +3022,7 @@
           <w:numId w:val="7"/>
         </w:numPr>
       </w:pPr>
-      <w:bookmarkStart w:id="1" w:name="_Toc72522834"/>
+      <w:bookmarkStart w:id="1" w:name="_Toc73571572"/>
       <w:r>
         <w:t>Finalidade</w:t>
       </w:r>
@@ -2955,7 +3054,7 @@
           <w:numId w:val="7"/>
         </w:numPr>
       </w:pPr>
-      <w:bookmarkStart w:id="2" w:name="_Toc72522835"/>
+      <w:bookmarkStart w:id="2" w:name="_Toc73571573"/>
       <w:r>
         <w:t>Definições</w:t>
       </w:r>
@@ -2969,7 +3068,7 @@
           <w:numId w:val="7"/>
         </w:numPr>
       </w:pPr>
-      <w:bookmarkStart w:id="3" w:name="_Toc72522836"/>
+      <w:bookmarkStart w:id="3" w:name="_Toc73571574"/>
       <w:r>
         <w:t>Idioma</w:t>
       </w:r>
@@ -3036,7 +3135,7 @@
           <w:numId w:val="7"/>
         </w:numPr>
       </w:pPr>
-      <w:bookmarkStart w:id="4" w:name="_Toc72522837"/>
+      <w:bookmarkStart w:id="4" w:name="_Toc73571575"/>
       <w:r>
         <w:t>Projetos</w:t>
       </w:r>
@@ -3185,7 +3284,7 @@
           <w:numId w:val="7"/>
         </w:numPr>
       </w:pPr>
-      <w:bookmarkStart w:id="5" w:name="_Toc72522838"/>
+      <w:bookmarkStart w:id="5" w:name="_Toc73571576"/>
       <w:r>
         <w:t>Nomenclaturas</w:t>
       </w:r>
@@ -3313,7 +3412,7 @@
           <w:numId w:val="7"/>
         </w:numPr>
       </w:pPr>
-      <w:bookmarkStart w:id="6" w:name="_Toc72522839"/>
+      <w:bookmarkStart w:id="6" w:name="_Toc73571577"/>
       <w:r>
         <w:t>Visão Geral</w:t>
       </w:r>
@@ -3443,7 +3542,7 @@
       <w:pPr>
         <w:pStyle w:val="Heading1"/>
       </w:pPr>
-      <w:bookmarkStart w:id="7" w:name="_Toc72522840"/>
+      <w:bookmarkStart w:id="7" w:name="_Toc73571578"/>
       <w:r>
         <w:lastRenderedPageBreak/>
         <w:t>Representação Arquitetural</w:t>
@@ -3759,14 +3858,27 @@
       <w:r>
         <w:t xml:space="preserve">Figura </w:t>
       </w:r>
-      <w:fldSimple w:instr=" SEQ Figura \* ARABIC ">
-        <w:r>
-          <w:rPr>
-            <w:noProof/>
-          </w:rPr>
-          <w:t>1</w:t>
-        </w:r>
-      </w:fldSimple>
+      <w:r>
+        <w:fldChar w:fldCharType="begin"/>
+      </w:r>
+      <w:r>
+        <w:instrText xml:space="preserve"> SEQ Figura \* ARABIC </w:instrText>
+      </w:r>
+      <w:r>
+        <w:fldChar w:fldCharType="separate"/>
+      </w:r>
+      <w:r>
+        <w:rPr>
+          <w:noProof/>
+        </w:rPr>
+        <w:t>1</w:t>
+      </w:r>
+      <w:r>
+        <w:rPr>
+          <w:noProof/>
+        </w:rPr>
+        <w:fldChar w:fldCharType="end"/>
+      </w:r>
       <w:r>
         <w:t xml:space="preserve"> - Diagrama de Fluxo</w:t>
       </w:r>
@@ -3775,7 +3887,7 @@
       <w:pPr>
         <w:pStyle w:val="Heading1"/>
       </w:pPr>
-      <w:bookmarkStart w:id="8" w:name="_Toc72522841"/>
+      <w:bookmarkStart w:id="8" w:name="_Toc73571579"/>
       <w:r>
         <w:lastRenderedPageBreak/>
         <w:t>Metas e Restrições da Arquitetura</w:t>
@@ -3816,10 +3928,28 @@
           <w:sz w:val="28"/>
           <w:szCs w:val="28"/>
         </w:rPr>
-        <w:t xml:space="preserve">O projeto será desenvolvido na plataforma .NET, plataforma madura e robusta para o desenvolvimento web. O projeto de apresentação (site) será um </w:t>
-      </w:r>
-      <w:r>
-        <w:rPr>
+        <w:t xml:space="preserve">O projeto será desenvolvido na plataforma </w:t>
+      </w:r>
+      <w:r>
+        <w:rPr>
+          <w:b/>
+          <w:bCs/>
+          <w:sz w:val="28"/>
+          <w:szCs w:val="28"/>
+        </w:rPr>
+        <w:t>.NET</w:t>
+      </w:r>
+      <w:r>
+        <w:rPr>
+          <w:sz w:val="28"/>
+          <w:szCs w:val="28"/>
+        </w:rPr>
+        <w:t xml:space="preserve">, plataforma madura e robusta para o desenvolvimento web. O projeto de apresentação (site) será um </w:t>
+      </w:r>
+      <w:r>
+        <w:rPr>
+          <w:b/>
+          <w:bCs/>
           <w:sz w:val="28"/>
           <w:szCs w:val="28"/>
         </w:rPr>
@@ -3827,10 +3957,19 @@
       </w:r>
       <w:r>
         <w:rPr>
-          <w:sz w:val="28"/>
-          <w:szCs w:val="28"/>
-        </w:rPr>
-        <w:t xml:space="preserve"> MVC, possibilitando a criação do site e futuros endpoints para servir como API. As demais camadas serão bibliotecas de classe</w:t>
+          <w:b/>
+          <w:bCs/>
+          <w:sz w:val="28"/>
+          <w:szCs w:val="28"/>
+        </w:rPr>
+        <w:t xml:space="preserve"> MVC</w:t>
+      </w:r>
+      <w:r>
+        <w:rPr>
+          <w:sz w:val="28"/>
+          <w:szCs w:val="28"/>
+        </w:rPr>
+        <w:t>, possibilitando a criação do site e futuros endpoints para servir como API. As demais camadas serão bibliotecas de classe</w:t>
       </w:r>
       <w:r>
         <w:rPr>
@@ -3855,7 +3994,23 @@
           <w:sz w:val="28"/>
           <w:szCs w:val="28"/>
         </w:rPr>
-        <w:t>Para o acesso ao banco de dados será utilizado o ORM Entity Framework Core 5, um framework da própria Microsoft que abstrai e facilita o acesso ao banco.</w:t>
+        <w:t xml:space="preserve">Para o acesso ao banco de dados será utilizado o </w:t>
+      </w:r>
+      <w:r>
+        <w:rPr>
+          <w:b/>
+          <w:bCs/>
+          <w:sz w:val="28"/>
+          <w:szCs w:val="28"/>
+        </w:rPr>
+        <w:t>ORM Entity Framework Core 5</w:t>
+      </w:r>
+      <w:r>
+        <w:rPr>
+          <w:sz w:val="28"/>
+          <w:szCs w:val="28"/>
+        </w:rPr>
+        <w:t>, um framework da própria Microsoft que abstrai e facilita o acesso ao banco.</w:t>
       </w:r>
       <w:r>
         <w:rPr>
@@ -3880,6 +4035,63 @@
           <w:sz w:val="28"/>
           <w:szCs w:val="28"/>
         </w:rPr>
+        <w:t xml:space="preserve">Para a Autenticação e Autorização do website será utilizado o </w:t>
+      </w:r>
+      <w:r>
+        <w:rPr>
+          <w:b/>
+          <w:bCs/>
+          <w:sz w:val="28"/>
+          <w:szCs w:val="28"/>
+        </w:rPr>
+        <w:t>Identity</w:t>
+      </w:r>
+      <w:r>
+        <w:rPr>
+          <w:b/>
+          <w:bCs/>
+          <w:sz w:val="28"/>
+          <w:szCs w:val="28"/>
+        </w:rPr>
+        <w:t xml:space="preserve">, </w:t>
+      </w:r>
+      <w:r>
+        <w:rPr>
+          <w:sz w:val="28"/>
+          <w:szCs w:val="28"/>
+        </w:rPr>
+        <w:t>uma biblioteca</w:t>
+      </w:r>
+      <w:r>
+        <w:rPr>
+          <w:sz w:val="28"/>
+          <w:szCs w:val="28"/>
+        </w:rPr>
+        <w:t xml:space="preserve"> </w:t>
+      </w:r>
+      <w:r>
+        <w:rPr>
+          <w:sz w:val="28"/>
+          <w:szCs w:val="28"/>
+        </w:rPr>
+        <w:t>da Microsoft que garante a segurança, é altamente customizável e poderosa.</w:t>
+      </w:r>
+    </w:p>
+    <w:p>
+      <w:pPr>
+        <w:pStyle w:val="ListParagraph"/>
+        <w:ind w:left="0" w:firstLine="348"/>
+        <w:jc w:val="both"/>
+        <w:rPr>
+          <w:sz w:val="28"/>
+          <w:szCs w:val="28"/>
+        </w:rPr>
+      </w:pPr>
+      <w:r>
+        <w:rPr>
+          <w:sz w:val="28"/>
+          <w:szCs w:val="28"/>
+        </w:rPr>
         <w:t>A motivação para a escolha destas tecnologias é o conhecimento do time, maturidade da plataforma</w:t>
       </w:r>
       <w:r>
@@ -3973,7 +4185,7 @@
       <w:pPr>
         <w:pStyle w:val="Heading1"/>
       </w:pPr>
-      <w:bookmarkStart w:id="9" w:name="_Toc72522842"/>
+      <w:bookmarkStart w:id="9" w:name="_Toc73571580"/>
       <w:r>
         <w:lastRenderedPageBreak/>
         <w:t xml:space="preserve">Visão </w:t>
@@ -4048,27 +4260,14 @@
       <w:r>
         <w:t xml:space="preserve">Figura </w:t>
       </w:r>
-      <w:r>
-        <w:fldChar w:fldCharType="begin"/>
-      </w:r>
-      <w:r>
-        <w:instrText xml:space="preserve"> SEQ Figura \* ARABIC </w:instrText>
-      </w:r>
-      <w:r>
-        <w:fldChar w:fldCharType="separate"/>
-      </w:r>
-      <w:r>
-        <w:rPr>
-          <w:noProof/>
-        </w:rPr>
-        <w:t>2</w:t>
-      </w:r>
-      <w:r>
-        <w:rPr>
-          <w:noProof/>
-        </w:rPr>
-        <w:fldChar w:fldCharType="end"/>
-      </w:r>
+      <w:fldSimple w:instr=" SEQ Figura \* ARABIC ">
+        <w:r>
+          <w:rPr>
+            <w:noProof/>
+          </w:rPr>
+          <w:t>2</w:t>
+        </w:r>
+      </w:fldSimple>
       <w:r>
         <w:t xml:space="preserve"> - Visão de Casos de Uso</w:t>
       </w:r>
@@ -4077,7 +4276,7 @@
       <w:pPr>
         <w:pStyle w:val="Heading1"/>
       </w:pPr>
-      <w:bookmarkStart w:id="10" w:name="_Toc72522843"/>
+      <w:bookmarkStart w:id="10" w:name="_Toc73571581"/>
       <w:r>
         <w:lastRenderedPageBreak/>
         <w:t>Visão Lógica</w:t>
@@ -4093,7 +4292,7 @@
           <w:numId w:val="7"/>
         </w:numPr>
       </w:pPr>
-      <w:bookmarkStart w:id="11" w:name="_Toc72522844"/>
+      <w:bookmarkStart w:id="11" w:name="_Toc73571582"/>
       <w:r>
         <w:t>Visão Geral</w:t>
       </w:r>
@@ -4128,7 +4327,7 @@
       <w:r>
         <w:t xml:space="preserve"> </w:t>
       </w:r>
-      <w:bookmarkStart w:id="12" w:name="_Toc72522845"/>
+      <w:bookmarkStart w:id="12" w:name="_Toc73571583"/>
       <w:r>
         <w:t>Pacotes</w:t>
       </w:r>
@@ -4144,10 +4343,10 @@
           <w:noProof/>
         </w:rPr>
         <w:drawing>
-          <wp:inline distT="0" distB="0" distL="0" distR="0" wp14:anchorId="1E0BE3F1" wp14:editId="6AA319FA">
-            <wp:extent cx="6257925" cy="4920100"/>
-            <wp:effectExtent l="0" t="0" r="0" b="0"/>
-            <wp:docPr id="9" name="Picture 9"/>
+          <wp:inline distT="0" distB="0" distL="0" distR="0" wp14:anchorId="05C4EEAF" wp14:editId="6C4E0F5F">
+            <wp:extent cx="5781675" cy="4545663"/>
+            <wp:effectExtent l="0" t="0" r="0" b="7620"/>
+            <wp:docPr id="3" name="Picture 3"/>
             <wp:cNvGraphicFramePr>
               <a:graphicFrameLocks xmlns:a="http://schemas.openxmlformats.org/drawingml/2006/main" noChangeAspect="1"/>
             </wp:cNvGraphicFramePr>
@@ -4155,13 +4354,13 @@
               <a:graphicData uri="http://schemas.openxmlformats.org/drawingml/2006/picture">
                 <pic:pic xmlns:pic="http://schemas.openxmlformats.org/drawingml/2006/picture">
                   <pic:nvPicPr>
-                    <pic:cNvPr id="0" name="Picture 3"/>
+                    <pic:cNvPr id="0" name="Picture 2"/>
                     <pic:cNvPicPr>
                       <a:picLocks noChangeAspect="1" noChangeArrowheads="1"/>
                     </pic:cNvPicPr>
                   </pic:nvPicPr>
                   <pic:blipFill>
-                    <a:blip r:embed="rId8">
+                    <a:blip r:embed="rId8" cstate="print">
                       <a:extLst>
                         <a:ext uri="{28A0092B-C50C-407E-A947-70E740481C1C}">
                           <a14:useLocalDpi xmlns:a14="http://schemas.microsoft.com/office/drawing/2010/main" val="0"/>
@@ -4176,7 +4375,7 @@
                   <pic:spPr bwMode="auto">
                     <a:xfrm>
                       <a:off x="0" y="0"/>
-                      <a:ext cx="6264199" cy="4925033"/>
+                      <a:ext cx="5786762" cy="4549662"/>
                     </a:xfrm>
                     <a:prstGeom prst="rect">
                       <a:avLst/>
@@ -4201,29 +4400,25 @@
       <w:r>
         <w:t xml:space="preserve">Figura </w:t>
       </w:r>
-      <w:r>
-        <w:fldChar w:fldCharType="begin"/>
-      </w:r>
-      <w:r>
-        <w:instrText xml:space="preserve"> SEQ Figura \* ARABIC </w:instrText>
-      </w:r>
-      <w:r>
-        <w:fldChar w:fldCharType="separate"/>
-      </w:r>
-      <w:r>
-        <w:rPr>
-          <w:noProof/>
-        </w:rPr>
-        <w:t>3</w:t>
-      </w:r>
-      <w:r>
-        <w:rPr>
-          <w:noProof/>
-        </w:rPr>
-        <w:fldChar w:fldCharType="end"/>
-      </w:r>
-      <w:r>
-        <w:t xml:space="preserve"> - Visão Geral de Implementação e Fluxo</w:t>
+      <w:fldSimple w:instr=" SEQ Figura \* ARABIC ">
+        <w:r>
+          <w:rPr>
+            <w:noProof/>
+          </w:rPr>
+          <w:t>3</w:t>
+        </w:r>
+      </w:fldSimple>
+      <w:r>
+        <w:t xml:space="preserve"> </w:t>
+      </w:r>
+      <w:r>
+        <w:t>–</w:t>
+      </w:r>
+      <w:r>
+        <w:t xml:space="preserve"> </w:t>
+      </w:r>
+      <w:r>
+        <w:t>Diagrama de Componentes</w:t>
       </w:r>
     </w:p>
     <w:p>
@@ -4248,9 +4443,19 @@
     </w:p>
     <w:p>
       <w:pPr>
+        <w:ind w:left="1416"/>
+      </w:pPr>
+    </w:p>
+    <w:p>
+      <w:pPr>
+        <w:ind w:left="1416"/>
+      </w:pPr>
+    </w:p>
+    <w:p>
+      <w:pPr>
         <w:pStyle w:val="Heading1"/>
       </w:pPr>
-      <w:bookmarkStart w:id="13" w:name="_Toc72522846"/>
+      <w:bookmarkStart w:id="13" w:name="_Toc73571584"/>
       <w:r>
         <w:lastRenderedPageBreak/>
         <w:t>Visão de Processos</w:t>
@@ -4464,27 +4669,14 @@
       <w:r>
         <w:t xml:space="preserve">Figura </w:t>
       </w:r>
-      <w:r>
-        <w:fldChar w:fldCharType="begin"/>
-      </w:r>
-      <w:r>
-        <w:instrText xml:space="preserve"> SEQ Figura \* ARABIC </w:instrText>
-      </w:r>
-      <w:r>
-        <w:fldChar w:fldCharType="separate"/>
-      </w:r>
-      <w:r>
-        <w:rPr>
-          <w:noProof/>
-        </w:rPr>
-        <w:t>4</w:t>
-      </w:r>
-      <w:r>
-        <w:rPr>
-          <w:noProof/>
-        </w:rPr>
-        <w:fldChar w:fldCharType="end"/>
-      </w:r>
+      <w:fldSimple w:instr=" SEQ Figura \* ARABIC ">
+        <w:r>
+          <w:rPr>
+            <w:noProof/>
+          </w:rPr>
+          <w:t>4</w:t>
+        </w:r>
+      </w:fldSimple>
       <w:r>
         <w:t xml:space="preserve"> - Diagrama de Sequencia</w:t>
       </w:r>
@@ -5067,7 +5259,7 @@
       <w:pPr>
         <w:pStyle w:val="Heading1"/>
       </w:pPr>
-      <w:bookmarkStart w:id="14" w:name="_Toc72522847"/>
+      <w:bookmarkStart w:id="14" w:name="_Toc73571585"/>
       <w:r>
         <w:t>Visão de Implantação</w:t>
       </w:r>
@@ -5076,6 +5268,10 @@
     <w:p>
       <w:pPr>
         <w:ind w:left="360" w:firstLine="348"/>
+        <w:rPr>
+          <w:sz w:val="28"/>
+          <w:szCs w:val="28"/>
+        </w:rPr>
       </w:pPr>
       <w:r>
         <w:rPr>
@@ -5104,6 +5300,92 @@
           <w:szCs w:val="28"/>
         </w:rPr>
         <w:t xml:space="preserve"> se conectando com o container do banco de dados (PostgreSQL).</w:t>
+      </w:r>
+    </w:p>
+    <w:p>
+      <w:pPr>
+        <w:ind w:left="360" w:firstLine="348"/>
+      </w:pPr>
+      <w:r>
+        <w:rPr>
+          <w:sz w:val="28"/>
+          <w:szCs w:val="28"/>
+        </w:rPr>
+        <w:t xml:space="preserve">Na raiz da pasta </w:t>
+      </w:r>
+      <w:proofErr w:type="spellStart"/>
+      <w:r>
+        <w:rPr>
+          <w:b/>
+          <w:bCs/>
+          <w:sz w:val="28"/>
+          <w:szCs w:val="28"/>
+        </w:rPr>
+        <w:t>src</w:t>
+      </w:r>
+      <w:proofErr w:type="spellEnd"/>
+      <w:r>
+        <w:rPr>
+          <w:b/>
+          <w:bCs/>
+          <w:sz w:val="28"/>
+          <w:szCs w:val="28"/>
+        </w:rPr>
+        <w:t xml:space="preserve"> </w:t>
+      </w:r>
+      <w:r>
+        <w:rPr>
+          <w:sz w:val="28"/>
+          <w:szCs w:val="28"/>
+        </w:rPr>
+        <w:t xml:space="preserve">encontra-se o arquivo </w:t>
+      </w:r>
+      <w:proofErr w:type="spellStart"/>
+      <w:r>
+        <w:rPr>
+          <w:b/>
+          <w:bCs/>
+          <w:sz w:val="28"/>
+          <w:szCs w:val="28"/>
+        </w:rPr>
+        <w:t>docker-</w:t>
+      </w:r>
+      <w:proofErr w:type="gramStart"/>
+      <w:r>
+        <w:rPr>
+          <w:b/>
+          <w:bCs/>
+          <w:sz w:val="28"/>
+          <w:szCs w:val="28"/>
+        </w:rPr>
+        <w:t>compose</w:t>
+      </w:r>
+      <w:r>
+        <w:rPr>
+          <w:b/>
+          <w:bCs/>
+          <w:sz w:val="28"/>
+          <w:szCs w:val="28"/>
+        </w:rPr>
+        <w:t>.yaml</w:t>
+      </w:r>
+      <w:proofErr w:type="spellEnd"/>
+      <w:proofErr w:type="gramEnd"/>
+      <w:r>
+        <w:rPr>
+          <w:b/>
+          <w:bCs/>
+          <w:sz w:val="28"/>
+          <w:szCs w:val="28"/>
+        </w:rPr>
+        <w:t xml:space="preserve">, </w:t>
+      </w:r>
+      <w:r>
+        <w:rPr>
+          <w:sz w:val="28"/>
+          <w:szCs w:val="28"/>
+        </w:rPr>
+        <w:t>pelo qual podemos fazer o projeto rodar em um ambiente Docker.</w:t>
       </w:r>
     </w:p>
     <w:p>
@@ -5166,27 +5448,14 @@
       <w:r>
         <w:t xml:space="preserve">Figura </w:t>
       </w:r>
-      <w:r>
-        <w:fldChar w:fldCharType="begin"/>
-      </w:r>
-      <w:r>
-        <w:instrText xml:space="preserve"> SEQ Figura \* ARABIC </w:instrText>
-      </w:r>
-      <w:r>
-        <w:fldChar w:fldCharType="separate"/>
-      </w:r>
-      <w:r>
-        <w:rPr>
-          <w:noProof/>
-        </w:rPr>
-        <w:t>5</w:t>
-      </w:r>
-      <w:r>
-        <w:rPr>
-          <w:noProof/>
-        </w:rPr>
-        <w:fldChar w:fldCharType="end"/>
-      </w:r>
+      <w:fldSimple w:instr=" SEQ Figura \* ARABIC ">
+        <w:r>
+          <w:rPr>
+            <w:noProof/>
+          </w:rPr>
+          <w:t>5</w:t>
+        </w:r>
+      </w:fldSimple>
       <w:r>
         <w:t xml:space="preserve"> - Visão de Implantação</w:t>
       </w:r>
@@ -5200,12 +5469,11 @@
     <w:p/>
     <w:p/>
     <w:p/>
-    <w:p/>
     <w:p>
       <w:pPr>
         <w:pStyle w:val="Heading1"/>
       </w:pPr>
-      <w:bookmarkStart w:id="15" w:name="_Toc72522848"/>
+      <w:bookmarkStart w:id="15" w:name="_Toc73571586"/>
       <w:r>
         <w:lastRenderedPageBreak/>
         <w:t>Visão de Implementação</w:t>
@@ -5221,7 +5489,7 @@
           <w:numId w:val="7"/>
         </w:numPr>
       </w:pPr>
-      <w:bookmarkStart w:id="16" w:name="_Toc72522849"/>
+      <w:bookmarkStart w:id="16" w:name="_Toc73571587"/>
       <w:r>
         <w:t>Visão Geral</w:t>
       </w:r>
@@ -5252,7 +5520,7 @@
           <w:numId w:val="7"/>
         </w:numPr>
       </w:pPr>
-      <w:bookmarkStart w:id="17" w:name="_Toc72522850"/>
+      <w:bookmarkStart w:id="17" w:name="_Toc73571588"/>
       <w:r>
         <w:t>Camadas</w:t>
       </w:r>
@@ -5267,7 +5535,7 @@
           <w:numId w:val="7"/>
         </w:numPr>
       </w:pPr>
-      <w:bookmarkStart w:id="18" w:name="_Toc72522851"/>
+      <w:bookmarkStart w:id="18" w:name="_Toc73571589"/>
       <w:r>
         <w:t>Camada de Presentation (Apresentação)</w:t>
       </w:r>
@@ -5422,27 +5690,14 @@
       <w:r>
         <w:t xml:space="preserve">Figura </w:t>
       </w:r>
-      <w:r>
-        <w:fldChar w:fldCharType="begin"/>
-      </w:r>
-      <w:r>
-        <w:instrText xml:space="preserve"> SEQ Figura \* ARABIC </w:instrText>
-      </w:r>
-      <w:r>
-        <w:fldChar w:fldCharType="separate"/>
-      </w:r>
-      <w:r>
-        <w:rPr>
-          <w:noProof/>
-        </w:rPr>
-        <w:t>6</w:t>
-      </w:r>
-      <w:r>
-        <w:rPr>
-          <w:noProof/>
-        </w:rPr>
-        <w:fldChar w:fldCharType="end"/>
-      </w:r>
+      <w:fldSimple w:instr=" SEQ Figura \* ARABIC ">
+        <w:r>
+          <w:rPr>
+            <w:noProof/>
+          </w:rPr>
+          <w:t>6</w:t>
+        </w:r>
+      </w:fldSimple>
       <w:r>
         <w:t xml:space="preserve"> - Diagrama de Presentation</w:t>
       </w:r>
@@ -5682,7 +5937,7 @@
           <w:numId w:val="7"/>
         </w:numPr>
       </w:pPr>
-      <w:bookmarkStart w:id="19" w:name="_Toc72522852"/>
+      <w:bookmarkStart w:id="19" w:name="_Toc73571590"/>
       <w:r>
         <w:t>Camada de Application (Aplicação)</w:t>
       </w:r>
@@ -5845,27 +6100,14 @@
       <w:r>
         <w:t xml:space="preserve">Figura </w:t>
       </w:r>
-      <w:r>
-        <w:fldChar w:fldCharType="begin"/>
-      </w:r>
-      <w:r>
-        <w:instrText xml:space="preserve"> SEQ Figura \* ARABIC </w:instrText>
-      </w:r>
-      <w:r>
-        <w:fldChar w:fldCharType="separate"/>
-      </w:r>
-      <w:r>
-        <w:rPr>
-          <w:noProof/>
-        </w:rPr>
-        <w:t>7</w:t>
-      </w:r>
-      <w:r>
-        <w:rPr>
-          <w:noProof/>
-        </w:rPr>
-        <w:fldChar w:fldCharType="end"/>
-      </w:r>
+      <w:fldSimple w:instr=" SEQ Figura \* ARABIC ">
+        <w:r>
+          <w:rPr>
+            <w:noProof/>
+          </w:rPr>
+          <w:t>7</w:t>
+        </w:r>
+      </w:fldSimple>
       <w:r>
         <w:t xml:space="preserve"> - Diagrama de Application</w:t>
       </w:r>
@@ -6285,7 +6527,7 @@
           <w:numId w:val="7"/>
         </w:numPr>
       </w:pPr>
-      <w:bookmarkStart w:id="20" w:name="_Toc72522853"/>
+      <w:bookmarkStart w:id="20" w:name="_Toc73571591"/>
       <w:r>
         <w:t>Camada de Domain (Domínio)</w:t>
       </w:r>
@@ -6349,10 +6591,10 @@
           <w:noProof/>
         </w:rPr>
         <w:drawing>
-          <wp:inline distT="0" distB="0" distL="0" distR="0" wp14:anchorId="46D322B5" wp14:editId="0335BADC">
-            <wp:extent cx="4772025" cy="3087781"/>
+          <wp:inline distT="0" distB="0" distL="0" distR="0" wp14:anchorId="3019A0D7" wp14:editId="30B6DEC8">
+            <wp:extent cx="4857750" cy="3143250"/>
             <wp:effectExtent l="0" t="0" r="0" b="0"/>
-            <wp:docPr id="17" name="Picture 17"/>
+            <wp:docPr id="6" name="Picture 6"/>
             <wp:cNvGraphicFramePr>
               <a:graphicFrameLocks xmlns:a="http://schemas.openxmlformats.org/drawingml/2006/main" noChangeAspect="1"/>
             </wp:cNvGraphicFramePr>
@@ -6360,7 +6602,7 @@
               <a:graphicData uri="http://schemas.openxmlformats.org/drawingml/2006/picture">
                 <pic:pic xmlns:pic="http://schemas.openxmlformats.org/drawingml/2006/picture">
                   <pic:nvPicPr>
-                    <pic:cNvPr id="0" name="Picture 13"/>
+                    <pic:cNvPr id="0" name="Picture 3"/>
                     <pic:cNvPicPr>
                       <a:picLocks noChangeAspect="1" noChangeArrowheads="1"/>
                     </pic:cNvPicPr>
@@ -6381,7 +6623,7 @@
                   <pic:spPr bwMode="auto">
                     <a:xfrm>
                       <a:off x="0" y="0"/>
-                      <a:ext cx="4778702" cy="3092102"/>
+                      <a:ext cx="4859540" cy="3144408"/>
                     </a:xfrm>
                     <a:prstGeom prst="rect">
                       <a:avLst/>
@@ -6412,27 +6654,14 @@
       <w:r>
         <w:t xml:space="preserve">Figura </w:t>
       </w:r>
-      <w:r>
-        <w:fldChar w:fldCharType="begin"/>
-      </w:r>
-      <w:r>
-        <w:instrText xml:space="preserve"> SEQ Figura \* ARABIC </w:instrText>
-      </w:r>
-      <w:r>
-        <w:fldChar w:fldCharType="separate"/>
-      </w:r>
-      <w:r>
-        <w:rPr>
-          <w:noProof/>
-        </w:rPr>
-        <w:t>8</w:t>
-      </w:r>
-      <w:r>
-        <w:rPr>
-          <w:noProof/>
-        </w:rPr>
-        <w:fldChar w:fldCharType="end"/>
-      </w:r>
+      <w:fldSimple w:instr=" SEQ Figura \* ARABIC ">
+        <w:r>
+          <w:rPr>
+            <w:noProof/>
+          </w:rPr>
+          <w:t>8</w:t>
+        </w:r>
+      </w:fldSimple>
       <w:r>
         <w:t xml:space="preserve"> - Diagrama do Domain</w:t>
       </w:r>
@@ -6562,7 +6791,7 @@
           <w:sz w:val="28"/>
           <w:szCs w:val="28"/>
         </w:rPr>
-        <w:t>as classes de validação utilizam do FluentValidation (pacote) para definir suas regras.</w:t>
+        <w:t>as classes de validação utilizam do FluentValidation para definir suas regras.</w:t>
       </w:r>
     </w:p>
     <w:p>
@@ -6680,11 +6909,148 @@
           <w:szCs w:val="28"/>
         </w:rPr>
         <w:lastRenderedPageBreak/>
+        <w:t xml:space="preserve">O </w:t>
+      </w:r>
+      <w:r>
+        <w:rPr>
+          <w:b/>
+          <w:bCs/>
+          <w:sz w:val="28"/>
+          <w:szCs w:val="28"/>
+        </w:rPr>
+        <w:t>Notificador</w:t>
+      </w:r>
+      <w:r>
+        <w:rPr>
+          <w:b/>
+          <w:bCs/>
+          <w:sz w:val="28"/>
+          <w:szCs w:val="28"/>
+        </w:rPr>
+        <w:t xml:space="preserve"> </w:t>
+      </w:r>
+      <w:r>
+        <w:rPr>
+          <w:sz w:val="28"/>
+          <w:szCs w:val="28"/>
+        </w:rPr>
+        <w:t xml:space="preserve">é responsável por implementar a Notificação de </w:t>
+      </w:r>
+      <w:proofErr w:type="spellStart"/>
+      <w:r>
+        <w:rPr>
+          <w:sz w:val="28"/>
+          <w:szCs w:val="28"/>
+        </w:rPr>
+        <w:t>Dominio</w:t>
+      </w:r>
+      <w:proofErr w:type="spellEnd"/>
+      <w:r>
+        <w:rPr>
+          <w:sz w:val="28"/>
+          <w:szCs w:val="28"/>
+        </w:rPr>
+        <w:t xml:space="preserve"> (</w:t>
+      </w:r>
+      <w:r>
+        <w:rPr>
+          <w:sz w:val="28"/>
+          <w:szCs w:val="28"/>
+        </w:rPr>
+        <w:t>Domain Notification</w:t>
+      </w:r>
+      <w:r>
+        <w:rPr>
+          <w:sz w:val="28"/>
+          <w:szCs w:val="28"/>
+        </w:rPr>
+        <w:t xml:space="preserve">), contendo uma lista de notificações, compartilhada em todas as camadas.  </w:t>
+      </w:r>
+    </w:p>
+    <w:p>
+      <w:pPr>
+        <w:pStyle w:val="ListParagraph"/>
+        <w:ind w:left="792" w:firstLine="618"/>
+        <w:jc w:val="both"/>
+        <w:rPr>
+          <w:sz w:val="28"/>
+          <w:szCs w:val="28"/>
+        </w:rPr>
+      </w:pPr>
+      <w:r>
+        <w:rPr>
+          <w:sz w:val="28"/>
+          <w:szCs w:val="28"/>
+        </w:rPr>
+        <w:t xml:space="preserve">A camada de Domínio também possui a pasta </w:t>
+      </w:r>
+      <w:r>
+        <w:rPr>
+          <w:b/>
+          <w:bCs/>
+          <w:sz w:val="28"/>
+          <w:szCs w:val="28"/>
+        </w:rPr>
+        <w:t>Core</w:t>
+      </w:r>
+      <w:r>
+        <w:rPr>
+          <w:b/>
+          <w:bCs/>
+          <w:sz w:val="28"/>
+          <w:szCs w:val="28"/>
+        </w:rPr>
+        <w:t xml:space="preserve">, </w:t>
+      </w:r>
+      <w:r>
+        <w:rPr>
+          <w:sz w:val="28"/>
+          <w:szCs w:val="28"/>
+        </w:rPr>
+        <w:t xml:space="preserve">que contém classes que podem ser utilizadas por toda as camadas, como </w:t>
+      </w:r>
+      <w:proofErr w:type="spellStart"/>
+      <w:r>
+        <w:rPr>
+          <w:sz w:val="28"/>
+          <w:szCs w:val="28"/>
+        </w:rPr>
+        <w:t>Helpers</w:t>
+      </w:r>
+      <w:proofErr w:type="spellEnd"/>
+      <w:r>
+        <w:rPr>
+          <w:sz w:val="28"/>
+          <w:szCs w:val="28"/>
+        </w:rPr>
+        <w:t xml:space="preserve"> de formatação de texto.</w:t>
+      </w:r>
+    </w:p>
+    <w:p>
+      <w:pPr>
+        <w:pStyle w:val="ListParagraph"/>
+        <w:ind w:left="792" w:firstLine="618"/>
+        <w:jc w:val="both"/>
+        <w:rPr>
+          <w:sz w:val="28"/>
+          <w:szCs w:val="28"/>
+        </w:rPr>
+      </w:pPr>
+      <w:r>
+        <w:rPr>
+          <w:sz w:val="28"/>
+          <w:szCs w:val="28"/>
+        </w:rPr>
         <w:t>A camada de domínio não depende de nenhuma outra camada.</w:t>
       </w:r>
     </w:p>
-    <w:p/>
-    <w:p/>
+    <w:p>
+      <w:pPr>
+        <w:pStyle w:val="ListParagraph"/>
+        <w:ind w:left="792" w:firstLine="618"/>
+        <w:jc w:val="both"/>
+      </w:pPr>
+    </w:p>
     <w:p>
       <w:pPr>
         <w:pStyle w:val="Heading3"/>
@@ -6693,7 +7059,7 @@
           <w:numId w:val="7"/>
         </w:numPr>
       </w:pPr>
-      <w:bookmarkStart w:id="21" w:name="_Toc72522854"/>
+      <w:bookmarkStart w:id="21" w:name="_Toc73571592"/>
       <w:r>
         <w:t>Camada de Infra</w:t>
       </w:r>
@@ -6802,27 +7168,14 @@
       <w:r>
         <w:t xml:space="preserve">Figura </w:t>
       </w:r>
-      <w:r>
-        <w:fldChar w:fldCharType="begin"/>
-      </w:r>
-      <w:r>
-        <w:instrText xml:space="preserve"> SEQ Figura \* ARABIC </w:instrText>
-      </w:r>
-      <w:r>
-        <w:fldChar w:fldCharType="separate"/>
-      </w:r>
-      <w:r>
-        <w:rPr>
-          <w:noProof/>
-        </w:rPr>
-        <w:t>9</w:t>
-      </w:r>
-      <w:r>
-        <w:rPr>
-          <w:noProof/>
-        </w:rPr>
-        <w:fldChar w:fldCharType="end"/>
-      </w:r>
+      <w:fldSimple w:instr=" SEQ Figura \* ARABIC ">
+        <w:r>
+          <w:rPr>
+            <w:noProof/>
+          </w:rPr>
+          <w:t>9</w:t>
+        </w:r>
+      </w:fldSimple>
       <w:r>
         <w:t>- Diagrama de Infra</w:t>
       </w:r>
@@ -6842,6 +7195,7 @@
           <w:sz w:val="28"/>
           <w:szCs w:val="28"/>
         </w:rPr>
+        <w:lastRenderedPageBreak/>
         <w:tab/>
         <w:t xml:space="preserve">A camada de infra faz uso do </w:t>
       </w:r>
@@ -6902,7 +7256,6 @@
           <w:sz w:val="28"/>
           <w:szCs w:val="28"/>
         </w:rPr>
-        <w:lastRenderedPageBreak/>
         <w:tab/>
         <w:t xml:space="preserve">Em </w:t>
       </w:r>
@@ -7008,34 +7361,27 @@
     </w:p>
     <w:p>
       <w:pPr>
-        <w:rPr>
-          <w:i/>
-          <w:iCs/>
-        </w:rPr>
-      </w:pPr>
-    </w:p>
-    <w:p>
-      <w:pPr>
         <w:pStyle w:val="Heading1"/>
       </w:pPr>
-      <w:bookmarkStart w:id="22" w:name="_Toc72522855"/>
+      <w:bookmarkStart w:id="22" w:name="_Toc73571593"/>
       <w:r>
         <w:rPr>
           <w:noProof/>
         </w:rPr>
+        <w:lastRenderedPageBreak/>
         <w:drawing>
-          <wp:anchor distT="0" distB="0" distL="114300" distR="114300" simplePos="0" relativeHeight="251658240" behindDoc="0" locked="0" layoutInCell="1" allowOverlap="1" wp14:anchorId="724BEB4A" wp14:editId="31464EF1">
+          <wp:anchor distT="0" distB="0" distL="114300" distR="114300" simplePos="0" relativeHeight="251658240" behindDoc="0" locked="0" layoutInCell="1" allowOverlap="1" wp14:anchorId="3F0C3A94" wp14:editId="19DCB039">
             <wp:simplePos x="0" y="0"/>
-            <wp:positionH relativeFrom="column">
-              <wp:posOffset>-765810</wp:posOffset>
+            <wp:positionH relativeFrom="margin">
+              <wp:posOffset>-918210</wp:posOffset>
             </wp:positionH>
             <wp:positionV relativeFrom="paragraph">
-              <wp:posOffset>466725</wp:posOffset>
+              <wp:posOffset>367030</wp:posOffset>
             </wp:positionV>
-            <wp:extent cx="7038340" cy="6057900"/>
-            <wp:effectExtent l="0" t="0" r="0" b="0"/>
-            <wp:wrapNone/>
-            <wp:docPr id="1" name="Picture 1"/>
+            <wp:extent cx="7181850" cy="5066665"/>
+            <wp:effectExtent l="0" t="0" r="0" b="635"/>
+            <wp:wrapSquare wrapText="bothSides"/>
+            <wp:docPr id="2" name="Picture 2"/>
             <wp:cNvGraphicFramePr>
               <a:graphicFrameLocks xmlns:a="http://schemas.openxmlformats.org/drawingml/2006/main" noChangeAspect="1"/>
             </wp:cNvGraphicFramePr>
@@ -7064,7 +7410,7 @@
                   <pic:spPr bwMode="auto">
                     <a:xfrm>
                       <a:off x="0" y="0"/>
-                      <a:ext cx="7038340" cy="6057900"/>
+                      <a:ext cx="7181850" cy="5066665"/>
                     </a:xfrm>
                     <a:prstGeom prst="rect">
                       <a:avLst/>
@@ -7092,17 +7438,17 @@
       <w:bookmarkEnd w:id="22"/>
     </w:p>
     <w:p/>
+    <w:p>
+      <w:pPr>
+        <w:pStyle w:val="Heading1"/>
+      </w:pPr>
+      <w:bookmarkStart w:id="23" w:name="_Toc73571594"/>
+      <w:r>
+        <w:t>Tamanho e Desempenho</w:t>
+      </w:r>
+      <w:bookmarkEnd w:id="23"/>
+    </w:p>
     <w:p/>
-    <w:p>
-      <w:pPr>
-        <w:pStyle w:val="Heading1"/>
-      </w:pPr>
-      <w:bookmarkStart w:id="23" w:name="_Toc72522856"/>
-      <w:r>
-        <w:t>Tamanho e Desempenho</w:t>
-      </w:r>
-      <w:bookmarkEnd w:id="23"/>
-    </w:p>
     <w:p>
       <w:pPr>
         <w:pStyle w:val="ListParagraph"/>
@@ -7132,12 +7478,13 @@
       <w:pPr>
         <w:pStyle w:val="Heading1"/>
       </w:pPr>
-      <w:bookmarkStart w:id="24" w:name="_Toc72522857"/>
+      <w:bookmarkStart w:id="24" w:name="_Toc73571595"/>
       <w:r>
         <w:t>Qualidade</w:t>
       </w:r>
       <w:bookmarkEnd w:id="24"/>
     </w:p>
+    <w:p/>
     <w:p>
       <w:pPr>
         <w:pStyle w:val="ListParagraph"/>
@@ -7171,11 +7518,49 @@
       <w:pPr>
         <w:pStyle w:val="Heading1"/>
       </w:pPr>
-      <w:bookmarkStart w:id="25" w:name="_Toc72522858"/>
-      <w:r>
+      <w:bookmarkStart w:id="25" w:name="_Toc73571596"/>
+      <w:r>
+        <w:lastRenderedPageBreak/>
         <w:t>Referências</w:t>
       </w:r>
       <w:bookmarkEnd w:id="25"/>
+    </w:p>
+    <w:p/>
+    <w:p>
+      <w:pPr>
+        <w:pStyle w:val="ListParagraph"/>
+        <w:numPr>
+          <w:ilvl w:val="0"/>
+          <w:numId w:val="3"/>
+        </w:numPr>
+        <w:jc w:val="both"/>
+        <w:rPr>
+          <w:b/>
+          <w:bCs/>
+          <w:sz w:val="28"/>
+          <w:szCs w:val="28"/>
+        </w:rPr>
+      </w:pPr>
+      <w:r>
+        <w:rPr>
+          <w:b/>
+          <w:bCs/>
+          <w:sz w:val="28"/>
+          <w:szCs w:val="28"/>
+        </w:rPr>
+        <w:t xml:space="preserve">Arquivo exemplo - Documento Arquitetura de Referência - Aplicações </w:t>
+      </w:r>
+      <w:proofErr w:type="spellStart"/>
+      <w:r>
+        <w:rPr>
+          <w:b/>
+          <w:bCs/>
+          <w:sz w:val="28"/>
+          <w:szCs w:val="28"/>
+        </w:rPr>
+        <w:t>Demoiselle</w:t>
+      </w:r>
+      <w:proofErr w:type="spellEnd"/>
     </w:p>
     <w:p>
       <w:pPr>
@@ -7295,19 +7680,8 @@
           <w:sz w:val="28"/>
           <w:szCs w:val="28"/>
         </w:rPr>
-        <w:t xml:space="preserve">Arquivo exemplo - Documento Arquitetura de Referência - Aplicações </w:t>
-      </w:r>
-      <w:proofErr w:type="spellStart"/>
-      <w:r>
-        <w:rPr>
-          <w:b/>
-          <w:bCs/>
-          <w:sz w:val="28"/>
-          <w:szCs w:val="28"/>
-        </w:rPr>
-        <w:t>Demoiselle</w:t>
-      </w:r>
-      <w:proofErr w:type="spellEnd"/>
+        <w:t>Injeção de Dependência no .NET 5 – Microsoft Docs</w:t>
+      </w:r>
     </w:p>
     <w:p>
       <w:pPr>
@@ -7319,6 +7693,206 @@
           <w:szCs w:val="28"/>
         </w:rPr>
       </w:pPr>
+      <w:hyperlink r:id="rId18" w:history="1">
+        <w:r>
+          <w:rPr>
+            <w:rStyle w:val="Hyperlink"/>
+            <w:sz w:val="28"/>
+            <w:szCs w:val="28"/>
+          </w:rPr>
+          <w:t>https://docs.microsoft.com/pt-br/dotnet/core/extensions/dependency-injection</w:t>
+        </w:r>
+      </w:hyperlink>
+    </w:p>
+    <w:p>
+      <w:pPr>
+        <w:pStyle w:val="ListParagraph"/>
+        <w:numPr>
+          <w:ilvl w:val="0"/>
+          <w:numId w:val="3"/>
+        </w:numPr>
+        <w:jc w:val="both"/>
+        <w:rPr>
+          <w:b/>
+          <w:bCs/>
+          <w:sz w:val="28"/>
+          <w:szCs w:val="28"/>
+          <w:lang w:val="en-US"/>
+        </w:rPr>
+      </w:pPr>
+      <w:r>
+        <w:rPr>
+          <w:b/>
+          <w:bCs/>
+          <w:sz w:val="28"/>
+          <w:szCs w:val="28"/>
+          <w:lang w:val="en-US"/>
+        </w:rPr>
+        <w:t xml:space="preserve">Entity Framework Core – Microsoft Docs </w:t>
+      </w:r>
+    </w:p>
+    <w:p>
+      <w:pPr>
+        <w:pStyle w:val="ListParagraph"/>
+        <w:ind w:left="1080"/>
+        <w:jc w:val="both"/>
+        <w:rPr>
+          <w:sz w:val="28"/>
+          <w:szCs w:val="28"/>
+          <w:lang w:val="en-US"/>
+        </w:rPr>
+      </w:pPr>
+      <w:hyperlink r:id="rId19" w:history="1">
+        <w:r>
+          <w:rPr>
+            <w:rStyle w:val="Hyperlink"/>
+            <w:sz w:val="28"/>
+            <w:szCs w:val="28"/>
+            <w:lang w:val="en-US"/>
+          </w:rPr>
+          <w:t>https://docs.microsoft.com/pt-br/ef/core/</w:t>
+        </w:r>
+      </w:hyperlink>
+    </w:p>
+    <w:p>
+      <w:pPr>
+        <w:pStyle w:val="ListParagraph"/>
+        <w:numPr>
+          <w:ilvl w:val="0"/>
+          <w:numId w:val="3"/>
+        </w:numPr>
+        <w:jc w:val="both"/>
+        <w:rPr>
+          <w:b/>
+          <w:bCs/>
+          <w:sz w:val="28"/>
+          <w:szCs w:val="28"/>
+        </w:rPr>
+      </w:pPr>
+      <w:r>
+        <w:rPr>
+          <w:b/>
+          <w:bCs/>
+          <w:sz w:val="28"/>
+          <w:szCs w:val="28"/>
+        </w:rPr>
+        <w:t xml:space="preserve">Introdução ao Identity – Microsoft Docs </w:t>
+      </w:r>
+    </w:p>
+    <w:p>
+      <w:pPr>
+        <w:pStyle w:val="ListParagraph"/>
+        <w:ind w:left="1080"/>
+        <w:jc w:val="both"/>
+        <w:rPr>
+          <w:sz w:val="28"/>
+          <w:szCs w:val="28"/>
+        </w:rPr>
+      </w:pPr>
+      <w:hyperlink r:id="rId20" w:history="1">
+        <w:r>
+          <w:rPr>
+            <w:rStyle w:val="Hyperlink"/>
+            <w:sz w:val="28"/>
+            <w:szCs w:val="28"/>
+          </w:rPr>
+          <w:t>https://docs.microsoft.com/</w:t>
+        </w:r>
+        <w:r>
+          <w:rPr>
+            <w:rStyle w:val="Hyperlink"/>
+            <w:sz w:val="28"/>
+            <w:szCs w:val="28"/>
+          </w:rPr>
+          <w:t>pt</w:t>
+        </w:r>
+        <w:r>
+          <w:rPr>
+            <w:rStyle w:val="Hyperlink"/>
+            <w:sz w:val="28"/>
+            <w:szCs w:val="28"/>
+          </w:rPr>
+          <w:t>-</w:t>
+        </w:r>
+        <w:r>
+          <w:rPr>
+            <w:rStyle w:val="Hyperlink"/>
+            <w:sz w:val="28"/>
+            <w:szCs w:val="28"/>
+          </w:rPr>
+          <w:t>br</w:t>
+        </w:r>
+        <w:r>
+          <w:rPr>
+            <w:rStyle w:val="Hyperlink"/>
+            <w:sz w:val="28"/>
+            <w:szCs w:val="28"/>
+          </w:rPr>
+          <w:t>/aspnet/core/security/auth</w:t>
+        </w:r>
+        <w:r>
+          <w:rPr>
+            <w:rStyle w:val="Hyperlink"/>
+            <w:sz w:val="28"/>
+            <w:szCs w:val="28"/>
+          </w:rPr>
+          <w:t>e</w:t>
+        </w:r>
+        <w:r>
+          <w:rPr>
+            <w:rStyle w:val="Hyperlink"/>
+            <w:sz w:val="28"/>
+            <w:szCs w:val="28"/>
+          </w:rPr>
+          <w:t>ntication/identity?view=aspnetcore-5.0&amp;tabs=visual-studio</w:t>
+        </w:r>
+      </w:hyperlink>
+    </w:p>
+    <w:p>
+      <w:pPr>
+        <w:pStyle w:val="ListParagraph"/>
+        <w:numPr>
+          <w:ilvl w:val="0"/>
+          <w:numId w:val="3"/>
+        </w:numPr>
+        <w:jc w:val="both"/>
+        <w:rPr>
+          <w:b/>
+          <w:bCs/>
+          <w:sz w:val="28"/>
+          <w:szCs w:val="28"/>
+        </w:rPr>
+      </w:pPr>
+      <w:r>
+        <w:rPr>
+          <w:b/>
+          <w:bCs/>
+          <w:sz w:val="28"/>
+          <w:szCs w:val="28"/>
+        </w:rPr>
+        <w:t>Domain Notification</w:t>
+      </w:r>
+    </w:p>
+    <w:p>
+      <w:pPr>
+        <w:pStyle w:val="ListParagraph"/>
+        <w:ind w:left="1080"/>
+        <w:jc w:val="both"/>
+        <w:rPr>
+          <w:sz w:val="28"/>
+          <w:szCs w:val="28"/>
+        </w:rPr>
+      </w:pPr>
+      <w:hyperlink r:id="rId21" w:history="1">
+        <w:r>
+          <w:rPr>
+            <w:rStyle w:val="Hyperlink"/>
+            <w:sz w:val="28"/>
+            <w:szCs w:val="28"/>
+          </w:rPr>
+          <w:t>https://medium.com/tableless/n%C3%A3o-lance-exceptions-em-seu-dom%C3%ADnio-use-notifications-70b31f7148d3</w:t>
+        </w:r>
+      </w:hyperlink>
     </w:p>
     <w:p>
       <w:pPr>
@@ -8903,6 +9477,18 @@
       <w:szCs w:val="18"/>
     </w:rPr>
   </w:style>
+  <w:style w:type="character" w:styleId="FollowedHyperlink">
+    <w:name w:val="FollowedHyperlink"/>
+    <w:basedOn w:val="DefaultParagraphFont"/>
+    <w:uiPriority w:val="99"/>
+    <w:semiHidden/>
+    <w:unhideWhenUsed/>
+    <w:rsid w:val="00BA6EC5"/>
+    <w:rPr>
+      <w:color w:val="954F72" w:themeColor="followedHyperlink"/>
+      <w:u w:val="single"/>
+    </w:rPr>
+  </w:style>
 </w:styles>
 </file>
 

</xml_diff>